<commit_message>
Se cambia la descripción de una de las imágenes
</commit_message>
<xml_diff>
--- a/mexmiart03_act3_grupal - reporte.docx
+++ b/mexmiart03_act3_grupal - reporte.docx
@@ -388,24 +388,14 @@
       <w:r>
         <w:t xml:space="preserve">Ilustración </w:t>
       </w:r>
-      <w:r>
-        <w:fldChar w:fldCharType="begin"/>
-      </w:r>
-      <w:r>
-        <w:instrText xml:space="preserve"> SEQ Ilustración \* ARABIC </w:instrText>
-      </w:r>
-      <w:r>
-        <w:fldChar w:fldCharType="separate"/>
-      </w:r>
-      <w:r>
-        <w:rPr>
-          <w:noProof/>
-        </w:rPr>
-        <w:t>1</w:t>
-      </w:r>
-      <w:r>
-        <w:fldChar w:fldCharType="end"/>
-      </w:r>
+      <w:fldSimple w:instr=" SEQ Ilustración \* ARABIC ">
+        <w:r>
+          <w:rPr>
+            <w:noProof/>
+          </w:rPr>
+          <w:t>1</w:t>
+        </w:r>
+      </w:fldSimple>
       <w:r>
         <w:t xml:space="preserve"> Representación gráfica de un problema de planificación</w:t>
       </w:r>
@@ -1571,27 +1561,14 @@
                             <w:r>
                               <w:t xml:space="preserve">Ilustración </w:t>
                             </w:r>
-                            <w:r>
-                              <w:fldChar w:fldCharType="begin"/>
-                            </w:r>
-                            <w:r>
-                              <w:instrText xml:space="preserve"> SEQ Ilustración \* ARABIC </w:instrText>
-                            </w:r>
-                            <w:r>
-                              <w:fldChar w:fldCharType="separate"/>
-                            </w:r>
-                            <w:r>
-                              <w:rPr>
-                                <w:noProof/>
-                              </w:rPr>
-                              <w:t>2</w:t>
-                            </w:r>
-                            <w:r>
-                              <w:rPr>
-                                <w:noProof/>
-                              </w:rPr>
-                              <w:fldChar w:fldCharType="end"/>
-                            </w:r>
+                            <w:fldSimple w:instr=" SEQ Ilustración \* ARABIC ">
+                              <w:r>
+                                <w:rPr>
+                                  <w:noProof/>
+                                </w:rPr>
+                                <w:t>2</w:t>
+                              </w:r>
+                            </w:fldSimple>
                             <w:r>
                               <w:t xml:space="preserve"> </w:t>
                             </w:r>
@@ -1641,27 +1618,14 @@
                       <w:r>
                         <w:t xml:space="preserve">Ilustración </w:t>
                       </w:r>
-                      <w:r>
-                        <w:fldChar w:fldCharType="begin"/>
-                      </w:r>
-                      <w:r>
-                        <w:instrText xml:space="preserve"> SEQ Ilustración \* ARABIC </w:instrText>
-                      </w:r>
-                      <w:r>
-                        <w:fldChar w:fldCharType="separate"/>
-                      </w:r>
-                      <w:r>
-                        <w:rPr>
-                          <w:noProof/>
-                        </w:rPr>
-                        <w:t>2</w:t>
-                      </w:r>
-                      <w:r>
-                        <w:rPr>
-                          <w:noProof/>
-                        </w:rPr>
-                        <w:fldChar w:fldCharType="end"/>
-                      </w:r>
+                      <w:fldSimple w:instr=" SEQ Ilustración \* ARABIC ">
+                        <w:r>
+                          <w:rPr>
+                            <w:noProof/>
+                          </w:rPr>
+                          <w:t>2</w:t>
+                        </w:r>
+                      </w:fldSimple>
                       <w:r>
                         <w:t xml:space="preserve"> </w:t>
                       </w:r>
@@ -1944,23 +1908,7 @@
             <w:iCs/>
             <w:color w:val="0098CD"/>
           </w:rPr>
-          <w:t>https://bitbucket.org/ipc2018-classical/</w:t>
-        </w:r>
-        <w:r>
-          <w:rPr>
-            <w:i/>
-            <w:iCs/>
-            <w:color w:val="0098CD"/>
-          </w:rPr>
-          <w:t>team23</w:t>
-        </w:r>
-        <w:r>
-          <w:rPr>
-            <w:i/>
-            <w:iCs/>
-            <w:color w:val="0098CD"/>
-          </w:rPr>
-          <w:t>/raw/ipc-2018-seq-opt/Singularity</w:t>
+          <w:t>https://bitbucket.org/ipc2018-classical/team23/raw/ipc-2018-seq-opt/Singularity</w:t>
         </w:r>
       </w:hyperlink>
       <w:r>
@@ -2043,27 +1991,14 @@
       <w:r>
         <w:t xml:space="preserve">Ilustración </w:t>
       </w:r>
-      <w:r>
-        <w:fldChar w:fldCharType="begin"/>
-      </w:r>
-      <w:r>
-        <w:instrText xml:space="preserve"> SEQ Ilustración \* ARABIC </w:instrText>
-      </w:r>
-      <w:r>
-        <w:fldChar w:fldCharType="separate"/>
-      </w:r>
-      <w:r>
-        <w:rPr>
-          <w:noProof/>
-        </w:rPr>
-        <w:t>3</w:t>
-      </w:r>
-      <w:r>
-        <w:rPr>
-          <w:noProof/>
-        </w:rPr>
-        <w:fldChar w:fldCharType="end"/>
-      </w:r>
+      <w:fldSimple w:instr=" SEQ Ilustración \* ARABIC ">
+        <w:r>
+          <w:rPr>
+            <w:noProof/>
+          </w:rPr>
+          <w:t>3</w:t>
+        </w:r>
+      </w:fldSimple>
       <w:r>
         <w:t xml:space="preserve"> Generación del archivo </w:t>
       </w:r>
@@ -2410,27 +2345,14 @@
                             <w:r>
                               <w:t xml:space="preserve">Ilustración </w:t>
                             </w:r>
-                            <w:r>
-                              <w:fldChar w:fldCharType="begin"/>
-                            </w:r>
-                            <w:r>
-                              <w:instrText xml:space="preserve"> SEQ Ilustración \* ARABIC </w:instrText>
-                            </w:r>
-                            <w:r>
-                              <w:fldChar w:fldCharType="separate"/>
-                            </w:r>
-                            <w:r>
-                              <w:rPr>
-                                <w:noProof/>
-                              </w:rPr>
-                              <w:t>4</w:t>
-                            </w:r>
-                            <w:r>
-                              <w:rPr>
-                                <w:noProof/>
-                              </w:rPr>
-                              <w:fldChar w:fldCharType="end"/>
-                            </w:r>
+                            <w:fldSimple w:instr=" SEQ Ilustración \* ARABIC ">
+                              <w:r>
+                                <w:rPr>
+                                  <w:noProof/>
+                                </w:rPr>
+                                <w:t>4</w:t>
+                              </w:r>
+                            </w:fldSimple>
                             <w:r>
                               <w:t xml:space="preserve"> Se crea el archivo </w:t>
                             </w:r>
@@ -2473,27 +2395,14 @@
                       <w:r>
                         <w:t xml:space="preserve">Ilustración </w:t>
                       </w:r>
-                      <w:r>
-                        <w:fldChar w:fldCharType="begin"/>
-                      </w:r>
-                      <w:r>
-                        <w:instrText xml:space="preserve"> SEQ Ilustración \* ARABIC </w:instrText>
-                      </w:r>
-                      <w:r>
-                        <w:fldChar w:fldCharType="separate"/>
-                      </w:r>
-                      <w:r>
-                        <w:rPr>
-                          <w:noProof/>
-                        </w:rPr>
-                        <w:t>4</w:t>
-                      </w:r>
-                      <w:r>
-                        <w:rPr>
-                          <w:noProof/>
-                        </w:rPr>
-                        <w:fldChar w:fldCharType="end"/>
-                      </w:r>
+                      <w:fldSimple w:instr=" SEQ Ilustración \* ARABIC ">
+                        <w:r>
+                          <w:rPr>
+                            <w:noProof/>
+                          </w:rPr>
+                          <w:t>4</w:t>
+                        </w:r>
+                      </w:fldSimple>
                       <w:r>
                         <w:t xml:space="preserve"> Se crea el archivo </w:t>
                       </w:r>
@@ -2537,13 +2446,7 @@
           <w:color w:val="auto"/>
         </w:rPr>
         <w:lastRenderedPageBreak/>
-        <w:t>La imagen del planificador se creó en la misma carpeta</w:t>
-      </w:r>
-      <w:r>
-        <w:rPr>
-          <w:color w:val="auto"/>
-        </w:rPr>
-        <w:t xml:space="preserve"> que el archivo </w:t>
+        <w:t xml:space="preserve">La imagen del planificador se creó en la misma carpeta que el archivo </w:t>
       </w:r>
       <w:proofErr w:type="spellStart"/>
       <w:r>
@@ -2611,7 +2514,7 @@
           <w:color w:val="auto"/>
         </w:rPr>
         <w:drawing>
-          <wp:inline distT="0" distB="0" distL="0" distR="0" wp14:anchorId="694F4EAE" wp14:editId="7F9AB88F">
+          <wp:inline distT="0" distB="0" distL="0" distR="0" wp14:anchorId="694F4EAE" wp14:editId="4AA66E82">
             <wp:extent cx="4602313" cy="1249680"/>
             <wp:effectExtent l="0" t="0" r="8255" b="7620"/>
             <wp:docPr id="1657467589" name="Picture 1"/>
@@ -2671,24 +2574,14 @@
       <w:r>
         <w:t xml:space="preserve">Ilustración </w:t>
       </w:r>
-      <w:r>
-        <w:fldChar w:fldCharType="begin"/>
-      </w:r>
-      <w:r>
-        <w:instrText xml:space="preserve"> SEQ Ilustración \* ARABIC </w:instrText>
-      </w:r>
-      <w:r>
-        <w:fldChar w:fldCharType="separate"/>
-      </w:r>
-      <w:r>
-        <w:rPr>
-          <w:noProof/>
-        </w:rPr>
-        <w:t>5</w:t>
-      </w:r>
-      <w:r>
-        <w:fldChar w:fldCharType="end"/>
-      </w:r>
+      <w:fldSimple w:instr=" SEQ Ilustración \* ARABIC ">
+        <w:r>
+          <w:rPr>
+            <w:noProof/>
+          </w:rPr>
+          <w:t>5</w:t>
+        </w:r>
+      </w:fldSimple>
       <w:r>
         <w:t xml:space="preserve"> Ubicación de los archivos </w:t>
       </w:r>
@@ -2850,13 +2743,7 @@
         <w:rPr>
           <w:lang w:val="es-MX"/>
         </w:rPr>
-        <w:t>"</w:t>
-      </w:r>
-      <w:r>
-        <w:rPr>
-          <w:lang w:val="es-MX"/>
-        </w:rPr>
-        <w:t>:</w:t>
+        <w:t>":</w:t>
       </w:r>
       <w:r>
         <w:rPr>
@@ -2932,19 +2819,7 @@
         <w:rPr>
           <w:lang w:val="es-MX"/>
         </w:rPr>
-        <w:t xml:space="preserve">nombre del archivo del </w:t>
-      </w:r>
-      <w:r>
-        <w:rPr>
-          <w:lang w:val="es-MX"/>
-        </w:rPr>
-        <w:t>problema</w:t>
-      </w:r>
-      <w:r>
-        <w:rPr>
-          <w:lang w:val="es-MX"/>
-        </w:rPr>
-        <w:t xml:space="preserve">, en este caso se llama </w:t>
+        <w:t xml:space="preserve">nombre del archivo del problema, en este caso se llama </w:t>
       </w:r>
       <w:proofErr w:type="spellStart"/>
       <w:r>
@@ -2987,13 +2862,7 @@
         <w:rPr>
           <w:lang w:val="es-MX"/>
         </w:rPr>
-        <w:t>"</w:t>
-      </w:r>
-      <w:r>
-        <w:rPr>
-          <w:lang w:val="es-MX"/>
-        </w:rPr>
-        <w:t>:</w:t>
+        <w:t>":</w:t>
       </w:r>
       <w:r>
         <w:rPr>
@@ -3095,10 +2964,7 @@
         <w:t>:</w:t>
       </w:r>
       <w:r>
-        <w:t xml:space="preserve"> </w:t>
-      </w:r>
-      <w:r>
-        <w:t xml:space="preserve">se define el </w:t>
+        <w:t xml:space="preserve"> se define el </w:t>
       </w:r>
       <w:r>
         <w:t>volumen</w:t>
@@ -3130,10 +2996,7 @@
       </w:r>
       <w:proofErr w:type="spellEnd"/>
       <w:r>
-        <w:t xml:space="preserve"> $DOMAIN $PROBLEM $PLANFILE $COSTBOUND</w:t>
-      </w:r>
-      <w:r>
-        <w:t>:</w:t>
+        <w:t xml:space="preserve"> $DOMAIN $PROBLEM $PLANFILE $COSTBOUND:</w:t>
       </w:r>
       <w:r>
         <w:t xml:space="preserve"> </w:t>
@@ -3353,27 +3216,14 @@
                             <w:r>
                               <w:t xml:space="preserve">Ilustración </w:t>
                             </w:r>
-                            <w:r>
-                              <w:fldChar w:fldCharType="begin"/>
-                            </w:r>
-                            <w:r>
-                              <w:instrText xml:space="preserve"> SEQ Ilustración \* ARABIC </w:instrText>
-                            </w:r>
-                            <w:r>
-                              <w:fldChar w:fldCharType="separate"/>
-                            </w:r>
-                            <w:r>
-                              <w:rPr>
-                                <w:noProof/>
-                              </w:rPr>
-                              <w:t>6</w:t>
-                            </w:r>
-                            <w:r>
-                              <w:rPr>
-                                <w:noProof/>
-                              </w:rPr>
-                              <w:fldChar w:fldCharType="end"/>
-                            </w:r>
+                            <w:fldSimple w:instr=" SEQ Ilustración \* ARABIC ">
+                              <w:r>
+                                <w:rPr>
+                                  <w:noProof/>
+                                </w:rPr>
+                                <w:t>6</w:t>
+                              </w:r>
+                            </w:fldSimple>
                             <w:r>
                               <w:t xml:space="preserve"> </w:t>
                             </w:r>
@@ -3423,27 +3273,14 @@
                       <w:r>
                         <w:t xml:space="preserve">Ilustración </w:t>
                       </w:r>
-                      <w:r>
-                        <w:fldChar w:fldCharType="begin"/>
-                      </w:r>
-                      <w:r>
-                        <w:instrText xml:space="preserve"> SEQ Ilustración \* ARABIC </w:instrText>
-                      </w:r>
-                      <w:r>
-                        <w:fldChar w:fldCharType="separate"/>
-                      </w:r>
-                      <w:r>
-                        <w:rPr>
-                          <w:noProof/>
-                        </w:rPr>
-                        <w:t>6</w:t>
-                      </w:r>
-                      <w:r>
-                        <w:rPr>
-                          <w:noProof/>
-                        </w:rPr>
-                        <w:fldChar w:fldCharType="end"/>
-                      </w:r>
+                      <w:fldSimple w:instr=" SEQ Ilustración \* ARABIC ">
+                        <w:r>
+                          <w:rPr>
+                            <w:noProof/>
+                          </w:rPr>
+                          <w:t>6</w:t>
+                        </w:r>
+                      </w:fldSimple>
                       <w:r>
                         <w:t xml:space="preserve"> </w:t>
                       </w:r>
@@ -3840,7 +3677,7 @@
           <w:noProof/>
         </w:rPr>
         <w:drawing>
-          <wp:anchor distT="0" distB="0" distL="114300" distR="114300" simplePos="0" relativeHeight="251680768" behindDoc="0" locked="0" layoutInCell="1" allowOverlap="1" wp14:anchorId="5D90EBF2" wp14:editId="360D583E">
+          <wp:anchor distT="0" distB="0" distL="114300" distR="114300" simplePos="0" relativeHeight="251680768" behindDoc="0" locked="0" layoutInCell="1" allowOverlap="1" wp14:anchorId="5D90EBF2" wp14:editId="710E3F7C">
             <wp:simplePos x="0" y="0"/>
             <wp:positionH relativeFrom="column">
               <wp:posOffset>597535</wp:posOffset>
@@ -4269,37 +4106,16 @@
       <w:r>
         <w:t xml:space="preserve">Ilustración </w:t>
       </w:r>
-      <w:r>
-        <w:fldChar w:fldCharType="begin"/>
-      </w:r>
-      <w:r>
-        <w:instrText xml:space="preserve"> SEQ Ilustración \* ARABIC </w:instrText>
-      </w:r>
-      <w:r>
-        <w:fldChar w:fldCharType="separate"/>
-      </w:r>
-      <w:r>
-        <w:rPr>
-          <w:noProof/>
-        </w:rPr>
-        <w:t>9</w:t>
-      </w:r>
-      <w:r>
-        <w:rPr>
-          <w:noProof/>
-        </w:rPr>
-        <w:fldChar w:fldCharType="end"/>
-      </w:r>
-      <w:r>
-        <w:t xml:space="preserve"> Se muestra el </w:t>
-      </w:r>
-      <w:proofErr w:type="spellStart"/>
-      <w:r>
-        <w:t>planner</w:t>
-      </w:r>
-      <w:proofErr w:type="spellEnd"/>
-      <w:r>
-        <w:t xml:space="preserve"> creado tras la ejecución del script de </w:t>
+      <w:fldSimple w:instr=" SEQ Ilustración \* ARABIC ">
+        <w:r>
+          <w:rPr>
+            <w:noProof/>
+          </w:rPr>
+          <w:t>9</w:t>
+        </w:r>
+      </w:fldSimple>
+      <w:r>
+        <w:t xml:space="preserve"> Se muestra el plan creado tras la ejecución del script de </w:t>
       </w:r>
       <w:proofErr w:type="spellStart"/>
       <w:r>
@@ -4483,10 +4299,7 @@
         <w:t xml:space="preserve"> el camino es bidireccional.</w:t>
       </w:r>
       <w:r>
-        <w:t xml:space="preserve"> </w:t>
-      </w:r>
-      <w:r>
-        <w:t>El robot solo puede cargar un mineral a la vez.</w:t>
+        <w:t xml:space="preserve"> El robot solo puede cargar un mineral a la vez.</w:t>
       </w:r>
     </w:p>
     <w:p>
@@ -4640,27 +4453,14 @@
                             <w:r>
                               <w:t xml:space="preserve">Ilustración </w:t>
                             </w:r>
-                            <w:r>
-                              <w:fldChar w:fldCharType="begin"/>
-                            </w:r>
-                            <w:r>
-                              <w:instrText xml:space="preserve"> SEQ Ilustración \* ARABIC </w:instrText>
-                            </w:r>
-                            <w:r>
-                              <w:fldChar w:fldCharType="separate"/>
-                            </w:r>
-                            <w:r>
-                              <w:rPr>
-                                <w:noProof/>
-                              </w:rPr>
-                              <w:t>10</w:t>
-                            </w:r>
-                            <w:r>
-                              <w:rPr>
-                                <w:noProof/>
-                              </w:rPr>
-                              <w:fldChar w:fldCharType="end"/>
-                            </w:r>
+                            <w:fldSimple w:instr=" SEQ Ilustración \* ARABIC ">
+                              <w:r>
+                                <w:rPr>
+                                  <w:noProof/>
+                                </w:rPr>
+                                <w:t>10</w:t>
+                              </w:r>
+                            </w:fldSimple>
                             <w:r>
                               <w:t xml:space="preserve"> Esquema del problema</w:t>
                             </w:r>
@@ -4701,27 +4501,14 @@
                       <w:r>
                         <w:t xml:space="preserve">Ilustración </w:t>
                       </w:r>
-                      <w:r>
-                        <w:fldChar w:fldCharType="begin"/>
-                      </w:r>
-                      <w:r>
-                        <w:instrText xml:space="preserve"> SEQ Ilustración \* ARABIC </w:instrText>
-                      </w:r>
-                      <w:r>
-                        <w:fldChar w:fldCharType="separate"/>
-                      </w:r>
-                      <w:r>
-                        <w:rPr>
-                          <w:noProof/>
-                        </w:rPr>
-                        <w:t>10</w:t>
-                      </w:r>
-                      <w:r>
-                        <w:rPr>
-                          <w:noProof/>
-                        </w:rPr>
-                        <w:fldChar w:fldCharType="end"/>
-                      </w:r>
+                      <w:fldSimple w:instr=" SEQ Ilustración \* ARABIC ">
+                        <w:r>
+                          <w:rPr>
+                            <w:noProof/>
+                          </w:rPr>
+                          <w:t>10</w:t>
+                        </w:r>
+                      </w:fldSimple>
                       <w:r>
                         <w:t xml:space="preserve"> Esquema del problema</w:t>
                       </w:r>
@@ -4750,14 +4537,7 @@
           <w:sz w:val="32"/>
           <w:szCs w:val="32"/>
         </w:rPr>
-        <w:t>D</w:t>
-      </w:r>
-      <w:r>
-        <w:rPr>
-          <w:sz w:val="32"/>
-          <w:szCs w:val="32"/>
-        </w:rPr>
-        <w:t xml:space="preserve">ificultades </w:t>
+        <w:t xml:space="preserve">Dificultades </w:t>
       </w:r>
       <w:r>
         <w:rPr>
@@ -9927,15 +9707,6 @@
 </file>
 
 <file path=customXml/item1.xml><?xml version="1.0" encoding="utf-8"?>
-<?mso-contentType ?>
-<FormTemplates xmlns="http://schemas.microsoft.com/sharepoint/v3/contenttype/forms">
-  <Display>DocumentLibraryForm</Display>
-  <Edit>DocumentLibraryForm</Edit>
-  <New>DocumentLibraryForm</New>
-</FormTemplates>
-</file>
-
-<file path=customXml/item2.xml><?xml version="1.0" encoding="utf-8"?>
 <p:properties xmlns:p="http://schemas.microsoft.com/office/2006/metadata/properties" xmlns:xsi="http://www.w3.org/2001/XMLSchema-instance" xmlns:pc="http://schemas.microsoft.com/office/infopath/2007/PartnerControls">
   <documentManagement>
     <lcf76f155ced4ddcb4097134ff3c332f xmlns="ff022ff6-5938-43c6-865a-12895569ea82">
@@ -9946,7 +9717,58 @@
 </p:properties>
 </file>
 
+<file path=customXml/item2.xml><?xml version="1.0" encoding="utf-8"?>
+<?mso-contentType ?>
+<FormTemplates xmlns="http://schemas.microsoft.com/sharepoint/v3/contenttype/forms">
+  <Display>DocumentLibraryForm</Display>
+  <Edit>DocumentLibraryForm</Edit>
+  <New>DocumentLibraryForm</New>
+</FormTemplates>
+</file>
+
 <file path=customXml/item3.xml><?xml version="1.0" encoding="utf-8"?>
+<b:Sources xmlns:b="http://schemas.openxmlformats.org/officeDocument/2006/bibliography" xmlns="http://schemas.openxmlformats.org/officeDocument/2006/bibliography" SelectedStyle="\APASixthEditionOfficeOnline.xsl" StyleName="APA" Version="6">
+  <b:Source>
+    <b:Tag>JVa12</b:Tag>
+    <b:SourceType>DocumentFromInternetSite</b:SourceType>
+    <b:Guid>{75CFAB08-335A-42FD-BE2C-3C26B6E59E4E}</b:Guid>
+    <b:Year>2012</b:Year>
+    <b:Author>
+      <b:Author>
+        <b:NameList>
+          <b:Person>
+            <b:Last>Vazquez</b:Last>
+            <b:First>J</b:First>
+          </b:Person>
+        </b:NameList>
+      </b:Author>
+    </b:Author>
+    <b:URL>https://www.cs.upc.edu/~jvazquez/teaching/iag/transpas/4-PL1-IntroPlanificaci%c3%b3n.pdf</b:URL>
+    <b:RefOrder>1</b:RefOrder>
+  </b:Source>
+  <b:Source>
+    <b:Tag>Fer</b:Tag>
+    <b:SourceType>DocumentFromInternetSite</b:SourceType>
+    <b:Guid>{E533DD83-2D1D-43FE-A5D8-A1D088D4FD35}</b:Guid>
+    <b:Author>
+      <b:Author>
+        <b:NameList>
+          <b:Person>
+            <b:Last>Berzal</b:Last>
+            <b:First>Fernando</b:First>
+          </b:Person>
+        </b:NameList>
+      </b:Author>
+    </b:Author>
+    <b:Title>DECSAI</b:Title>
+    <b:InternetSiteTitle>Departamento de Ciencias de la Computación e IA</b:InternetSiteTitle>
+    <b:URL>https://elvex.ugr.es/decsai/iaio/slides/P9%20PDDL.pdf</b:URL>
+    <b:RefOrder>2</b:RefOrder>
+  </b:Source>
+</b:Sources>
+</file>
+
+<file path=customXml/item4.xml><?xml version="1.0" encoding="utf-8"?>
 <ct:contentTypeSchema xmlns:ct="http://schemas.microsoft.com/office/2006/metadata/contentType" xmlns:ma="http://schemas.microsoft.com/office/2006/metadata/properties/metaAttributes" ct:_="" ma:_="" ma:contentTypeName="Documento" ma:contentTypeID="0x01010057897825550559478C76E020942B85B7" ma:contentTypeVersion="16" ma:contentTypeDescription="Crear nuevo documento." ma:contentTypeScope="" ma:versionID="5bf976816a256d6bda598a318683454f">
   <xsd:schema xmlns:xsd="http://www.w3.org/2001/XMLSchema" xmlns:xs="http://www.w3.org/2001/XMLSchema" xmlns:p="http://schemas.microsoft.com/office/2006/metadata/properties" xmlns:ns2="ff022ff6-5938-43c6-865a-12895569ea82" xmlns:ns3="b91a040c-a534-41e9-b63b-274547577a02" targetNamespace="http://schemas.microsoft.com/office/2006/metadata/properties" ma:root="true" ma:fieldsID="031a76709c84d6400f5bdf3f7f64e0e2" ns2:_="" ns3:_="">
     <xsd:import namespace="ff022ff6-5938-43c6-865a-12895569ea82"/>
@@ -10189,57 +10011,7 @@
 </ct:contentTypeSchema>
 </file>
 
-<file path=customXml/item4.xml><?xml version="1.0" encoding="utf-8"?>
-<b:Sources xmlns:b="http://schemas.openxmlformats.org/officeDocument/2006/bibliography" xmlns="http://schemas.openxmlformats.org/officeDocument/2006/bibliography" SelectedStyle="\APASixthEditionOfficeOnline.xsl" StyleName="APA" Version="6">
-  <b:Source>
-    <b:Tag>JVa12</b:Tag>
-    <b:SourceType>DocumentFromInternetSite</b:SourceType>
-    <b:Guid>{75CFAB08-335A-42FD-BE2C-3C26B6E59E4E}</b:Guid>
-    <b:Year>2012</b:Year>
-    <b:Author>
-      <b:Author>
-        <b:NameList>
-          <b:Person>
-            <b:Last>Vazquez</b:Last>
-            <b:First>J</b:First>
-          </b:Person>
-        </b:NameList>
-      </b:Author>
-    </b:Author>
-    <b:URL>https://www.cs.upc.edu/~jvazquez/teaching/iag/transpas/4-PL1-IntroPlanificaci%c3%b3n.pdf</b:URL>
-    <b:RefOrder>1</b:RefOrder>
-  </b:Source>
-  <b:Source>
-    <b:Tag>Fer</b:Tag>
-    <b:SourceType>DocumentFromInternetSite</b:SourceType>
-    <b:Guid>{E533DD83-2D1D-43FE-A5D8-A1D088D4FD35}</b:Guid>
-    <b:Author>
-      <b:Author>
-        <b:NameList>
-          <b:Person>
-            <b:Last>Berzal</b:Last>
-            <b:First>Fernando</b:First>
-          </b:Person>
-        </b:NameList>
-      </b:Author>
-    </b:Author>
-    <b:Title>DECSAI</b:Title>
-    <b:InternetSiteTitle>Departamento de Ciencias de la Computación e IA</b:InternetSiteTitle>
-    <b:URL>https://elvex.ugr.es/decsai/iaio/slides/P9%20PDDL.pdf</b:URL>
-    <b:RefOrder>2</b:RefOrder>
-  </b:Source>
-</b:Sources>
-</file>
-
 <file path=customXml/itemProps1.xml><?xml version="1.0" encoding="utf-8"?>
-<ds:datastoreItem xmlns:ds="http://schemas.openxmlformats.org/officeDocument/2006/customXml" ds:itemID="{8D9D84D8-2D2F-4DC4-A93D-919C34237140}">
-  <ds:schemaRefs>
-    <ds:schemaRef ds:uri="http://schemas.microsoft.com/sharepoint/v3/contenttype/forms"/>
-  </ds:schemaRefs>
-</ds:datastoreItem>
-</file>
-
-<file path=customXml/itemProps2.xml><?xml version="1.0" encoding="utf-8"?>
 <ds:datastoreItem xmlns:ds="http://schemas.openxmlformats.org/officeDocument/2006/customXml" ds:itemID="{524B6230-BF42-4C4C-9E11-338ABA133D3E}">
   <ds:schemaRefs>
     <ds:schemaRef ds:uri="http://schemas.microsoft.com/office/2006/metadata/properties"/>
@@ -10250,7 +10022,23 @@
 </ds:datastoreItem>
 </file>
 
+<file path=customXml/itemProps2.xml><?xml version="1.0" encoding="utf-8"?>
+<ds:datastoreItem xmlns:ds="http://schemas.openxmlformats.org/officeDocument/2006/customXml" ds:itemID="{8D9D84D8-2D2F-4DC4-A93D-919C34237140}">
+  <ds:schemaRefs>
+    <ds:schemaRef ds:uri="http://schemas.microsoft.com/sharepoint/v3/contenttype/forms"/>
+  </ds:schemaRefs>
+</ds:datastoreItem>
+</file>
+
 <file path=customXml/itemProps3.xml><?xml version="1.0" encoding="utf-8"?>
+<ds:datastoreItem xmlns:ds="http://schemas.openxmlformats.org/officeDocument/2006/customXml" ds:itemID="{9A53CD53-E8E4-4766-A97C-8FBF823708C3}">
+  <ds:schemaRefs>
+    <ds:schemaRef ds:uri="http://schemas.openxmlformats.org/officeDocument/2006/bibliography"/>
+  </ds:schemaRefs>
+</ds:datastoreItem>
+</file>
+
+<file path=customXml/itemProps4.xml><?xml version="1.0" encoding="utf-8"?>
 <ds:datastoreItem xmlns:ds="http://schemas.openxmlformats.org/officeDocument/2006/customXml" ds:itemID="{F475F2E2-67F2-47F0-A412-A896F736D22F}">
   <ds:schemaRefs>
     <ds:schemaRef ds:uri="http://schemas.microsoft.com/office/2006/metadata/contentType"/>
@@ -10267,12 +10055,4 @@
     <ds:schemaRef ds:uri="http://schemas.microsoft.com/internal/obd"/>
   </ds:schemaRefs>
 </ds:datastoreItem>
-</file>
-
-<file path=customXml/itemProps4.xml><?xml version="1.0" encoding="utf-8"?>
-<ds:datastoreItem xmlns:ds="http://schemas.openxmlformats.org/officeDocument/2006/customXml" ds:itemID="{9A53CD53-E8E4-4766-A97C-8FBF823708C3}">
-  <ds:schemaRefs>
-    <ds:schemaRef ds:uri="http://schemas.openxmlformats.org/officeDocument/2006/bibliography"/>
-  </ds:schemaRefs>
-</ds:datastoreItem>
 </file>
</xml_diff>

<commit_message>
fix: se genera la leyeda para las dos imagenes insertadas
</commit_message>
<xml_diff>
--- a/mexmiart03_act3_grupal - reporte.docx
+++ b/mexmiart03_act3_grupal - reporte.docx
@@ -53,11 +53,7 @@
       </w:pPr>
       <w:r>
         <w:rPr/>
-        <w:t xml:space="preserve">La planificación automática nos ofrece alternativas para la solución de multiples problemas en los que un agente puede apoyar a solucionar en base a una serie de instrucciones, desde los años 70ś la comunidad especializada en Inteligencia Artificial se ha preocupado de diseñar y desarrollar tecnología capaz de actuar en base a una planificación, la planificación es una forma de programación automática   que tiene por fin satisfacer un objetivo a cumplir por el agente, uno de los lenguajes de planificación es PDDL el cual apoyará en el presente proyecto a interpretar las acciones que debe realizar un agente para solucionar un problema, este tendrá diferentes tareas a realizar como el de </w:t>
-      </w:r>
-      <w:r>
-        <w:rPr/>
-        <w:t>recorrer diferentes ubicaciones, recoger un mineral trasportarlo entre estas hasta llegar a un laboratorio. Para hacer esto se realizaron diversas actividades como: instalar el sistema operativo Linux en una maquina virtual y física, instalación de librerías dependientes entre las cuales están  python, go, Visual Studio Code, Singularity y github este ultimo para el control del versionado del código, una vez entendido como transcibir el problema a código se desarrollo la solución y la creación de dos problemas más uno por integrante del equipo de desarrollo.</w:t>
+        <w:t>La planificación automática nos ofrece alternativas para la solución de multiples problemas en los que un agente puede apoyar a solucionar en base a una serie de instrucciones, desde los años 70ś la comunidad especializada en Inteligencia Artificial se ha preocupado de diseñar y desarrollar tecnología capaz de actuar en base a una planificación, la planificación es una forma de programación automática   que tiene por fin satisfacer un objetivo a cumplir por el agente, uno de los lenguajes de planificación es PDDL el cual apoyará en el presente proyecto a interpretar las acciones que debe realizar un agente para solucionar un problema, este tendrá diferentes tareas a realizar como el de recorrer diferentes ubicaciones, recoger un mineral trasportarlo entre estas hasta llegar a un laboratorio. Para hacer esto se realizaron diversas actividades como: instalar el sistema operativo Linux en una maquina virtual y física, instalación de librerías dependientes entre las cuales están  python, go, Visual Studio Code, Singularity y github este ultimo para el control del versionado del código, una vez entendido como transcibir el problema a código se desarrollo la solución y la creación de dos problemas más uno por integrante del equipo de desarrollo.</w:t>
       </w:r>
     </w:p>
     <w:p>
@@ -141,7 +137,7 @@
           </w:r>
           <w:r>
             <w:rPr/>
-            <w:instrText> CITATION JVa12 \l 3082 </w:instrText>
+            <w:instrText>CITATION JVa12 \l 3082</w:instrText>
           </w:r>
           <w:r>
             <w:rPr/>
@@ -566,7 +562,7 @@
           </w:r>
           <w:r>
             <w:rPr/>
-            <w:instrText> CITATION Fer \l 3082 </w:instrText>
+            <w:instrText>CITATION Fer \l 3082</w:instrText>
           </w:r>
           <w:r>
             <w:rPr/>
@@ -1007,7 +1003,7 @@
                 <wp:positionV relativeFrom="paragraph">
                   <wp:posOffset>1546225</wp:posOffset>
                 </wp:positionV>
-                <wp:extent cx="3124835" cy="139065"/>
+                <wp:extent cx="3125470" cy="139065"/>
                 <wp:effectExtent l="0" t="0" r="0" b="0"/>
                 <wp:wrapTight wrapText="bothSides">
                   <wp:wrapPolygon edited="0">
@@ -1026,7 +1022,7 @@
                       <wps:spPr>
                         <a:xfrm>
                           <a:off x="0" y="0"/>
-                          <a:ext cx="3124080" cy="138600"/>
+                          <a:ext cx="3124800" cy="138600"/>
                         </a:xfrm>
                         <a:prstGeom prst="rect">
                           <a:avLst/>
@@ -1097,7 +1093,7 @@
           </mc:Choice>
           <mc:Fallback>
             <w:pict>
-              <v:rect id="shape_0" ID="Text Box 1" stroked="f" style="position:absolute;margin-left:82.5pt;margin-top:121.75pt;width:245.95pt;height:10.85pt" wp14:anchorId="22C3A3C0">
+              <v:rect id="shape_0" ID="Text Box 1" stroked="f" style="position:absolute;margin-left:82.5pt;margin-top:121.75pt;width:246pt;height:10.85pt" wp14:anchorId="22C3A3C0">
                 <w10:wrap type="square"/>
                 <v:fill o:detectmouseclick="t" on="false"/>
                 <v:stroke color="#3465a4" joinstyle="round" endcap="flat"/>
@@ -1163,9 +1159,9 @@
             <wp:wrapTight wrapText="bothSides">
               <wp:wrapPolygon edited="0">
                 <wp:start x="-40" y="0"/>
-                <wp:lineTo x="-40" y="21223"/>
-                <wp:lineTo x="21438" y="21223"/>
-                <wp:lineTo x="21438" y="0"/>
+                <wp:lineTo x="-40" y="21139"/>
+                <wp:lineTo x="21398" y="21139"/>
+                <wp:lineTo x="21398" y="0"/>
                 <wp:lineTo x="-40" y="0"/>
               </wp:wrapPolygon>
             </wp:wrapTight>
@@ -1521,9 +1517,9 @@
             <wp:wrapTight wrapText="bothSides">
               <wp:wrapPolygon edited="0">
                 <wp:start x="-29" y="0"/>
-                <wp:lineTo x="-29" y="21393"/>
-                <wp:lineTo x="21452" y="21393"/>
-                <wp:lineTo x="21452" y="0"/>
+                <wp:lineTo x="-29" y="21349"/>
+                <wp:lineTo x="21423" y="21349"/>
+                <wp:lineTo x="21423" y="0"/>
                 <wp:lineTo x="-29" y="0"/>
               </wp:wrapPolygon>
             </wp:wrapTight>
@@ -1602,7 +1598,7 @@
                 <wp:positionV relativeFrom="paragraph">
                   <wp:posOffset>1251585</wp:posOffset>
                 </wp:positionV>
-                <wp:extent cx="3429635" cy="139065"/>
+                <wp:extent cx="3430270" cy="139065"/>
                 <wp:effectExtent l="0" t="0" r="0" b="0"/>
                 <wp:wrapTight wrapText="bothSides">
                   <wp:wrapPolygon edited="0">
@@ -1621,7 +1617,7 @@
                       <wps:spPr>
                         <a:xfrm>
                           <a:off x="0" y="0"/>
-                          <a:ext cx="3429000" cy="138600"/>
+                          <a:ext cx="3429720" cy="138600"/>
                         </a:xfrm>
                         <a:prstGeom prst="rect">
                           <a:avLst/>
@@ -1692,7 +1688,7 @@
           </mc:Choice>
           <mc:Fallback>
             <w:pict>
-              <v:rect id="shape_0" ID="Text Box 1" stroked="f" style="position:absolute;margin-left:70.5pt;margin-top:98.55pt;width:269.95pt;height:10.85pt;mso-position-horizontal:center;mso-position-horizontal-relative:margin" wp14:anchorId="24653AFF">
+              <v:rect id="shape_0" ID="Text Box 1" stroked="f" style="position:absolute;margin-left:70.45pt;margin-top:98.55pt;width:270pt;height:10.85pt;mso-position-horizontal:center;mso-position-horizontal-relative:margin" wp14:anchorId="24653AFF">
                 <w10:wrap type="square"/>
                 <v:fill o:detectmouseclick="t" on="false"/>
                 <v:stroke color="#3465a4" joinstyle="round" endcap="flat"/>
@@ -2063,7 +2059,7 @@
       <w:r>
         <w:rPr/>
         <w:drawing>
-          <wp:anchor behindDoc="0" distT="0" distB="0" distL="114300" distR="114300" simplePos="0" locked="0" layoutInCell="1" allowOverlap="1" relativeHeight="7">
+          <wp:anchor behindDoc="0" distT="0" distB="0" distL="114300" distR="114300" simplePos="0" locked="0" layoutInCell="1" allowOverlap="1" relativeHeight="5">
             <wp:simplePos x="0" y="0"/>
             <wp:positionH relativeFrom="margin">
               <wp:align>center</wp:align>
@@ -2076,9 +2072,9 @@
             <wp:wrapTight wrapText="bothSides">
               <wp:wrapPolygon edited="0">
                 <wp:start x="-35" y="0"/>
-                <wp:lineTo x="-35" y="21095"/>
-                <wp:lineTo x="21420" y="21095"/>
-                <wp:lineTo x="21420" y="0"/>
+                <wp:lineTo x="-35" y="21028"/>
+                <wp:lineTo x="21384" y="21028"/>
+                <wp:lineTo x="21384" y="0"/>
                 <wp:lineTo x="-35" y="0"/>
               </wp:wrapPolygon>
             </wp:wrapTight>
@@ -2163,7 +2159,7 @@
                 <wp:positionV relativeFrom="paragraph">
                   <wp:posOffset>202565</wp:posOffset>
                 </wp:positionV>
-                <wp:extent cx="3359150" cy="278765"/>
+                <wp:extent cx="3359785" cy="278765"/>
                 <wp:effectExtent l="0" t="0" r="13335" b="13335"/>
                 <wp:wrapThrough wrapText="bothSides">
                   <wp:wrapPolygon edited="0">
@@ -2182,7 +2178,7 @@
                       <wps:spPr>
                         <a:xfrm>
                           <a:off x="0" y="0"/>
-                          <a:ext cx="3358440" cy="278280"/>
+                          <a:ext cx="3359160" cy="278280"/>
                         </a:xfrm>
                         <a:prstGeom prst="rect">
                           <a:avLst/>
@@ -2253,7 +2249,7 @@
           </mc:Choice>
           <mc:Fallback>
             <w:pict>
-              <v:rect id="shape_0" ID="Text Box 1" stroked="f" style="position:absolute;margin-left:73.25pt;margin-top:15.95pt;width:264.4pt;height:21.85pt;mso-position-horizontal:center;mso-position-horizontal-relative:margin" wp14:anchorId="5FC19220">
+              <v:rect id="shape_0" ID="Text Box 1" stroked="f" style="position:absolute;margin-left:73.25pt;margin-top:15.95pt;width:264.45pt;height:21.85pt;mso-position-horizontal:center;mso-position-horizontal-relative:margin" wp14:anchorId="5FC19220">
                 <w10:wrap type="square"/>
                 <v:fill o:detectmouseclick="t" on="false"/>
                 <v:stroke color="#3465a4" joinstyle="round" endcap="flat"/>
@@ -2367,7 +2363,7 @@
                 <wp:positionV relativeFrom="paragraph">
                   <wp:posOffset>2494280</wp:posOffset>
                 </wp:positionV>
-                <wp:extent cx="3414395" cy="139065"/>
+                <wp:extent cx="3415030" cy="139065"/>
                 <wp:effectExtent l="0" t="0" r="15240" b="0"/>
                 <wp:wrapSquare wrapText="bothSides"/>
                 <wp:docPr id="17" name="Text Box 1"/>
@@ -2378,7 +2374,7 @@
                       <wps:spPr>
                         <a:xfrm>
                           <a:off x="0" y="0"/>
-                          <a:ext cx="3413880" cy="138600"/>
+                          <a:ext cx="3414240" cy="138600"/>
                         </a:xfrm>
                         <a:prstGeom prst="rect">
                           <a:avLst/>
@@ -2463,7 +2459,7 @@
           </mc:Choice>
           <mc:Fallback>
             <w:pict>
-              <v:rect id="shape_0" ID="Text Box 1" stroked="f" style="position:absolute;margin-left:-11.75pt;margin-top:196.4pt;width:268.75pt;height:10.85pt" wp14:anchorId="6D410AC0">
+              <v:rect id="shape_0" ID="Text Box 1" stroked="f" style="position:absolute;margin-left:-11.75pt;margin-top:196.4pt;width:268.8pt;height:10.85pt" wp14:anchorId="6D410AC0">
                 <w10:wrap type="square"/>
                 <v:fill o:detectmouseclick="t" on="false"/>
                 <v:stroke color="#3465a4" joinstyle="round" endcap="flat"/>
@@ -2631,7 +2627,7 @@
                 <wp:positionV relativeFrom="paragraph">
                   <wp:posOffset>3042920</wp:posOffset>
                 </wp:positionV>
-                <wp:extent cx="2065655" cy="278765"/>
+                <wp:extent cx="2066290" cy="278765"/>
                 <wp:effectExtent l="0" t="0" r="11430" b="13335"/>
                 <wp:wrapSquare wrapText="bothSides"/>
                 <wp:docPr id="20" name="Text Box 1"/>
@@ -2642,7 +2638,7 @@
                       <wps:spPr>
                         <a:xfrm>
                           <a:off x="0" y="0"/>
-                          <a:ext cx="2064960" cy="278280"/>
+                          <a:ext cx="2065680" cy="278280"/>
                         </a:xfrm>
                         <a:prstGeom prst="rect">
                           <a:avLst/>
@@ -2727,7 +2723,7 @@
           </mc:Choice>
           <mc:Fallback>
             <w:pict>
-              <v:rect id="shape_0" ID="Text Box 1" stroked="f" style="position:absolute;margin-left:46.45pt;margin-top:239.6pt;width:162.55pt;height:21.85pt" wp14:anchorId="4F165FE8">
+              <v:rect id="shape_0" ID="Text Box 1" stroked="f" style="position:absolute;margin-left:46.45pt;margin-top:239.6pt;width:162.6pt;height:21.85pt" wp14:anchorId="4F165FE8">
                 <w10:wrap type="square"/>
                 <v:fill o:detectmouseclick="t" on="false"/>
                 <v:stroke color="#3465a4" joinstyle="round" endcap="flat"/>
@@ -2820,7 +2816,7 @@
                   </pic:nvPicPr>
                   <pic:blipFill>
                     <a:blip r:embed="rId12"/>
-                    <a:srcRect l="0" t="0" r="26564" b="4249"/>
+                    <a:srcRect l="0" t="0" r="26569" b="4249"/>
                     <a:stretch>
                       <a:fillRect/>
                     </a:stretch>
@@ -3097,7 +3093,7 @@
       <w:r>
         <w:rPr/>
         <w:drawing>
-          <wp:anchor behindDoc="0" distT="0" distB="0" distL="114300" distR="114300" simplePos="0" locked="0" layoutInCell="1" allowOverlap="1" relativeHeight="5">
+          <wp:anchor behindDoc="0" distT="0" distB="0" distL="114300" distR="114300" simplePos="0" locked="0" layoutInCell="1" allowOverlap="1" relativeHeight="7">
             <wp:simplePos x="0" y="0"/>
             <wp:positionH relativeFrom="margin">
               <wp:posOffset>1367155</wp:posOffset>
@@ -3109,11 +3105,11 @@
             <wp:effectExtent l="0" t="0" r="0" b="0"/>
             <wp:wrapTight wrapText="bothSides">
               <wp:wrapPolygon edited="0">
-                <wp:start x="-39" y="0"/>
-                <wp:lineTo x="-39" y="21290"/>
-                <wp:lineTo x="21389" y="21290"/>
-                <wp:lineTo x="21389" y="0"/>
-                <wp:lineTo x="-39" y="0"/>
+                <wp:start x="-76" y="0"/>
+                <wp:lineTo x="-76" y="21251"/>
+                <wp:lineTo x="21385" y="21251"/>
+                <wp:lineTo x="21385" y="0"/>
+                <wp:lineTo x="-76" y="0"/>
               </wp:wrapPolygon>
             </wp:wrapTight>
             <wp:docPr id="24" name="Imagen 1" descr=""/>
@@ -3214,7 +3210,7 @@
                 <wp:positionV relativeFrom="paragraph">
                   <wp:posOffset>137795</wp:posOffset>
                 </wp:positionV>
-                <wp:extent cx="2489835" cy="139065"/>
+                <wp:extent cx="2490470" cy="139065"/>
                 <wp:effectExtent l="0" t="0" r="6350" b="0"/>
                 <wp:wrapTight wrapText="bothSides">
                   <wp:wrapPolygon edited="0">
@@ -3233,7 +3229,7 @@
                       <wps:spPr>
                         <a:xfrm>
                           <a:off x="0" y="0"/>
-                          <a:ext cx="2489040" cy="138600"/>
+                          <a:ext cx="2489760" cy="138600"/>
                         </a:xfrm>
                         <a:prstGeom prst="rect">
                           <a:avLst/>
@@ -3304,7 +3300,7 @@
           </mc:Choice>
           <mc:Fallback>
             <w:pict>
-              <v:rect id="shape_0" ID="Text Box 1" stroked="f" style="position:absolute;margin-left:122.15pt;margin-top:10.85pt;width:195.95pt;height:10.85pt;mso-position-horizontal-relative:margin" wp14:anchorId="3915D887">
+              <v:rect id="shape_0" ID="Text Box 1" stroked="f" style="position:absolute;margin-left:122.15pt;margin-top:10.85pt;width:196pt;height:10.85pt;mso-position-horizontal-relative:margin" wp14:anchorId="3915D887">
                 <w10:wrap type="square"/>
                 <v:fill o:detectmouseclick="t" on="false"/>
                 <v:stroke color="#3465a4" joinstyle="round" endcap="flat"/>
@@ -5055,7 +5051,7 @@
         <mc:AlternateContent>
           <mc:Choice Requires="wps">
             <w:drawing>
-              <wp:anchor behindDoc="1" distT="0" distB="0" distL="114300" distR="114300" simplePos="0" locked="0" layoutInCell="1" allowOverlap="1" relativeHeight="20" wp14:anchorId="16D0574C">
+              <wp:anchor behindDoc="1" distT="0" distB="0" distL="114300" distR="114300" simplePos="0" locked="0" layoutInCell="1" allowOverlap="1" relativeHeight="19" wp14:anchorId="16D0574C">
                 <wp:simplePos x="0" y="0"/>
                 <wp:positionH relativeFrom="column">
                   <wp:posOffset>3279775</wp:posOffset>
@@ -5063,7 +5059,7 @@
                 <wp:positionV relativeFrom="paragraph">
                   <wp:posOffset>2759075</wp:posOffset>
                 </wp:positionV>
-                <wp:extent cx="2564765" cy="278765"/>
+                <wp:extent cx="2565400" cy="278765"/>
                 <wp:effectExtent l="0" t="0" r="7620" b="13335"/>
                 <wp:wrapTight wrapText="bothSides">
                   <wp:wrapPolygon edited="0">
@@ -5082,7 +5078,7 @@
                       <wps:spPr>
                         <a:xfrm>
                           <a:off x="0" y="0"/>
-                          <a:ext cx="2564280" cy="278280"/>
+                          <a:ext cx="2564640" cy="278280"/>
                         </a:xfrm>
                         <a:prstGeom prst="rect">
                           <a:avLst/>
@@ -5153,7 +5149,7 @@
           </mc:Choice>
           <mc:Fallback>
             <w:pict>
-              <v:rect id="shape_0" ID="Text Box 1" stroked="f" style="position:absolute;margin-left:258.25pt;margin-top:217.25pt;width:201.85pt;height:21.85pt" wp14:anchorId="16D0574C">
+              <v:rect id="shape_0" ID="Text Box 1" stroked="f" style="position:absolute;margin-left:258.25pt;margin-top:217.25pt;width:201.9pt;height:21.85pt" wp14:anchorId="16D0574C">
                 <w10:wrap type="square"/>
                 <v:fill o:detectmouseclick="t" on="false"/>
                 <v:stroke color="#3465a4" joinstyle="round" endcap="flat"/>
@@ -5206,7 +5202,7 @@
           </mc:Fallback>
         </mc:AlternateContent>
         <w:drawing>
-          <wp:anchor behindDoc="0" distT="0" distB="0" distL="114300" distR="114300" simplePos="0" locked="0" layoutInCell="1" allowOverlap="1" relativeHeight="18">
+          <wp:anchor behindDoc="0" distT="0" distB="0" distL="114300" distR="114300" simplePos="0" locked="0" layoutInCell="1" allowOverlap="1" relativeHeight="21">
             <wp:simplePos x="0" y="0"/>
             <wp:positionH relativeFrom="column">
               <wp:posOffset>3287395</wp:posOffset>
@@ -5219,9 +5215,9 @@
             <wp:wrapTight wrapText="bothSides">
               <wp:wrapPolygon edited="0">
                 <wp:start x="-45" y="0"/>
-                <wp:lineTo x="-45" y="21308"/>
-                <wp:lineTo x="21461" y="21308"/>
-                <wp:lineTo x="21461" y="0"/>
+                <wp:lineTo x="-45" y="21259"/>
+                <wp:lineTo x="21415" y="21259"/>
+                <wp:lineTo x="21415" y="0"/>
                 <wp:lineTo x="-45" y="0"/>
               </wp:wrapPolygon>
             </wp:wrapTight>
@@ -5272,7 +5268,7 @@
         <mc:AlternateContent>
           <mc:Choice Requires="wps">
             <w:drawing>
-              <wp:anchor behindDoc="0" distT="0" distB="0" distL="114300" distR="114300" simplePos="0" locked="0" layoutInCell="1" allowOverlap="1" relativeHeight="19" wp14:anchorId="75AE2E59">
+              <wp:anchor behindDoc="0" distT="0" distB="0" distL="114300" distR="114300" simplePos="0" locked="0" layoutInCell="1" allowOverlap="1" relativeHeight="18" wp14:anchorId="75AE2E59">
                 <wp:simplePos x="0" y="0"/>
                 <wp:positionH relativeFrom="column">
                   <wp:posOffset>-434340</wp:posOffset>
@@ -5280,7 +5276,7 @@
                 <wp:positionV relativeFrom="paragraph">
                   <wp:posOffset>2164080</wp:posOffset>
                 </wp:positionV>
-                <wp:extent cx="3521075" cy="139065"/>
+                <wp:extent cx="3521710" cy="139065"/>
                 <wp:effectExtent l="0" t="0" r="3810" b="0"/>
                 <wp:wrapSquare wrapText="bothSides"/>
                 <wp:docPr id="38" name="Text Box 1"/>
@@ -5291,7 +5287,7 @@
                       <wps:spPr>
                         <a:xfrm>
                           <a:off x="0" y="0"/>
-                          <a:ext cx="3520440" cy="138600"/>
+                          <a:ext cx="3521160" cy="138600"/>
                         </a:xfrm>
                         <a:prstGeom prst="rect">
                           <a:avLst/>
@@ -5362,7 +5358,7 @@
           </mc:Choice>
           <mc:Fallback>
             <w:pict>
-              <v:rect id="shape_0" ID="Text Box 1" stroked="f" style="position:absolute;margin-left:-34.2pt;margin-top:170.4pt;width:277.15pt;height:10.85pt" wp14:anchorId="75AE2E59">
+              <v:rect id="shape_0" ID="Text Box 1" stroked="f" style="position:absolute;margin-left:-34.2pt;margin-top:170.4pt;width:277.2pt;height:10.85pt" wp14:anchorId="75AE2E59">
                 <w10:wrap type="square"/>
                 <v:fill o:detectmouseclick="t" on="false"/>
                 <v:stroke color="#3465a4" joinstyle="round" endcap="flat"/>
@@ -5415,7 +5411,7 @@
           </mc:Fallback>
         </mc:AlternateContent>
         <w:drawing>
-          <wp:anchor behindDoc="0" distT="0" distB="0" distL="114300" distR="114300" simplePos="0" locked="0" layoutInCell="1" allowOverlap="1" relativeHeight="15">
+          <wp:anchor behindDoc="0" distT="0" distB="0" distL="114300" distR="114300" simplePos="0" locked="0" layoutInCell="1" allowOverlap="1" relativeHeight="17">
             <wp:simplePos x="0" y="0"/>
             <wp:positionH relativeFrom="margin">
               <wp:posOffset>-434340</wp:posOffset>
@@ -5497,7 +5493,7 @@
                 <wp:positionV relativeFrom="paragraph">
                   <wp:posOffset>2872105</wp:posOffset>
                 </wp:positionV>
-                <wp:extent cx="2760345" cy="139065"/>
+                <wp:extent cx="2760980" cy="139065"/>
                 <wp:effectExtent l="0" t="0" r="2540" b="0"/>
                 <wp:wrapTight wrapText="bothSides">
                   <wp:wrapPolygon edited="0">
@@ -5516,7 +5512,7 @@
                       <wps:spPr>
                         <a:xfrm>
                           <a:off x="0" y="0"/>
-                          <a:ext cx="2759760" cy="138600"/>
+                          <a:ext cx="2760480" cy="138600"/>
                         </a:xfrm>
                         <a:prstGeom prst="rect">
                           <a:avLst/>
@@ -5587,7 +5583,7 @@
           </mc:Choice>
           <mc:Fallback>
             <w:pict>
-              <v:rect id="shape_0" ID="Text Box 1" stroked="f" style="position:absolute;margin-left:-23.15pt;margin-top:226.15pt;width:217.25pt;height:10.85pt" wp14:anchorId="5C55671F">
+              <v:rect id="shape_0" ID="Text Box 1" stroked="f" style="position:absolute;margin-left:-23.15pt;margin-top:226.15pt;width:217.3pt;height:10.85pt" wp14:anchorId="5C55671F">
                 <w10:wrap type="square"/>
                 <v:fill o:detectmouseclick="t" on="false"/>
                 <v:stroke color="#3465a4" joinstyle="round" endcap="flat"/>
@@ -5653,9 +5649,9 @@
             <wp:wrapTight wrapText="bothSides">
               <wp:wrapPolygon edited="0">
                 <wp:start x="-44" y="0"/>
-                <wp:lineTo x="-44" y="21236"/>
-                <wp:lineTo x="21375" y="21236"/>
-                <wp:lineTo x="21375" y="0"/>
+                <wp:lineTo x="-44" y="21172"/>
+                <wp:lineTo x="21331" y="21172"/>
+                <wp:lineTo x="21331" y="0"/>
                 <wp:lineTo x="-44" y="0"/>
               </wp:wrapPolygon>
             </wp:wrapTight>
@@ -5693,7 +5689,7 @@
           </wp:anchor>
         </w:drawing>
         <w:drawing>
-          <wp:anchor behindDoc="0" distT="0" distB="0" distL="114300" distR="114300" simplePos="0" locked="0" layoutInCell="1" allowOverlap="1" relativeHeight="17">
+          <wp:anchor behindDoc="0" distT="0" distB="0" distL="114300" distR="114300" simplePos="0" locked="0" layoutInCell="1" allowOverlap="1" relativeHeight="15">
             <wp:simplePos x="0" y="0"/>
             <wp:positionH relativeFrom="margin">
               <wp:posOffset>2708910</wp:posOffset>
@@ -5705,11 +5701,11 @@
             <wp:effectExtent l="0" t="0" r="0" b="0"/>
             <wp:wrapTight wrapText="bothSides">
               <wp:wrapPolygon edited="0">
-                <wp:start x="-39" y="0"/>
-                <wp:lineTo x="-39" y="21305"/>
-                <wp:lineTo x="21417" y="21305"/>
-                <wp:lineTo x="21417" y="0"/>
-                <wp:lineTo x="-39" y="0"/>
+                <wp:start x="-76" y="0"/>
+                <wp:lineTo x="-76" y="21265"/>
+                <wp:lineTo x="21414" y="21265"/>
+                <wp:lineTo x="21414" y="0"/>
+                <wp:lineTo x="-76" y="0"/>
               </wp:wrapPolygon>
             </wp:wrapTight>
             <wp:docPr id="44" name="Picture 1077919252" descr="A diagram of a laboratory&#10;&#10;Description automatically generated"/>
@@ -5765,7 +5761,7 @@
         <mc:AlternateContent>
           <mc:Choice Requires="wps">
             <w:drawing>
-              <wp:anchor behindDoc="1" distT="0" distB="0" distL="114300" distR="114300" simplePos="0" locked="0" layoutInCell="1" allowOverlap="1" relativeHeight="21" wp14:anchorId="791F25C8">
+              <wp:anchor behindDoc="1" distT="0" distB="0" distL="114300" distR="114300" simplePos="0" locked="0" layoutInCell="1" allowOverlap="1" relativeHeight="20" wp14:anchorId="791F25C8">
                 <wp:simplePos x="0" y="0"/>
                 <wp:positionH relativeFrom="column">
                   <wp:posOffset>2655570</wp:posOffset>
@@ -5773,7 +5769,7 @@
                 <wp:positionV relativeFrom="paragraph">
                   <wp:posOffset>2058670</wp:posOffset>
                 </wp:positionV>
-                <wp:extent cx="3054985" cy="139065"/>
+                <wp:extent cx="3055620" cy="139065"/>
                 <wp:effectExtent l="0" t="0" r="12700" b="0"/>
                 <wp:wrapTight wrapText="bothSides">
                   <wp:wrapPolygon edited="0">
@@ -5792,7 +5788,7 @@
                       <wps:spPr>
                         <a:xfrm>
                           <a:off x="0" y="0"/>
-                          <a:ext cx="3054240" cy="138600"/>
+                          <a:ext cx="3054960" cy="138600"/>
                         </a:xfrm>
                         <a:prstGeom prst="rect">
                           <a:avLst/>
@@ -5863,7 +5859,7 @@
           </mc:Choice>
           <mc:Fallback>
             <w:pict>
-              <v:rect id="shape_0" ID="Text Box 1" stroked="f" style="position:absolute;margin-left:209.1pt;margin-top:162.1pt;width:240.45pt;height:10.85pt" wp14:anchorId="791F25C8">
+              <v:rect id="shape_0" ID="Text Box 1" stroked="f" style="position:absolute;margin-left:209.1pt;margin-top:162.1pt;width:240.5pt;height:10.85pt" wp14:anchorId="791F25C8">
                 <w10:wrap type="square"/>
                 <v:fill o:detectmouseclick="t" on="false"/>
                 <v:stroke color="#3465a4" joinstyle="round" endcap="flat"/>
@@ -6267,7 +6263,7 @@
                 <wp:positionV relativeFrom="paragraph">
                   <wp:posOffset>3665220</wp:posOffset>
                 </wp:positionV>
-                <wp:extent cx="3422015" cy="139065"/>
+                <wp:extent cx="3422650" cy="139065"/>
                 <wp:effectExtent l="0" t="0" r="7620" b="0"/>
                 <wp:wrapSquare wrapText="bothSides"/>
                 <wp:docPr id="48" name="Text Box 1"/>
@@ -6278,7 +6274,7 @@
                       <wps:spPr>
                         <a:xfrm>
                           <a:off x="0" y="0"/>
-                          <a:ext cx="3421440" cy="138600"/>
+                          <a:ext cx="3422160" cy="138600"/>
                         </a:xfrm>
                         <a:prstGeom prst="rect">
                           <a:avLst/>
@@ -6349,7 +6345,7 @@
           </mc:Choice>
           <mc:Fallback>
             <w:pict>
-              <v:rect id="shape_0" ID="Text Box 1" stroked="f" style="position:absolute;margin-left:70.5pt;margin-top:288.6pt;width:269.35pt;height:10.85pt" wp14:anchorId="2011B039">
+              <v:rect id="shape_0" ID="Text Box 1" stroked="f" style="position:absolute;margin-left:70.5pt;margin-top:288.6pt;width:269.4pt;height:10.85pt" wp14:anchorId="2011B039">
                 <w10:wrap type="square"/>
                 <v:fill o:detectmouseclick="t" on="false"/>
                 <v:stroke color="#3465a4" joinstyle="round" endcap="flat"/>
@@ -6657,9 +6653,9 @@
             <wp:wrapTight wrapText="bothSides">
               <wp:wrapPolygon edited="0">
                 <wp:start x="-77" y="0"/>
-                <wp:lineTo x="-77" y="21119"/>
-                <wp:lineTo x="21366" y="21119"/>
-                <wp:lineTo x="21366" y="0"/>
+                <wp:lineTo x="-77" y="20984"/>
+                <wp:lineTo x="21288" y="20984"/>
+                <wp:lineTo x="21288" y="0"/>
                 <wp:lineTo x="-77" y="0"/>
               </wp:wrapPolygon>
             </wp:wrapTight>
@@ -6764,7 +6760,7 @@
                 <wp:positionV relativeFrom="paragraph">
                   <wp:posOffset>279400</wp:posOffset>
                 </wp:positionV>
-                <wp:extent cx="2231390" cy="139065"/>
+                <wp:extent cx="2232025" cy="139065"/>
                 <wp:effectExtent l="0" t="0" r="17145" b="0"/>
                 <wp:wrapTight wrapText="bothSides">
                   <wp:wrapPolygon edited="0">
@@ -6783,7 +6779,7 @@
                       <wps:spPr>
                         <a:xfrm>
                           <a:off x="0" y="0"/>
-                          <a:ext cx="2230920" cy="138600"/>
+                          <a:ext cx="2231280" cy="138600"/>
                         </a:xfrm>
                         <a:prstGeom prst="rect">
                           <a:avLst/>
@@ -6854,7 +6850,7 @@
           </mc:Choice>
           <mc:Fallback>
             <w:pict>
-              <v:rect id="shape_0" ID="Text Box 1" stroked="f" style="position:absolute;margin-left:278.8pt;margin-top:22pt;width:175.6pt;height:10.85pt" wp14:anchorId="78D17288">
+              <v:rect id="shape_0" ID="Text Box 1" stroked="f" style="position:absolute;margin-left:278.8pt;margin-top:22pt;width:175.65pt;height:10.85pt" wp14:anchorId="78D17288">
                 <w10:wrap type="square"/>
                 <v:fill o:detectmouseclick="t" on="false"/>
                 <v:stroke color="#3465a4" joinstyle="round" endcap="flat"/>
@@ -6966,7 +6962,7 @@
                 <wp:positionV relativeFrom="paragraph">
                   <wp:posOffset>2331085</wp:posOffset>
                 </wp:positionV>
-                <wp:extent cx="2479675" cy="278765"/>
+                <wp:extent cx="2480310" cy="278765"/>
                 <wp:effectExtent l="0" t="0" r="16510" b="13335"/>
                 <wp:wrapSquare wrapText="bothSides"/>
                 <wp:docPr id="54" name="Text Box 1"/>
@@ -6977,7 +6973,7 @@
                       <wps:spPr>
                         <a:xfrm>
                           <a:off x="0" y="0"/>
-                          <a:ext cx="2478960" cy="278280"/>
+                          <a:ext cx="2479680" cy="278280"/>
                         </a:xfrm>
                         <a:prstGeom prst="rect">
                           <a:avLst/>
@@ -7048,7 +7044,7 @@
           </mc:Choice>
           <mc:Fallback>
             <w:pict>
-              <v:rect id="shape_0" ID="Text Box 1" stroked="f" style="position:absolute;margin-left:258.25pt;margin-top:183.55pt;width:195.15pt;height:21.85pt" wp14:anchorId="76BB3E72">
+              <v:rect id="shape_0" ID="Text Box 1" stroked="f" style="position:absolute;margin-left:258.25pt;margin-top:183.55pt;width:195.2pt;height:21.85pt" wp14:anchorId="76BB3E72">
                 <w10:wrap type="square"/>
                 <v:fill o:detectmouseclick="t" on="false"/>
                 <v:stroke color="#3465a4" joinstyle="round" endcap="flat"/>
@@ -7111,7 +7107,7 @@
                 <wp:positionV relativeFrom="paragraph">
                   <wp:posOffset>2056130</wp:posOffset>
                 </wp:positionV>
-                <wp:extent cx="3374390" cy="139065"/>
+                <wp:extent cx="3375025" cy="139065"/>
                 <wp:effectExtent l="0" t="0" r="17145" b="0"/>
                 <wp:wrapSquare wrapText="bothSides"/>
                 <wp:docPr id="56" name="Text Box 1"/>
@@ -7122,7 +7118,7 @@
                       <wps:spPr>
                         <a:xfrm>
                           <a:off x="0" y="0"/>
-                          <a:ext cx="3373920" cy="138600"/>
+                          <a:ext cx="3374280" cy="138600"/>
                         </a:xfrm>
                         <a:prstGeom prst="rect">
                           <a:avLst/>
@@ -7192,7 +7188,7 @@
           </mc:Choice>
           <mc:Fallback>
             <w:pict>
-              <v:rect id="shape_0" ID="Text Box 1" stroked="f" style="position:absolute;margin-left:-14.15pt;margin-top:161.9pt;width:265.6pt;height:10.85pt" wp14:anchorId="2F663651">
+              <v:rect id="shape_0" ID="Text Box 1" stroked="f" style="position:absolute;margin-left:-14.15pt;margin-top:161.9pt;width:265.65pt;height:10.85pt" wp14:anchorId="2F663651">
                 <w10:wrap type="square"/>
                 <v:fill o:detectmouseclick="t" on="false"/>
                 <v:stroke color="#3465a4" joinstyle="round" endcap="flat"/>
@@ -7289,7 +7285,7 @@
           </wp:anchor>
         </w:drawing>
         <w:drawing>
-          <wp:anchor behindDoc="0" distT="0" distB="0" distL="114300" distR="114300" simplePos="0" locked="0" layoutInCell="1" allowOverlap="1" relativeHeight="43">
+          <wp:anchor behindDoc="0" distT="0" distB="0" distL="114300" distR="114300" simplePos="0" locked="0" layoutInCell="1" allowOverlap="1" relativeHeight="33">
             <wp:simplePos x="0" y="0"/>
             <wp:positionH relativeFrom="column">
               <wp:posOffset>3264535</wp:posOffset>
@@ -7379,7 +7375,7 @@
                 <wp:positionV relativeFrom="paragraph">
                   <wp:posOffset>3169285</wp:posOffset>
                 </wp:positionV>
-                <wp:extent cx="2844800" cy="139065"/>
+                <wp:extent cx="2845435" cy="139065"/>
                 <wp:effectExtent l="0" t="0" r="13335" b="0"/>
                 <wp:wrapSquare wrapText="bothSides"/>
                 <wp:docPr id="60" name="Text Box 1"/>
@@ -7390,7 +7386,7 @@
                       <wps:spPr>
                         <a:xfrm>
                           <a:off x="0" y="0"/>
-                          <a:ext cx="2844000" cy="138600"/>
+                          <a:ext cx="2844720" cy="138600"/>
                         </a:xfrm>
                         <a:prstGeom prst="rect">
                           <a:avLst/>
@@ -7461,7 +7457,7 @@
           </mc:Choice>
           <mc:Fallback>
             <w:pict>
-              <v:rect id="shape_0" ID="Text Box 1" stroked="f" style="position:absolute;margin-left:-21.95pt;margin-top:249.55pt;width:223.9pt;height:10.85pt" wp14:anchorId="59DE3FF6">
+              <v:rect id="shape_0" ID="Text Box 1" stroked="f" style="position:absolute;margin-left:-21.95pt;margin-top:249.55pt;width:223.95pt;height:10.85pt" wp14:anchorId="59DE3FF6">
                 <w10:wrap type="square"/>
                 <v:fill o:detectmouseclick="t" on="false"/>
                 <v:stroke color="#3465a4" joinstyle="round" endcap="flat"/>
@@ -7524,7 +7520,7 @@
                 <wp:positionV relativeFrom="paragraph">
                   <wp:posOffset>3118485</wp:posOffset>
                 </wp:positionV>
-                <wp:extent cx="2442845" cy="278765"/>
+                <wp:extent cx="2443480" cy="278765"/>
                 <wp:effectExtent l="0" t="0" r="15240" b="13335"/>
                 <wp:wrapSquare wrapText="bothSides"/>
                 <wp:docPr id="62" name="Text Box 1"/>
@@ -7535,7 +7531,7 @@
                       <wps:spPr>
                         <a:xfrm>
                           <a:off x="0" y="0"/>
-                          <a:ext cx="2442240" cy="278280"/>
+                          <a:ext cx="2442960" cy="278280"/>
                         </a:xfrm>
                         <a:prstGeom prst="rect">
                           <a:avLst/>
@@ -7605,7 +7601,7 @@
           </mc:Choice>
           <mc:Fallback>
             <w:pict>
-              <v:rect id="shape_0" ID="Text Box 1" stroked="f" style="position:absolute;margin-left:232.2pt;margin-top:245.55pt;width:192.25pt;height:21.85pt" wp14:anchorId="5E1DAE22">
+              <v:rect id="shape_0" ID="Text Box 1" stroked="f" style="position:absolute;margin-left:232.2pt;margin-top:245.55pt;width:192.3pt;height:21.85pt" wp14:anchorId="5E1DAE22">
                 <w10:wrap type="square"/>
                 <v:fill o:detectmouseclick="t" on="false"/>
                 <v:stroke color="#3465a4" joinstyle="round" endcap="flat"/>
@@ -7884,8 +7880,14 @@
           <w:szCs w:val="24"/>
           <w:lang w:eastAsia="es-ES"/>
         </w:rPr>
-        <w:t>Ubicación</w:t>
-      </w:r>
+        <w:t>Ubicación de los minerales:</w:t>
+      </w:r>
+    </w:p>
+    <w:p>
+      <w:pPr>
+        <w:pStyle w:val="Normal"/>
+        <w:rPr/>
+      </w:pPr>
       <w:r>
         <w:rPr>
           <w:rFonts w:cs="Times New Roman"/>
@@ -7895,13 +7897,22 @@
           <w:szCs w:val="24"/>
           <w:lang w:eastAsia="es-ES"/>
         </w:rPr>
-        <w:t xml:space="preserve"> de los minerales:</w:t>
-      </w:r>
-    </w:p>
-    <w:p>
-      <w:pPr>
-        <w:pStyle w:val="Normal"/>
-        <w:rPr/>
+        <w:t>yellowrock Ubicacion1</w:t>
+      </w:r>
+    </w:p>
+    <w:p>
+      <w:pPr>
+        <w:pStyle w:val="Normal"/>
+        <w:spacing w:lineRule="atLeast" w:line="285"/>
+        <w:rPr>
+          <w:rFonts w:ascii="Calibri" w:hAnsi="Calibri" w:cs="Times New Roman"/>
+          <w:b w:val="false"/>
+          <w:b w:val="false"/>
+          <w:color w:val="333333"/>
+          <w:sz w:val="24"/>
+          <w:szCs w:val="24"/>
+          <w:lang w:eastAsia="es-ES"/>
+        </w:rPr>
       </w:pPr>
       <w:r>
         <w:rPr>
@@ -7912,21 +7923,14 @@
           <w:szCs w:val="24"/>
           <w:lang w:eastAsia="es-ES"/>
         </w:rPr>
-        <w:t>yellowrock Ubicacion1</w:t>
+        <w:t>greenrock Ubicación 2</w:t>
       </w:r>
     </w:p>
     <w:p>
       <w:pPr>
         <w:pStyle w:val="Normal"/>
         <w:spacing w:lineRule="atLeast" w:line="285"/>
-        <w:rPr>
-          <w:rFonts w:ascii="Calibri" w:hAnsi="Calibri" w:cs="Times New Roman"/>
-          <w:b w:val="false"/>
-          <w:color w:val="333333"/>
-          <w:sz w:val="24"/>
-          <w:szCs w:val="24"/>
-          <w:lang w:eastAsia="es-ES"/>
-        </w:rPr>
+        <w:rPr/>
       </w:pPr>
       <w:r>
         <w:rPr>
@@ -7937,15 +7941,8 @@
           <w:szCs w:val="24"/>
           <w:lang w:eastAsia="es-ES"/>
         </w:rPr>
-        <w:t>greenrock Ubicación 2</w:t>
-      </w:r>
-    </w:p>
-    <w:p>
-      <w:pPr>
-        <w:pStyle w:val="Normal"/>
-        <w:spacing w:lineRule="atLeast" w:line="285"/>
-        <w:rPr/>
-      </w:pPr>
+        <w:t xml:space="preserve"> </w:t>
+      </w:r>
       <w:r>
         <w:rPr>
           <w:rFonts w:cs="Times New Roman"/>
@@ -7955,8 +7952,23 @@
           <w:szCs w:val="24"/>
           <w:lang w:eastAsia="es-ES"/>
         </w:rPr>
-        <w:t xml:space="preserve"> </w:t>
-      </w:r>
+        <w:t>bluerock Ubicación 6</w:t>
+      </w:r>
+    </w:p>
+    <w:p>
+      <w:pPr>
+        <w:pStyle w:val="Normal"/>
+        <w:spacing w:lineRule="atLeast" w:line="285"/>
+        <w:rPr>
+          <w:rFonts w:ascii="Calibri" w:hAnsi="Calibri" w:cs="Times New Roman"/>
+          <w:b w:val="false"/>
+          <w:b w:val="false"/>
+          <w:color w:val="333333"/>
+          <w:sz w:val="24"/>
+          <w:szCs w:val="24"/>
+          <w:lang w:eastAsia="es-ES"/>
+        </w:rPr>
+      </w:pPr>
       <w:r>
         <w:rPr>
           <w:rFonts w:cs="Times New Roman"/>
@@ -7966,7 +7978,7 @@
           <w:szCs w:val="24"/>
           <w:lang w:eastAsia="es-ES"/>
         </w:rPr>
-        <w:t>bluerock Ubicación 6</w:t>
+        <w:t>whiterock Ubicación 7</w:t>
       </w:r>
     </w:p>
     <w:p>
@@ -7975,6 +7987,7 @@
         <w:spacing w:lineRule="atLeast" w:line="285"/>
         <w:rPr>
           <w:rFonts w:ascii="Calibri" w:hAnsi="Calibri" w:cs="Times New Roman"/>
+          <w:b w:val="false"/>
           <w:b w:val="false"/>
           <w:color w:val="333333"/>
           <w:sz w:val="24"/>
@@ -7991,7 +8004,7 @@
           <w:szCs w:val="24"/>
           <w:lang w:eastAsia="es-ES"/>
         </w:rPr>
-        <w:t>whiterock Ubicación 7</w:t>
+        <w:t>purplerock Ubicación 8</w:t>
       </w:r>
     </w:p>
     <w:p>
@@ -8000,6 +8013,7 @@
         <w:spacing w:lineRule="atLeast" w:line="285"/>
         <w:rPr>
           <w:rFonts w:ascii="Calibri" w:hAnsi="Calibri" w:cs="Times New Roman"/>
+          <w:b w:val="false"/>
           <w:b w:val="false"/>
           <w:color w:val="333333"/>
           <w:sz w:val="24"/>
@@ -8016,7 +8030,7 @@
           <w:szCs w:val="24"/>
           <w:lang w:eastAsia="es-ES"/>
         </w:rPr>
-        <w:t>purplerock Ubicación 8</w:t>
+        <w:t>blackrock Ubicación 9</w:t>
       </w:r>
     </w:p>
     <w:p>
@@ -8025,6 +8039,7 @@
         <w:spacing w:lineRule="atLeast" w:line="285"/>
         <w:rPr>
           <w:rFonts w:ascii="Calibri" w:hAnsi="Calibri" w:cs="Times New Roman"/>
+          <w:b w:val="false"/>
           <w:b w:val="false"/>
           <w:color w:val="333333"/>
           <w:sz w:val="24"/>
@@ -8041,7 +8056,7 @@
           <w:szCs w:val="24"/>
           <w:lang w:eastAsia="es-ES"/>
         </w:rPr>
-        <w:t>blackrock Ubicación 9</w:t>
+        <w:t>pinkrock Ubicación 11</w:t>
       </w:r>
     </w:p>
     <w:p>
@@ -8050,6 +8065,7 @@
         <w:spacing w:lineRule="atLeast" w:line="285"/>
         <w:rPr>
           <w:rFonts w:ascii="Calibri" w:hAnsi="Calibri" w:cs="Times New Roman"/>
+          <w:b w:val="false"/>
           <w:b w:val="false"/>
           <w:color w:val="333333"/>
           <w:sz w:val="24"/>
@@ -8066,7 +8082,6 @@
           <w:szCs w:val="24"/>
           <w:lang w:eastAsia="es-ES"/>
         </w:rPr>
-        <w:t>pinkrock Ubicación 11</w:t>
       </w:r>
     </w:p>
     <w:p>
@@ -8075,6 +8090,7 @@
         <w:spacing w:lineRule="atLeast" w:line="285"/>
         <w:rPr>
           <w:rFonts w:ascii="Calibri" w:hAnsi="Calibri" w:cs="Times New Roman"/>
+          <w:b w:val="false"/>
           <w:b w:val="false"/>
           <w:color w:val="333333"/>
           <w:sz w:val="24"/>
@@ -8091,6 +8107,7 @@
           <w:szCs w:val="24"/>
           <w:lang w:eastAsia="es-ES"/>
         </w:rPr>
+        <w:t>El diseño del problema se muestra a continuación</w:t>
       </w:r>
     </w:p>
     <w:p>
@@ -8099,6 +8116,7 @@
         <w:spacing w:lineRule="atLeast" w:line="285"/>
         <w:rPr>
           <w:rFonts w:ascii="Calibri" w:hAnsi="Calibri" w:cs="Times New Roman"/>
+          <w:b w:val="false"/>
           <w:b w:val="false"/>
           <w:color w:val="333333"/>
           <w:sz w:val="24"/>
@@ -8115,7 +8133,203 @@
           <w:szCs w:val="24"/>
           <w:lang w:eastAsia="es-ES"/>
         </w:rPr>
-        <w:t>El diseño del problema se muestra a continuación</w:t>
+      </w:r>
+      <w:r>
+        <mc:AlternateContent>
+          <mc:Choice Requires="wps">
+            <w:drawing>
+              <wp:anchor behindDoc="0" distT="0" distB="0" distL="0" distR="0" simplePos="0" locked="0" layoutInCell="1" allowOverlap="1" relativeHeight="82">
+                <wp:simplePos x="0" y="0"/>
+                <wp:positionH relativeFrom="column">
+                  <wp:posOffset>764540</wp:posOffset>
+                </wp:positionH>
+                <wp:positionV relativeFrom="paragraph">
+                  <wp:posOffset>635</wp:posOffset>
+                </wp:positionV>
+                <wp:extent cx="3900805" cy="3456940"/>
+                <wp:effectExtent l="0" t="0" r="0" b="0"/>
+                <wp:wrapSquare wrapText="largest"/>
+                <wp:docPr id="66" name="Marco19"/>
+                <a:graphic xmlns:a="http://schemas.openxmlformats.org/drawingml/2006/main">
+                  <a:graphicData uri="http://schemas.microsoft.com/office/word/2010/wordprocessingShape">
+                    <wps:wsp>
+                      <wps:cNvSpPr txBox="1"/>
+                      <wps:spPr>
+                        <a:xfrm>
+                          <a:off x="0" y="0"/>
+                          <a:ext cx="3900805" cy="3456940"/>
+                        </a:xfrm>
+                        <a:prstGeom prst="rect"/>
+                      </wps:spPr>
+                      <wps:txbx>
+                        <w:txbxContent>
+                          <w:p>
+                            <w:pPr>
+                              <w:pStyle w:val="Ilustracin"/>
+                              <w:spacing w:before="120" w:after="120"/>
+                              <w:rPr/>
+                            </w:pPr>
+                            <w:r>
+                              <w:rPr/>
+                              <w:drawing>
+                                <wp:inline distT="0" distB="0" distL="0" distR="0">
+                                  <wp:extent cx="3900805" cy="3025775"/>
+                                  <wp:effectExtent l="0" t="0" r="0" b="0"/>
+                                  <wp:docPr id="67" name="Imagen28" descr=""/>
+                                  <wp:cNvGraphicFramePr>
+                                    <a:graphicFrameLocks xmlns:a="http://schemas.openxmlformats.org/drawingml/2006/main" noChangeAspect="1"/>
+                                  </wp:cNvGraphicFramePr>
+                                  <a:graphic xmlns:a="http://schemas.openxmlformats.org/drawingml/2006/main">
+                                    <a:graphicData uri="http://schemas.openxmlformats.org/drawingml/2006/picture">
+                                      <pic:pic xmlns:pic="http://schemas.openxmlformats.org/drawingml/2006/picture">
+                                        <pic:nvPicPr>
+                                          <pic:cNvPr id="67" name="Imagen28" descr=""/>
+                                          <pic:cNvPicPr>
+                                            <a:picLocks noChangeAspect="1" noChangeArrowheads="1"/>
+                                          </pic:cNvPicPr>
+                                        </pic:nvPicPr>
+                                        <pic:blipFill>
+                                          <a:blip r:embed="rId34"/>
+                                          <a:stretch>
+                                            <a:fillRect/>
+                                          </a:stretch>
+                                        </pic:blipFill>
+                                        <pic:spPr bwMode="auto">
+                                          <a:xfrm>
+                                            <a:off x="0" y="0"/>
+                                            <a:ext cx="3900805" cy="3025775"/>
+                                          </a:xfrm>
+                                          <a:prstGeom prst="rect">
+                                            <a:avLst/>
+                                          </a:prstGeom>
+                                        </pic:spPr>
+                                      </pic:pic>
+                                    </a:graphicData>
+                                  </a:graphic>
+                                </wp:inline>
+                              </w:drawing>
+                              <w:t xml:space="preserve">Ilustración </w:t>
+                            </w:r>
+                            <w:r>
+                              <w:rPr/>
+                              <w:fldChar w:fldCharType="begin"/>
+                            </w:r>
+                            <w:r>
+                              <w:rPr/>
+                              <w:instrText> SEQ Ilustración \* ARABIC </w:instrText>
+                            </w:r>
+                            <w:r>
+                              <w:rPr/>
+                              <w:fldChar w:fldCharType="separate"/>
+                            </w:r>
+                            <w:r>
+                              <w:rPr/>
+                              <w:t>30</w:t>
+                            </w:r>
+                            <w:r>
+                              <w:rPr/>
+                              <w:fldChar w:fldCharType="end"/>
+                            </w:r>
+                            <w:r>
+                              <w:rPr/>
+                              <w:t>: Posición de los minerales del segundo ejercicio</w:t>
+                            </w:r>
+                          </w:p>
+                        </w:txbxContent>
+                      </wps:txbx>
+                      <wps:bodyPr anchor="t" lIns="0" tIns="0" rIns="0" bIns="0">
+                        <a:noAutofit/>
+                      </wps:bodyPr>
+                    </wps:wsp>
+                  </a:graphicData>
+                </a:graphic>
+              </wp:anchor>
+            </w:drawing>
+          </mc:Choice>
+          <mc:Fallback>
+            <w:pict>
+              <v:rect style="position:absolute;rotation:0;width:307.15pt;height:272.2pt;mso-wrap-distance-left:0pt;mso-wrap-distance-right:0pt;mso-wrap-distance-top:0pt;mso-wrap-distance-bottom:0pt;margin-top:0.05pt;mso-position-vertical-relative:text;margin-left:60.2pt;mso-position-horizontal-relative:text">
+                <v:textbox inset="0in,0in,0in,0in">
+                  <w:txbxContent>
+                    <w:p>
+                      <w:pPr>
+                        <w:pStyle w:val="Ilustracin"/>
+                        <w:spacing w:before="120" w:after="120"/>
+                        <w:rPr/>
+                      </w:pPr>
+                      <w:r>
+                        <w:rPr/>
+                        <w:drawing>
+                          <wp:inline distT="0" distB="0" distL="0" distR="0">
+                            <wp:extent cx="3900805" cy="3025775"/>
+                            <wp:effectExtent l="0" t="0" r="0" b="0"/>
+                            <wp:docPr id="68" name="Imagen28" descr=""/>
+                            <wp:cNvGraphicFramePr>
+                              <a:graphicFrameLocks xmlns:a="http://schemas.openxmlformats.org/drawingml/2006/main" noChangeAspect="1"/>
+                            </wp:cNvGraphicFramePr>
+                            <a:graphic xmlns:a="http://schemas.openxmlformats.org/drawingml/2006/main">
+                              <a:graphicData uri="http://schemas.openxmlformats.org/drawingml/2006/picture">
+                                <pic:pic xmlns:pic="http://schemas.openxmlformats.org/drawingml/2006/picture">
+                                  <pic:nvPicPr>
+                                    <pic:cNvPr id="68" name="Imagen28" descr=""/>
+                                    <pic:cNvPicPr>
+                                      <a:picLocks noChangeAspect="1" noChangeArrowheads="1"/>
+                                    </pic:cNvPicPr>
+                                  </pic:nvPicPr>
+                                  <pic:blipFill>
+                                    <a:blip r:embed="rId34"/>
+                                    <a:stretch>
+                                      <a:fillRect/>
+                                    </a:stretch>
+                                  </pic:blipFill>
+                                  <pic:spPr bwMode="auto">
+                                    <a:xfrm>
+                                      <a:off x="0" y="0"/>
+                                      <a:ext cx="3900805" cy="3025775"/>
+                                    </a:xfrm>
+                                    <a:prstGeom prst="rect">
+                                      <a:avLst/>
+                                    </a:prstGeom>
+                                  </pic:spPr>
+                                </pic:pic>
+                              </a:graphicData>
+                            </a:graphic>
+                          </wp:inline>
+                        </w:drawing>
+                        <w:t xml:space="preserve">Ilustración </w:t>
+                      </w:r>
+                      <w:r>
+                        <w:rPr/>
+                        <w:fldChar w:fldCharType="begin"/>
+                      </w:r>
+                      <w:r>
+                        <w:rPr/>
+                        <w:instrText> SEQ Ilustración \* ARABIC </w:instrText>
+                      </w:r>
+                      <w:r>
+                        <w:rPr/>
+                        <w:fldChar w:fldCharType="separate"/>
+                      </w:r>
+                      <w:r>
+                        <w:rPr/>
+                        <w:t>30</w:t>
+                      </w:r>
+                      <w:r>
+                        <w:rPr/>
+                        <w:fldChar w:fldCharType="end"/>
+                      </w:r>
+                      <w:r>
+                        <w:rPr/>
+                        <w:t>: Posición de los minerales del segundo ejercicio</w:t>
+                      </w:r>
+                    </w:p>
+                  </w:txbxContent>
+                </v:textbox>
+                <w10:wrap type="square" side="largest"/>
+              </v:rect>
+            </w:pict>
+          </mc:Fallback>
+        </mc:AlternateContent>
       </w:r>
     </w:p>
     <w:p>
@@ -8124,6 +8338,7 @@
         <w:spacing w:lineRule="atLeast" w:line="285"/>
         <w:rPr>
           <w:rFonts w:ascii="Calibri" w:hAnsi="Calibri" w:cs="Times New Roman"/>
+          <w:b w:val="false"/>
           <w:b w:val="false"/>
           <w:color w:val="333333"/>
           <w:sz w:val="24"/>
@@ -8140,51 +8355,6 @@
           <w:szCs w:val="24"/>
           <w:lang w:eastAsia="es-ES"/>
         </w:rPr>
-        <w:drawing>
-          <wp:anchor behindDoc="0" distT="0" distB="0" distL="0" distR="0" simplePos="0" locked="0" layoutInCell="1" allowOverlap="1" relativeHeight="156">
-            <wp:simplePos x="0" y="0"/>
-            <wp:positionH relativeFrom="column">
-              <wp:align>center</wp:align>
-            </wp:positionH>
-            <wp:positionV relativeFrom="paragraph">
-              <wp:posOffset>635</wp:posOffset>
-            </wp:positionV>
-            <wp:extent cx="3900805" cy="3025775"/>
-            <wp:effectExtent l="0" t="0" r="0" b="0"/>
-            <wp:wrapSquare wrapText="largest"/>
-            <wp:docPr id="66" name="Imagen28" descr=""/>
-            <wp:cNvGraphicFramePr>
-              <a:graphicFrameLocks xmlns:a="http://schemas.openxmlformats.org/drawingml/2006/main" noChangeAspect="1"/>
-            </wp:cNvGraphicFramePr>
-            <a:graphic xmlns:a="http://schemas.openxmlformats.org/drawingml/2006/main">
-              <a:graphicData uri="http://schemas.openxmlformats.org/drawingml/2006/picture">
-                <pic:pic xmlns:pic="http://schemas.openxmlformats.org/drawingml/2006/picture">
-                  <pic:nvPicPr>
-                    <pic:cNvPr id="66" name="Imagen28" descr=""/>
-                    <pic:cNvPicPr>
-                      <a:picLocks noChangeAspect="1" noChangeArrowheads="1"/>
-                    </pic:cNvPicPr>
-                  </pic:nvPicPr>
-                  <pic:blipFill>
-                    <a:blip r:embed="rId34"/>
-                    <a:stretch>
-                      <a:fillRect/>
-                    </a:stretch>
-                  </pic:blipFill>
-                  <pic:spPr bwMode="auto">
-                    <a:xfrm>
-                      <a:off x="0" y="0"/>
-                      <a:ext cx="3900805" cy="3025775"/>
-                    </a:xfrm>
-                    <a:prstGeom prst="rect">
-                      <a:avLst/>
-                    </a:prstGeom>
-                  </pic:spPr>
-                </pic:pic>
-              </a:graphicData>
-            </a:graphic>
-          </wp:anchor>
-        </w:drawing>
       </w:r>
     </w:p>
     <w:p>
@@ -8193,6 +8363,7 @@
         <w:spacing w:lineRule="atLeast" w:line="285"/>
         <w:rPr>
           <w:rFonts w:ascii="Calibri" w:hAnsi="Calibri" w:cs="Times New Roman"/>
+          <w:b w:val="false"/>
           <w:b w:val="false"/>
           <w:color w:val="333333"/>
           <w:sz w:val="24"/>
@@ -8218,6 +8389,7 @@
         <w:rPr>
           <w:rFonts w:ascii="Calibri" w:hAnsi="Calibri" w:cs="Times New Roman"/>
           <w:b w:val="false"/>
+          <w:b w:val="false"/>
           <w:color w:val="333333"/>
           <w:sz w:val="24"/>
           <w:szCs w:val="24"/>
@@ -8242,6 +8414,7 @@
         <w:rPr>
           <w:rFonts w:ascii="Calibri" w:hAnsi="Calibri" w:cs="Times New Roman"/>
           <w:b w:val="false"/>
+          <w:b w:val="false"/>
           <w:color w:val="333333"/>
           <w:sz w:val="24"/>
           <w:szCs w:val="24"/>
@@ -8266,6 +8439,7 @@
         <w:rPr>
           <w:rFonts w:ascii="Calibri" w:hAnsi="Calibri" w:cs="Times New Roman"/>
           <w:b w:val="false"/>
+          <w:b w:val="false"/>
           <w:color w:val="333333"/>
           <w:sz w:val="24"/>
           <w:szCs w:val="24"/>
@@ -8290,6 +8464,7 @@
         <w:rPr>
           <w:rFonts w:ascii="Calibri" w:hAnsi="Calibri" w:cs="Times New Roman"/>
           <w:b w:val="false"/>
+          <w:b w:val="false"/>
           <w:color w:val="333333"/>
           <w:sz w:val="24"/>
           <w:szCs w:val="24"/>
@@ -8314,6 +8489,7 @@
         <w:rPr>
           <w:rFonts w:ascii="Calibri" w:hAnsi="Calibri" w:cs="Times New Roman"/>
           <w:b w:val="false"/>
+          <w:b w:val="false"/>
           <w:color w:val="333333"/>
           <w:sz w:val="24"/>
           <w:szCs w:val="24"/>
@@ -8338,6 +8514,7 @@
         <w:rPr>
           <w:rFonts w:ascii="Calibri" w:hAnsi="Calibri" w:cs="Times New Roman"/>
           <w:b w:val="false"/>
+          <w:b w:val="false"/>
           <w:color w:val="333333"/>
           <w:sz w:val="24"/>
           <w:szCs w:val="24"/>
@@ -8362,6 +8539,7 @@
         <w:rPr>
           <w:rFonts w:ascii="Calibri" w:hAnsi="Calibri" w:cs="Times New Roman"/>
           <w:b w:val="false"/>
+          <w:b w:val="false"/>
           <w:color w:val="333333"/>
           <w:sz w:val="24"/>
           <w:szCs w:val="24"/>
@@ -8386,6 +8564,7 @@
         <w:rPr>
           <w:rFonts w:ascii="Calibri" w:hAnsi="Calibri" w:cs="Times New Roman"/>
           <w:b w:val="false"/>
+          <w:b w:val="false"/>
           <w:color w:val="333333"/>
           <w:sz w:val="24"/>
           <w:szCs w:val="24"/>
@@ -8410,6 +8589,7 @@
         <w:rPr>
           <w:rFonts w:ascii="Calibri" w:hAnsi="Calibri" w:cs="Times New Roman"/>
           <w:b w:val="false"/>
+          <w:b w:val="false"/>
           <w:color w:val="333333"/>
           <w:sz w:val="24"/>
           <w:szCs w:val="24"/>
@@ -8434,6 +8614,7 @@
         <w:rPr>
           <w:rFonts w:ascii="Calibri" w:hAnsi="Calibri" w:cs="Times New Roman"/>
           <w:b w:val="false"/>
+          <w:b w:val="false"/>
           <w:color w:val="333333"/>
           <w:sz w:val="24"/>
           <w:szCs w:val="24"/>
@@ -8458,6 +8639,7 @@
         <w:rPr>
           <w:rFonts w:ascii="Calibri" w:hAnsi="Calibri" w:cs="Times New Roman"/>
           <w:b w:val="false"/>
+          <w:b w:val="false"/>
           <w:color w:val="333333"/>
           <w:sz w:val="24"/>
           <w:szCs w:val="24"/>
@@ -8482,6 +8664,7 @@
         <w:rPr>
           <w:rFonts w:ascii="Calibri" w:hAnsi="Calibri" w:cs="Times New Roman"/>
           <w:b w:val="false"/>
+          <w:b w:val="false"/>
           <w:color w:val="333333"/>
           <w:sz w:val="24"/>
           <w:szCs w:val="24"/>
@@ -8506,6 +8689,7 @@
         <w:rPr>
           <w:rFonts w:ascii="Calibri" w:hAnsi="Calibri" w:cs="Times New Roman"/>
           <w:b w:val="false"/>
+          <w:b w:val="false"/>
           <w:color w:val="333333"/>
           <w:sz w:val="24"/>
           <w:szCs w:val="24"/>
@@ -8530,6 +8714,7 @@
         <w:rPr>
           <w:rFonts w:ascii="Calibri" w:hAnsi="Calibri" w:cs="Times New Roman"/>
           <w:b w:val="false"/>
+          <w:b w:val="false"/>
           <w:color w:val="333333"/>
           <w:sz w:val="24"/>
           <w:szCs w:val="24"/>
@@ -8554,6 +8739,7 @@
         <w:rPr>
           <w:rFonts w:ascii="Calibri" w:hAnsi="Calibri" w:cs="Times New Roman"/>
           <w:b w:val="false"/>
+          <w:b w:val="false"/>
           <w:color w:val="333333"/>
           <w:sz w:val="24"/>
           <w:szCs w:val="24"/>
@@ -8576,13 +8762,114 @@
         <w:pStyle w:val="Normal"/>
         <w:spacing w:lineRule="atLeast" w:line="285"/>
         <w:rPr>
-          <w:rFonts w:ascii="Calibri" w:hAnsi="Calibri" w:cs="Times New Roman"/>
+          <w:rFonts w:cs="Times New Roman"/>
+          <w:b w:val="false"/>
           <w:b w:val="false"/>
           <w:color w:val="333333"/>
           <w:sz w:val="24"/>
           <w:szCs w:val="24"/>
           <w:lang w:eastAsia="es-ES"/>
         </w:rPr>
+      </w:pPr>
+      <w:r>
+        <w:rPr/>
+      </w:r>
+    </w:p>
+    <w:p>
+      <w:pPr>
+        <w:pStyle w:val="Normal"/>
+        <w:spacing w:lineRule="atLeast" w:line="285"/>
+        <w:rPr>
+          <w:rFonts w:cs="Times New Roman"/>
+          <w:b w:val="false"/>
+          <w:b w:val="false"/>
+          <w:color w:val="333333"/>
+          <w:sz w:val="24"/>
+          <w:szCs w:val="24"/>
+          <w:lang w:eastAsia="es-ES"/>
+        </w:rPr>
+      </w:pPr>
+      <w:r>
+        <w:rPr/>
+      </w:r>
+    </w:p>
+    <w:p>
+      <w:pPr>
+        <w:pStyle w:val="Normal"/>
+        <w:spacing w:lineRule="atLeast" w:line="285"/>
+        <w:rPr>
+          <w:rFonts w:cs="Times New Roman"/>
+          <w:b w:val="false"/>
+          <w:b w:val="false"/>
+          <w:color w:val="333333"/>
+          <w:sz w:val="24"/>
+          <w:szCs w:val="24"/>
+          <w:lang w:eastAsia="es-ES"/>
+        </w:rPr>
+      </w:pPr>
+      <w:r>
+        <w:rPr/>
+      </w:r>
+    </w:p>
+    <w:p>
+      <w:pPr>
+        <w:pStyle w:val="Normal"/>
+        <w:spacing w:lineRule="atLeast" w:line="285"/>
+        <w:rPr>
+          <w:rFonts w:cs="Times New Roman"/>
+          <w:b w:val="false"/>
+          <w:b w:val="false"/>
+          <w:color w:val="333333"/>
+          <w:sz w:val="24"/>
+          <w:szCs w:val="24"/>
+          <w:lang w:eastAsia="es-ES"/>
+        </w:rPr>
+      </w:pPr>
+      <w:r>
+        <w:rPr/>
+      </w:r>
+    </w:p>
+    <w:p>
+      <w:pPr>
+        <w:pStyle w:val="Normal"/>
+        <w:spacing w:lineRule="atLeast" w:line="285"/>
+        <w:rPr>
+          <w:rFonts w:cs="Times New Roman"/>
+          <w:b w:val="false"/>
+          <w:b w:val="false"/>
+          <w:color w:val="333333"/>
+          <w:sz w:val="24"/>
+          <w:szCs w:val="24"/>
+          <w:lang w:eastAsia="es-ES"/>
+        </w:rPr>
+      </w:pPr>
+      <w:r>
+        <w:rPr/>
+      </w:r>
+    </w:p>
+    <w:p>
+      <w:pPr>
+        <w:pStyle w:val="Normal"/>
+        <w:spacing w:lineRule="atLeast" w:line="285"/>
+        <w:rPr>
+          <w:rFonts w:cs="Times New Roman"/>
+          <w:b w:val="false"/>
+          <w:b w:val="false"/>
+          <w:color w:val="333333"/>
+          <w:sz w:val="24"/>
+          <w:szCs w:val="24"/>
+          <w:lang w:eastAsia="es-ES"/>
+        </w:rPr>
+      </w:pPr>
+      <w:r>
+        <w:rPr/>
+      </w:r>
+    </w:p>
+    <w:p>
+      <w:pPr>
+        <w:pStyle w:val="Normal"/>
+        <w:spacing w:lineRule="atLeast" w:line="285"/>
+        <w:rPr/>
       </w:pPr>
       <w:r>
         <w:rPr>
@@ -8593,13 +8880,361 @@
           <w:szCs w:val="24"/>
           <w:lang w:eastAsia="es-ES"/>
         </w:rPr>
+        <w:t>Teniendo como resultado el siguiente lo siguiente:</w:t>
       </w:r>
     </w:p>
     <w:p>
       <w:pPr>
         <w:pStyle w:val="Normal"/>
         <w:spacing w:lineRule="atLeast" w:line="285"/>
-        <w:rPr/>
+        <w:rPr>
+          <w:sz w:val="32"/>
+          <w:szCs w:val="32"/>
+        </w:rPr>
+      </w:pPr>
+      <w:r>
+        <w:rPr>
+          <w:sz w:val="32"/>
+          <w:szCs w:val="32"/>
+        </w:rPr>
+      </w:r>
+    </w:p>
+    <w:p>
+      <w:pPr>
+        <w:pStyle w:val="TtuloApartado1sinnivel"/>
+        <w:rPr>
+          <w:sz w:val="32"/>
+          <w:szCs w:val="32"/>
+        </w:rPr>
+      </w:pPr>
+      <w:r>
+        <w:rPr>
+          <w:sz w:val="32"/>
+          <w:szCs w:val="32"/>
+        </w:rPr>
+      </w:r>
+      <w:r>
+        <mc:AlternateContent>
+          <mc:Choice Requires="wps">
+            <w:drawing>
+              <wp:anchor behindDoc="0" distT="0" distB="0" distL="0" distR="0" simplePos="0" locked="0" layoutInCell="1" allowOverlap="1" relativeHeight="80">
+                <wp:simplePos x="0" y="0"/>
+                <wp:positionH relativeFrom="column">
+                  <wp:posOffset>526415</wp:posOffset>
+                </wp:positionH>
+                <wp:positionV relativeFrom="paragraph">
+                  <wp:posOffset>88265</wp:posOffset>
+                </wp:positionV>
+                <wp:extent cx="4034155" cy="2762250"/>
+                <wp:effectExtent l="0" t="0" r="0" b="0"/>
+                <wp:wrapSquare wrapText="largest"/>
+                <wp:docPr id="69" name="Marco20"/>
+                <a:graphic xmlns:a="http://schemas.openxmlformats.org/drawingml/2006/main">
+                  <a:graphicData uri="http://schemas.microsoft.com/office/word/2010/wordprocessingShape">
+                    <wps:wsp>
+                      <wps:cNvSpPr txBox="1"/>
+                      <wps:spPr>
+                        <a:xfrm>
+                          <a:off x="0" y="0"/>
+                          <a:ext cx="4034155" cy="2762250"/>
+                        </a:xfrm>
+                        <a:prstGeom prst="rect"/>
+                      </wps:spPr>
+                      <wps:txbx>
+                        <w:txbxContent>
+                          <w:p>
+                            <w:pPr>
+                              <w:pStyle w:val="Ilustracin"/>
+                              <w:spacing w:before="120" w:after="120"/>
+                              <w:rPr/>
+                            </w:pPr>
+                            <w:r>
+                              <w:rPr/>
+                              <w:drawing>
+                                <wp:inline distT="0" distB="0" distL="0" distR="0">
+                                  <wp:extent cx="4034155" cy="2331085"/>
+                                  <wp:effectExtent l="0" t="0" r="0" b="0"/>
+                                  <wp:docPr id="70" name="Imagen27" descr=""/>
+                                  <wp:cNvGraphicFramePr>
+                                    <a:graphicFrameLocks xmlns:a="http://schemas.openxmlformats.org/drawingml/2006/main" noChangeAspect="1"/>
+                                  </wp:cNvGraphicFramePr>
+                                  <a:graphic xmlns:a="http://schemas.openxmlformats.org/drawingml/2006/main">
+                                    <a:graphicData uri="http://schemas.openxmlformats.org/drawingml/2006/picture">
+                                      <pic:pic xmlns:pic="http://schemas.openxmlformats.org/drawingml/2006/picture">
+                                        <pic:nvPicPr>
+                                          <pic:cNvPr id="70" name="Imagen27" descr=""/>
+                                          <pic:cNvPicPr>
+                                            <a:picLocks noChangeAspect="1" noChangeArrowheads="1"/>
+                                          </pic:cNvPicPr>
+                                        </pic:nvPicPr>
+                                        <pic:blipFill>
+                                          <a:blip r:embed="rId35"/>
+                                          <a:stretch>
+                                            <a:fillRect/>
+                                          </a:stretch>
+                                        </pic:blipFill>
+                                        <pic:spPr bwMode="auto">
+                                          <a:xfrm>
+                                            <a:off x="0" y="0"/>
+                                            <a:ext cx="4034155" cy="2331085"/>
+                                          </a:xfrm>
+                                          <a:prstGeom prst="rect">
+                                            <a:avLst/>
+                                          </a:prstGeom>
+                                        </pic:spPr>
+                                      </pic:pic>
+                                    </a:graphicData>
+                                  </a:graphic>
+                                </wp:inline>
+                              </w:drawing>
+                              <w:t xml:space="preserve">Ilustración </w:t>
+                            </w:r>
+                            <w:r>
+                              <w:rPr/>
+                              <w:fldChar w:fldCharType="begin"/>
+                            </w:r>
+                            <w:r>
+                              <w:rPr/>
+                              <w:instrText> SEQ Ilustración \* ARABIC </w:instrText>
+                            </w:r>
+                            <w:r>
+                              <w:rPr/>
+                              <w:fldChar w:fldCharType="separate"/>
+                            </w:r>
+                            <w:r>
+                              <w:rPr/>
+                              <w:t>31</w:t>
+                            </w:r>
+                            <w:r>
+                              <w:rPr/>
+                              <w:fldChar w:fldCharType="end"/>
+                            </w:r>
+                            <w:r>
+                              <w:rPr/>
+                              <w:t>: Resultado del planner para el segundo ejercicio</w:t>
+                            </w:r>
+                          </w:p>
+                        </w:txbxContent>
+                      </wps:txbx>
+                      <wps:bodyPr anchor="t" lIns="0" tIns="0" rIns="0" bIns="0">
+                        <a:noAutofit/>
+                      </wps:bodyPr>
+                    </wps:wsp>
+                  </a:graphicData>
+                </a:graphic>
+              </wp:anchor>
+            </w:drawing>
+          </mc:Choice>
+          <mc:Fallback>
+            <w:pict>
+              <v:rect style="position:absolute;rotation:0;width:317.65pt;height:217.5pt;mso-wrap-distance-left:0pt;mso-wrap-distance-right:0pt;mso-wrap-distance-top:0pt;mso-wrap-distance-bottom:0pt;margin-top:6.95pt;mso-position-vertical-relative:text;margin-left:41.45pt;mso-position-horizontal-relative:text">
+                <v:textbox inset="0in,0in,0in,0in">
+                  <w:txbxContent>
+                    <w:p>
+                      <w:pPr>
+                        <w:pStyle w:val="Ilustracin"/>
+                        <w:spacing w:before="120" w:after="120"/>
+                        <w:rPr/>
+                      </w:pPr>
+                      <w:r>
+                        <w:rPr/>
+                        <w:drawing>
+                          <wp:inline distT="0" distB="0" distL="0" distR="0">
+                            <wp:extent cx="4034155" cy="2331085"/>
+                            <wp:effectExtent l="0" t="0" r="0" b="0"/>
+                            <wp:docPr id="71" name="Imagen27" descr=""/>
+                            <wp:cNvGraphicFramePr>
+                              <a:graphicFrameLocks xmlns:a="http://schemas.openxmlformats.org/drawingml/2006/main" noChangeAspect="1"/>
+                            </wp:cNvGraphicFramePr>
+                            <a:graphic xmlns:a="http://schemas.openxmlformats.org/drawingml/2006/main">
+                              <a:graphicData uri="http://schemas.openxmlformats.org/drawingml/2006/picture">
+                                <pic:pic xmlns:pic="http://schemas.openxmlformats.org/drawingml/2006/picture">
+                                  <pic:nvPicPr>
+                                    <pic:cNvPr id="71" name="Imagen27" descr=""/>
+                                    <pic:cNvPicPr>
+                                      <a:picLocks noChangeAspect="1" noChangeArrowheads="1"/>
+                                    </pic:cNvPicPr>
+                                  </pic:nvPicPr>
+                                  <pic:blipFill>
+                                    <a:blip r:embed="rId35"/>
+                                    <a:stretch>
+                                      <a:fillRect/>
+                                    </a:stretch>
+                                  </pic:blipFill>
+                                  <pic:spPr bwMode="auto">
+                                    <a:xfrm>
+                                      <a:off x="0" y="0"/>
+                                      <a:ext cx="4034155" cy="2331085"/>
+                                    </a:xfrm>
+                                    <a:prstGeom prst="rect">
+                                      <a:avLst/>
+                                    </a:prstGeom>
+                                  </pic:spPr>
+                                </pic:pic>
+                              </a:graphicData>
+                            </a:graphic>
+                          </wp:inline>
+                        </w:drawing>
+                        <w:t xml:space="preserve">Ilustración </w:t>
+                      </w:r>
+                      <w:r>
+                        <w:rPr/>
+                        <w:fldChar w:fldCharType="begin"/>
+                      </w:r>
+                      <w:r>
+                        <w:rPr/>
+                        <w:instrText> SEQ Ilustración \* ARABIC </w:instrText>
+                      </w:r>
+                      <w:r>
+                        <w:rPr/>
+                        <w:fldChar w:fldCharType="separate"/>
+                      </w:r>
+                      <w:r>
+                        <w:rPr/>
+                        <w:t>31</w:t>
+                      </w:r>
+                      <w:r>
+                        <w:rPr/>
+                        <w:fldChar w:fldCharType="end"/>
+                      </w:r>
+                      <w:r>
+                        <w:rPr/>
+                        <w:t>: Resultado del planner para el segundo ejercicio</w:t>
+                      </w:r>
+                    </w:p>
+                  </w:txbxContent>
+                </v:textbox>
+                <w10:wrap type="square" side="largest"/>
+              </v:rect>
+            </w:pict>
+          </mc:Fallback>
+        </mc:AlternateContent>
+      </w:r>
+    </w:p>
+    <w:p>
+      <w:pPr>
+        <w:pStyle w:val="TtuloApartado1sinnivel"/>
+        <w:rPr>
+          <w:sz w:val="32"/>
+          <w:szCs w:val="32"/>
+        </w:rPr>
+      </w:pPr>
+      <w:r>
+        <w:rPr>
+          <w:sz w:val="32"/>
+          <w:szCs w:val="32"/>
+        </w:rPr>
+      </w:r>
+    </w:p>
+    <w:p>
+      <w:pPr>
+        <w:pStyle w:val="Normal"/>
+        <w:rPr>
+          <w:sz w:val="32"/>
+          <w:szCs w:val="32"/>
+        </w:rPr>
+      </w:pPr>
+      <w:r>
+        <w:rPr>
+          <w:sz w:val="32"/>
+          <w:szCs w:val="32"/>
+        </w:rPr>
+      </w:r>
+    </w:p>
+    <w:p>
+      <w:pPr>
+        <w:pStyle w:val="Normal"/>
+        <w:rPr>
+          <w:sz w:val="32"/>
+          <w:szCs w:val="32"/>
+        </w:rPr>
+      </w:pPr>
+      <w:r>
+        <w:rPr>
+          <w:sz w:val="32"/>
+          <w:szCs w:val="32"/>
+        </w:rPr>
+      </w:r>
+    </w:p>
+    <w:p>
+      <w:pPr>
+        <w:pStyle w:val="Normal"/>
+        <w:rPr>
+          <w:sz w:val="32"/>
+          <w:szCs w:val="32"/>
+        </w:rPr>
+      </w:pPr>
+      <w:r>
+        <w:rPr>
+          <w:sz w:val="32"/>
+          <w:szCs w:val="32"/>
+        </w:rPr>
+      </w:r>
+    </w:p>
+    <w:p>
+      <w:pPr>
+        <w:pStyle w:val="Normal"/>
+        <w:rPr>
+          <w:sz w:val="32"/>
+          <w:szCs w:val="32"/>
+        </w:rPr>
+      </w:pPr>
+      <w:r>
+        <w:rPr>
+          <w:sz w:val="32"/>
+          <w:szCs w:val="32"/>
+        </w:rPr>
+      </w:r>
+    </w:p>
+    <w:p>
+      <w:pPr>
+        <w:pStyle w:val="Normal"/>
+        <w:rPr>
+          <w:sz w:val="32"/>
+          <w:szCs w:val="32"/>
+        </w:rPr>
+      </w:pPr>
+      <w:r>
+        <w:rPr>
+          <w:sz w:val="32"/>
+          <w:szCs w:val="32"/>
+        </w:rPr>
+      </w:r>
+    </w:p>
+    <w:p>
+      <w:pPr>
+        <w:pStyle w:val="Normal"/>
+        <w:rPr>
+          <w:sz w:val="32"/>
+          <w:szCs w:val="32"/>
+        </w:rPr>
+      </w:pPr>
+      <w:r>
+        <w:rPr>
+          <w:sz w:val="32"/>
+          <w:szCs w:val="32"/>
+        </w:rPr>
+      </w:r>
+    </w:p>
+    <w:p>
+      <w:pPr>
+        <w:pStyle w:val="Normal"/>
+        <w:rPr>
+          <w:sz w:val="32"/>
+          <w:szCs w:val="32"/>
+        </w:rPr>
+      </w:pPr>
+      <w:r>
+        <w:rPr/>
+      </w:r>
+    </w:p>
+    <w:p>
+      <w:pPr>
+        <w:pStyle w:val="Normal"/>
+        <w:rPr>
+          <w:sz w:val="32"/>
+          <w:szCs w:val="32"/>
+        </w:rPr>
       </w:pPr>
       <w:r>
         <w:rPr>
@@ -8610,225 +9245,7 @@
           <w:szCs w:val="24"/>
           <w:lang w:eastAsia="es-ES"/>
         </w:rPr>
-        <w:t xml:space="preserve">Teniendo como resultado el siguiente </w:t>
-      </w:r>
-      <w:r>
-        <w:rPr>
-          <w:rFonts w:cs="Times New Roman"/>
-          <w:b w:val="false"/>
-          <w:color w:val="333333"/>
-          <w:sz w:val="24"/>
-          <w:szCs w:val="24"/>
-          <w:lang w:eastAsia="es-ES"/>
-        </w:rPr>
-        <w:t>lo siguiente</w:t>
-      </w:r>
-      <w:r>
-        <w:rPr>
-          <w:rFonts w:cs="Times New Roman"/>
-          <w:b w:val="false"/>
-          <w:color w:val="333333"/>
-          <w:sz w:val="24"/>
-          <w:szCs w:val="24"/>
-          <w:lang w:eastAsia="es-ES"/>
-        </w:rPr>
-        <w:t>:</w:t>
-      </w:r>
-    </w:p>
-    <w:p>
-      <w:pPr>
-        <w:pStyle w:val="Normal"/>
-        <w:spacing w:lineRule="atLeast" w:line="285"/>
-        <w:rPr>
-          <w:sz w:val="32"/>
-          <w:szCs w:val="32"/>
-        </w:rPr>
-      </w:pPr>
-      <w:r>
-        <w:rPr/>
-      </w:r>
-    </w:p>
-    <w:p>
-      <w:pPr>
-        <w:pStyle w:val="TtuloApartado1sinnivel"/>
-        <w:rPr>
-          <w:sz w:val="32"/>
-          <w:szCs w:val="32"/>
-        </w:rPr>
-      </w:pPr>
-      <w:r>
-        <w:rPr/>
-        <w:drawing>
-          <wp:anchor behindDoc="0" distT="0" distB="0" distL="0" distR="0" simplePos="0" locked="0" layoutInCell="1" allowOverlap="1" relativeHeight="155">
-            <wp:simplePos x="0" y="0"/>
-            <wp:positionH relativeFrom="column">
-              <wp:posOffset>526415</wp:posOffset>
-            </wp:positionH>
-            <wp:positionV relativeFrom="paragraph">
-              <wp:posOffset>88265</wp:posOffset>
-            </wp:positionV>
-            <wp:extent cx="4034155" cy="2331085"/>
-            <wp:effectExtent l="0" t="0" r="0" b="0"/>
-            <wp:wrapSquare wrapText="largest"/>
-            <wp:docPr id="67" name="Imagen27" descr=""/>
-            <wp:cNvGraphicFramePr>
-              <a:graphicFrameLocks xmlns:a="http://schemas.openxmlformats.org/drawingml/2006/main" noChangeAspect="1"/>
-            </wp:cNvGraphicFramePr>
-            <a:graphic xmlns:a="http://schemas.openxmlformats.org/drawingml/2006/main">
-              <a:graphicData uri="http://schemas.openxmlformats.org/drawingml/2006/picture">
-                <pic:pic xmlns:pic="http://schemas.openxmlformats.org/drawingml/2006/picture">
-                  <pic:nvPicPr>
-                    <pic:cNvPr id="67" name="Imagen27" descr=""/>
-                    <pic:cNvPicPr>
-                      <a:picLocks noChangeAspect="1" noChangeArrowheads="1"/>
-                    </pic:cNvPicPr>
-                  </pic:nvPicPr>
-                  <pic:blipFill>
-                    <a:blip r:embed="rId35"/>
-                    <a:stretch>
-                      <a:fillRect/>
-                    </a:stretch>
-                  </pic:blipFill>
-                  <pic:spPr bwMode="auto">
-                    <a:xfrm>
-                      <a:off x="0" y="0"/>
-                      <a:ext cx="4034155" cy="2331085"/>
-                    </a:xfrm>
-                    <a:prstGeom prst="rect">
-                      <a:avLst/>
-                    </a:prstGeom>
-                  </pic:spPr>
-                </pic:pic>
-              </a:graphicData>
-            </a:graphic>
-          </wp:anchor>
-        </w:drawing>
-      </w:r>
-    </w:p>
-    <w:p>
-      <w:pPr>
-        <w:pStyle w:val="TtuloApartado1sinnivel"/>
-        <w:rPr>
-          <w:sz w:val="32"/>
-          <w:szCs w:val="32"/>
-        </w:rPr>
-      </w:pPr>
-      <w:r>
-        <w:rPr/>
-      </w:r>
-    </w:p>
-    <w:p>
-      <w:pPr>
-        <w:pStyle w:val="Normal"/>
-        <w:rPr>
-          <w:sz w:val="32"/>
-          <w:szCs w:val="32"/>
-        </w:rPr>
-      </w:pPr>
-      <w:r>
-        <w:rPr/>
-      </w:r>
-    </w:p>
-    <w:p>
-      <w:pPr>
-        <w:pStyle w:val="Normal"/>
-        <w:rPr>
-          <w:sz w:val="32"/>
-          <w:szCs w:val="32"/>
-        </w:rPr>
-      </w:pPr>
-      <w:r>
-        <w:rPr/>
-      </w:r>
-    </w:p>
-    <w:p>
-      <w:pPr>
-        <w:pStyle w:val="Normal"/>
-        <w:rPr>
-          <w:sz w:val="32"/>
-          <w:szCs w:val="32"/>
-        </w:rPr>
-      </w:pPr>
-      <w:r>
-        <w:rPr/>
-      </w:r>
-    </w:p>
-    <w:p>
-      <w:pPr>
-        <w:pStyle w:val="Normal"/>
-        <w:rPr>
-          <w:sz w:val="32"/>
-          <w:szCs w:val="32"/>
-        </w:rPr>
-      </w:pPr>
-      <w:r>
-        <w:rPr/>
-      </w:r>
-    </w:p>
-    <w:p>
-      <w:pPr>
-        <w:pStyle w:val="Normal"/>
-        <w:rPr>
-          <w:sz w:val="32"/>
-          <w:szCs w:val="32"/>
-        </w:rPr>
-      </w:pPr>
-      <w:r>
-        <w:rPr/>
-      </w:r>
-    </w:p>
-    <w:p>
-      <w:pPr>
-        <w:pStyle w:val="Normal"/>
-        <w:rPr>
-          <w:sz w:val="32"/>
-          <w:szCs w:val="32"/>
-        </w:rPr>
-      </w:pPr>
-      <w:r>
-        <w:rPr/>
-      </w:r>
-    </w:p>
-    <w:p>
-      <w:pPr>
-        <w:pStyle w:val="Normal"/>
-        <w:rPr>
-          <w:sz w:val="32"/>
-          <w:szCs w:val="32"/>
-        </w:rPr>
-      </w:pPr>
-      <w:r>
-        <w:rPr>
-          <w:rFonts w:cs="Times New Roman"/>
-          <w:b w:val="false"/>
-          <w:color w:val="333333"/>
-          <w:sz w:val="24"/>
-          <w:szCs w:val="24"/>
-          <w:lang w:eastAsia="es-ES"/>
-        </w:rPr>
-        <w:t xml:space="preserve">La solución contempla 65 movimientos, un uso </w:t>
-      </w:r>
-      <w:r>
-        <w:rPr>
-          <w:rFonts w:cs="Times New Roman"/>
-          <w:b w:val="false"/>
-          <w:color w:val="333333"/>
-          <w:sz w:val="24"/>
-          <w:szCs w:val="24"/>
-          <w:lang w:eastAsia="es-ES"/>
-        </w:rPr>
-        <w:t>máximo</w:t>
-      </w:r>
-      <w:r>
-        <w:rPr>
-          <w:rFonts w:cs="Times New Roman"/>
-          <w:b w:val="false"/>
-          <w:color w:val="333333"/>
-          <w:sz w:val="24"/>
-          <w:szCs w:val="24"/>
-          <w:lang w:eastAsia="es-ES"/>
-        </w:rPr>
-        <w:t xml:space="preserve"> de memoria de un poco más de 10 mega bites y tiempo de procesamiento de medio segundo en encontrar la solución.</w:t>
+        <w:t>La solución contempla 65 movimientos, un uso máximo de memoria de un poco más de 10 mega bites y tiempo de procesamiento de medio segundo en encontrar la solución.</w:t>
       </w:r>
       <w:r>
         <w:rPr>
@@ -9427,12 +9844,12 @@
             <wp:anchor behindDoc="1" distT="0" distB="0" distL="0" distR="0" simplePos="0" locked="0" layoutInCell="1" allowOverlap="1" relativeHeight="79" wp14:anchorId="4F8098F8">
               <wp:simplePos x="0" y="0"/>
               <wp:positionH relativeFrom="column">
-                <wp:posOffset>-2268855</wp:posOffset>
+                <wp:posOffset>-2268220</wp:posOffset>
               </wp:positionH>
               <wp:positionV relativeFrom="page">
-                <wp:posOffset>9262745</wp:posOffset>
+                <wp:posOffset>9260840</wp:posOffset>
               </wp:positionV>
-              <wp:extent cx="2519045" cy="323215"/>
+              <wp:extent cx="2519680" cy="323850"/>
               <wp:effectExtent l="12065" t="6985" r="8255" b="8255"/>
               <wp:wrapNone/>
               <wp:docPr id="2" name="Cuadro de texto 30"/>
@@ -9443,7 +9860,7 @@
                     <wps:spPr>
                       <a:xfrm rot="16200000">
                         <a:off x="0" y="0"/>
-                        <a:ext cx="2518560" cy="322560"/>
+                        <a:ext cx="2518920" cy="323280"/>
                       </a:xfrm>
                       <a:prstGeom prst="rect">
                         <a:avLst/>
@@ -9491,7 +9908,7 @@
         </mc:Choice>
         <mc:Fallback>
           <w:pict>
-            <v:rect id="shape_0" ID="Cuadro de texto 30" stroked="f" style="position:absolute;margin-left:-178.65pt;margin-top:729.35pt;width:198.25pt;height:25.35pt;rotation:270;mso-position-vertical-relative:page" wp14:anchorId="4F8098F8">
+            <v:rect id="shape_0" ID="Cuadro de texto 30" stroked="f" style="position:absolute;margin-left:-178.6pt;margin-top:729.2pt;width:198.3pt;height:25.4pt;rotation:270;mso-position-vertical-relative:page" wp14:anchorId="4F8098F8">
               <w10:wrap type="square"/>
               <v:fill o:detectmouseclick="t" on="false"/>
               <v:stroke color="#3465a4" weight="6480" joinstyle="round" endcap="flat"/>
@@ -9536,7 +9953,7 @@
               <wp:positionV relativeFrom="page">
                 <wp:posOffset>9959975</wp:posOffset>
               </wp:positionV>
-              <wp:extent cx="252730" cy="720725"/>
+              <wp:extent cx="253365" cy="721360"/>
               <wp:effectExtent l="0" t="0" r="0" b="4445"/>
               <wp:wrapTight wrapText="bothSides">
                 <wp:wrapPolygon edited="0">
@@ -9555,7 +9972,7 @@
                     <wps:spPr>
                       <a:xfrm>
                         <a:off x="0" y="0"/>
-                        <a:ext cx="252000" cy="720000"/>
+                        <a:ext cx="252720" cy="720720"/>
                       </a:xfrm>
                       <a:prstGeom prst="rect">
                         <a:avLst/>
@@ -9597,7 +10014,7 @@
                           <w:r>
                             <w:rPr>
                               <w:rFonts w:cs="UnitOT-Light"/>
-                              <w:color w:val="FFFFFF" w:themeColor="background1"/>
+                              <w:color w:val="FFFFFF"/>
                               <w:sz w:val="20"/>
                               <w:szCs w:val="20"/>
                             </w:rPr>
@@ -9653,7 +10070,7 @@
         </mc:Choice>
         <mc:Fallback>
           <w:pict>
-            <v:rect id="shape_0" ID="Rectángulo 34" fillcolor="#0098cd" stroked="f" style="position:absolute;margin-left:11.35pt;margin-top:784.25pt;width:19.8pt;height:56.65pt;mso-position-horizontal-relative:page;mso-position-vertical-relative:page" wp14:anchorId="2FFF6ED7">
+            <v:rect id="shape_0" ID="Rectángulo 34" fillcolor="#0098cd" stroked="f" style="position:absolute;margin-left:11.35pt;margin-top:784.25pt;width:19.85pt;height:56.7pt;mso-position-horizontal-relative:page;mso-position-vertical-relative:page" wp14:anchorId="2FFF6ED7">
               <w10:wrap type="square"/>
               <v:fill o:detectmouseclick="t" type="solid" color2="#ff6732"/>
               <v:stroke color="#3465a4" weight="12600" joinstyle="miter" endcap="flat"/>
@@ -9673,7 +10090,7 @@
                     <w:r>
                       <w:rPr>
                         <w:rFonts w:cs="UnitOT-Light"/>
-                        <w:color w:val="FFFFFF" w:themeColor="background1"/>
+                        <w:color w:val="FFFFFF"/>
                         <w:sz w:val="20"/>
                         <w:szCs w:val="20"/>
                       </w:rPr>
@@ -11500,17 +11917,18 @@
     <w:rsid w:val="00e51cee"/>
     <w:pPr>
       <w:widowControl/>
+      <w:suppressAutoHyphens w:val="true"/>
       <w:bidi w:val="0"/>
       <w:spacing w:lineRule="auto" w:line="360" w:before="0" w:after="0"/>
       <w:jc w:val="both"/>
     </w:pPr>
     <w:rPr>
-      <w:rFonts w:ascii="Calibri" w:hAnsi="Calibri" w:cs="Times New Roman" w:eastAsia="Times New Roman"/>
+      <w:rFonts w:ascii="Calibri" w:hAnsi="Calibri" w:eastAsia="Times New Roman" w:cs="Times New Roman"/>
       <w:color w:val="333333"/>
       <w:kern w:val="0"/>
       <w:sz w:val="24"/>
       <w:szCs w:val="24"/>
-      <w:lang w:eastAsia="es-ES" w:val="es-ES" w:bidi="ar-SA"/>
+      <w:lang w:val="es-ES" w:eastAsia="es-ES" w:bidi="ar-SA"/>
     </w:rPr>
   </w:style>
   <w:style w:type="paragraph" w:styleId="Ttulo1">
@@ -11524,6 +11942,7 @@
       <w:keepNext w:val="true"/>
       <w:keepLines/>
       <w:widowControl/>
+      <w:suppressAutoHyphens w:val="true"/>
       <w:bidi w:val="0"/>
       <w:spacing w:lineRule="auto" w:line="360" w:before="0" w:after="200"/>
       <w:jc w:val="left"/>
@@ -11535,7 +11954,7 @@
       <w:kern w:val="0"/>
       <w:sz w:val="51"/>
       <w:szCs w:val="32"/>
-      <w:lang w:eastAsia="es-ES" w:val="es-ES" w:bidi="ar-SA"/>
+      <w:lang w:val="es-ES" w:eastAsia="es-ES" w:bidi="ar-SA"/>
     </w:rPr>
   </w:style>
   <w:style w:type="paragraph" w:styleId="Ttulo2">
@@ -12314,6 +12733,13 @@
     <w:pPr/>
     <w:rPr/>
   </w:style>
+  <w:style w:type="paragraph" w:styleId="Ilustracin">
+    <w:name w:val="Ilustración"/>
+    <w:basedOn w:val="Leyenda"/>
+    <w:qFormat/>
+    <w:pPr/>
+    <w:rPr/>
+  </w:style>
   <w:style w:type="numbering" w:styleId="NoList" w:default="1">
     <w:name w:val="No List"/>
     <w:uiPriority w:val="99"/>

</xml_diff>

<commit_message>
fix: actualización del documento con imagenes del resultado del planner
</commit_message>
<xml_diff>
--- a/mexmiart03_act3_grupal - reporte.docx
+++ b/mexmiart03_act3_grupal - reporte.docx
@@ -1003,7 +1003,7 @@
                 <wp:positionV relativeFrom="paragraph">
                   <wp:posOffset>1546225</wp:posOffset>
                 </wp:positionV>
-                <wp:extent cx="3125470" cy="139065"/>
+                <wp:extent cx="3126105" cy="139065"/>
                 <wp:effectExtent l="0" t="0" r="0" b="0"/>
                 <wp:wrapTight wrapText="bothSides">
                   <wp:wrapPolygon edited="0">
@@ -1022,7 +1022,7 @@
                       <wps:spPr>
                         <a:xfrm>
                           <a:off x="0" y="0"/>
-                          <a:ext cx="3124800" cy="138600"/>
+                          <a:ext cx="3125520" cy="138600"/>
                         </a:xfrm>
                         <a:prstGeom prst="rect">
                           <a:avLst/>
@@ -1093,7 +1093,7 @@
           </mc:Choice>
           <mc:Fallback>
             <w:pict>
-              <v:rect id="shape_0" ID="Text Box 1" stroked="f" style="position:absolute;margin-left:82.5pt;margin-top:121.75pt;width:246pt;height:10.85pt" wp14:anchorId="22C3A3C0">
+              <v:rect id="shape_0" ID="Text Box 1" stroked="f" style="position:absolute;margin-left:82.5pt;margin-top:121.75pt;width:246.05pt;height:10.85pt" wp14:anchorId="22C3A3C0">
                 <w10:wrap type="square"/>
                 <v:fill o:detectmouseclick="t" on="false"/>
                 <v:stroke color="#3465a4" joinstyle="round" endcap="flat"/>
@@ -1159,9 +1159,9 @@
             <wp:wrapTight wrapText="bothSides">
               <wp:wrapPolygon edited="0">
                 <wp:start x="-40" y="0"/>
-                <wp:lineTo x="-40" y="21139"/>
-                <wp:lineTo x="21398" y="21139"/>
-                <wp:lineTo x="21398" y="0"/>
+                <wp:lineTo x="-40" y="21055"/>
+                <wp:lineTo x="21358" y="21055"/>
+                <wp:lineTo x="21358" y="0"/>
                 <wp:lineTo x="-40" y="0"/>
               </wp:wrapPolygon>
             </wp:wrapTight>
@@ -1360,7 +1360,7 @@
                   </pic:nvPicPr>
                   <pic:blipFill>
                     <a:blip r:embed="rId7"/>
-                    <a:srcRect l="1165" t="0" r="0" b="28494"/>
+                    <a:srcRect l="1165" t="0" r="0" b="28487"/>
                     <a:stretch>
                       <a:fillRect/>
                     </a:stretch>
@@ -1517,9 +1517,9 @@
             <wp:wrapTight wrapText="bothSides">
               <wp:wrapPolygon edited="0">
                 <wp:start x="-29" y="0"/>
-                <wp:lineTo x="-29" y="21349"/>
-                <wp:lineTo x="21423" y="21349"/>
-                <wp:lineTo x="21423" y="0"/>
+                <wp:lineTo x="-29" y="21305"/>
+                <wp:lineTo x="21393" y="21305"/>
+                <wp:lineTo x="21393" y="0"/>
                 <wp:lineTo x="-29" y="0"/>
               </wp:wrapPolygon>
             </wp:wrapTight>
@@ -1598,7 +1598,7 @@
                 <wp:positionV relativeFrom="paragraph">
                   <wp:posOffset>1251585</wp:posOffset>
                 </wp:positionV>
-                <wp:extent cx="3430270" cy="139065"/>
+                <wp:extent cx="3430905" cy="139065"/>
                 <wp:effectExtent l="0" t="0" r="0" b="0"/>
                 <wp:wrapTight wrapText="bothSides">
                   <wp:wrapPolygon edited="0">
@@ -1617,7 +1617,7 @@
                       <wps:spPr>
                         <a:xfrm>
                           <a:off x="0" y="0"/>
-                          <a:ext cx="3429720" cy="138600"/>
+                          <a:ext cx="3430440" cy="138600"/>
                         </a:xfrm>
                         <a:prstGeom prst="rect">
                           <a:avLst/>
@@ -1688,7 +1688,7 @@
           </mc:Choice>
           <mc:Fallback>
             <w:pict>
-              <v:rect id="shape_0" ID="Text Box 1" stroked="f" style="position:absolute;margin-left:70.45pt;margin-top:98.55pt;width:270pt;height:10.85pt;mso-position-horizontal:center;mso-position-horizontal-relative:margin" wp14:anchorId="24653AFF">
+              <v:rect id="shape_0" ID="Text Box 1" stroked="f" style="position:absolute;margin-left:70.45pt;margin-top:98.55pt;width:270.05pt;height:10.85pt;mso-position-horizontal:center;mso-position-horizontal-relative:margin" wp14:anchorId="24653AFF">
                 <w10:wrap type="square"/>
                 <v:fill o:detectmouseclick="t" on="false"/>
                 <v:stroke color="#3465a4" joinstyle="round" endcap="flat"/>
@@ -2059,7 +2059,7 @@
       <w:r>
         <w:rPr/>
         <w:drawing>
-          <wp:anchor behindDoc="0" distT="0" distB="0" distL="114300" distR="114300" simplePos="0" locked="0" layoutInCell="1" allowOverlap="1" relativeHeight="5">
+          <wp:anchor behindDoc="0" distT="0" distB="0" distL="114300" distR="114300" simplePos="0" locked="0" layoutInCell="1" allowOverlap="1" relativeHeight="4">
             <wp:simplePos x="0" y="0"/>
             <wp:positionH relativeFrom="margin">
               <wp:align>center</wp:align>
@@ -2072,9 +2072,9 @@
             <wp:wrapTight wrapText="bothSides">
               <wp:wrapPolygon edited="0">
                 <wp:start x="-35" y="0"/>
-                <wp:lineTo x="-35" y="21028"/>
-                <wp:lineTo x="21384" y="21028"/>
-                <wp:lineTo x="21384" y="0"/>
+                <wp:lineTo x="-35" y="20961"/>
+                <wp:lineTo x="21348" y="20961"/>
+                <wp:lineTo x="21348" y="0"/>
                 <wp:lineTo x="-35" y="0"/>
               </wp:wrapPolygon>
             </wp:wrapTight>
@@ -2151,7 +2151,7 @@
         <mc:AlternateContent>
           <mc:Choice Requires="wps">
             <w:drawing>
-              <wp:anchor behindDoc="0" distT="0" distB="0" distL="114300" distR="114300" simplePos="0" locked="0" layoutInCell="1" allowOverlap="1" relativeHeight="4" wp14:anchorId="5FC19220">
+              <wp:anchor behindDoc="0" distT="0" distB="0" distL="114300" distR="114300" simplePos="0" locked="0" layoutInCell="1" allowOverlap="1" relativeHeight="5" wp14:anchorId="5FC19220">
                 <wp:simplePos x="0" y="0"/>
                 <wp:positionH relativeFrom="margin">
                   <wp:align>center</wp:align>
@@ -2159,7 +2159,7 @@
                 <wp:positionV relativeFrom="paragraph">
                   <wp:posOffset>202565</wp:posOffset>
                 </wp:positionV>
-                <wp:extent cx="3359785" cy="278765"/>
+                <wp:extent cx="3360420" cy="278765"/>
                 <wp:effectExtent l="0" t="0" r="13335" b="13335"/>
                 <wp:wrapThrough wrapText="bothSides">
                   <wp:wrapPolygon edited="0">
@@ -2178,7 +2178,7 @@
                       <wps:spPr>
                         <a:xfrm>
                           <a:off x="0" y="0"/>
-                          <a:ext cx="3359160" cy="278280"/>
+                          <a:ext cx="3359880" cy="278280"/>
                         </a:xfrm>
                         <a:prstGeom prst="rect">
                           <a:avLst/>
@@ -2249,7 +2249,7 @@
           </mc:Choice>
           <mc:Fallback>
             <w:pict>
-              <v:rect id="shape_0" ID="Text Box 1" stroked="f" style="position:absolute;margin-left:73.25pt;margin-top:15.95pt;width:264.45pt;height:21.85pt;mso-position-horizontal:center;mso-position-horizontal-relative:margin" wp14:anchorId="5FC19220">
+              <v:rect id="shape_0" ID="Text Box 1" stroked="f" style="position:absolute;margin-left:73.2pt;margin-top:15.95pt;width:264.5pt;height:21.85pt;mso-position-horizontal:center;mso-position-horizontal-relative:margin" wp14:anchorId="5FC19220">
                 <w10:wrap type="square"/>
                 <v:fill o:detectmouseclick="t" on="false"/>
                 <v:stroke color="#3465a4" joinstyle="round" endcap="flat"/>
@@ -2363,7 +2363,7 @@
                 <wp:positionV relativeFrom="paragraph">
                   <wp:posOffset>2494280</wp:posOffset>
                 </wp:positionV>
-                <wp:extent cx="3415030" cy="139065"/>
+                <wp:extent cx="3415665" cy="139065"/>
                 <wp:effectExtent l="0" t="0" r="15240" b="0"/>
                 <wp:wrapSquare wrapText="bothSides"/>
                 <wp:docPr id="17" name="Text Box 1"/>
@@ -2374,7 +2374,7 @@
                       <wps:spPr>
                         <a:xfrm>
                           <a:off x="0" y="0"/>
-                          <a:ext cx="3414240" cy="138600"/>
+                          <a:ext cx="3414960" cy="138600"/>
                         </a:xfrm>
                         <a:prstGeom prst="rect">
                           <a:avLst/>
@@ -2459,7 +2459,7 @@
           </mc:Choice>
           <mc:Fallback>
             <w:pict>
-              <v:rect id="shape_0" ID="Text Box 1" stroked="f" style="position:absolute;margin-left:-11.75pt;margin-top:196.4pt;width:268.8pt;height:10.85pt" wp14:anchorId="6D410AC0">
+              <v:rect id="shape_0" ID="Text Box 1" stroked="f" style="position:absolute;margin-left:-11.75pt;margin-top:196.4pt;width:268.85pt;height:10.85pt" wp14:anchorId="6D410AC0">
                 <w10:wrap type="square"/>
                 <v:fill o:detectmouseclick="t" on="false"/>
                 <v:stroke color="#3465a4" joinstyle="round" endcap="flat"/>
@@ -2627,7 +2627,7 @@
                 <wp:positionV relativeFrom="paragraph">
                   <wp:posOffset>3042920</wp:posOffset>
                 </wp:positionV>
-                <wp:extent cx="2066290" cy="278765"/>
+                <wp:extent cx="2066925" cy="278765"/>
                 <wp:effectExtent l="0" t="0" r="11430" b="13335"/>
                 <wp:wrapSquare wrapText="bothSides"/>
                 <wp:docPr id="20" name="Text Box 1"/>
@@ -2638,7 +2638,7 @@
                       <wps:spPr>
                         <a:xfrm>
                           <a:off x="0" y="0"/>
-                          <a:ext cx="2065680" cy="278280"/>
+                          <a:ext cx="2066400" cy="278280"/>
                         </a:xfrm>
                         <a:prstGeom prst="rect">
                           <a:avLst/>
@@ -2723,7 +2723,7 @@
           </mc:Choice>
           <mc:Fallback>
             <w:pict>
-              <v:rect id="shape_0" ID="Text Box 1" stroked="f" style="position:absolute;margin-left:46.45pt;margin-top:239.6pt;width:162.6pt;height:21.85pt" wp14:anchorId="4F165FE8">
+              <v:rect id="shape_0" ID="Text Box 1" stroked="f" style="position:absolute;margin-left:46.45pt;margin-top:239.6pt;width:162.65pt;height:21.85pt" wp14:anchorId="4F165FE8">
                 <w10:wrap type="square"/>
                 <v:fill o:detectmouseclick="t" on="false"/>
                 <v:stroke color="#3465a4" joinstyle="round" endcap="flat"/>
@@ -2816,7 +2816,7 @@
                   </pic:nvPicPr>
                   <pic:blipFill>
                     <a:blip r:embed="rId12"/>
-                    <a:srcRect l="0" t="0" r="26569" b="4249"/>
+                    <a:srcRect l="0" t="0" r="26564" b="4249"/>
                     <a:stretch>
                       <a:fillRect/>
                     </a:stretch>
@@ -3105,11 +3105,11 @@
             <wp:effectExtent l="0" t="0" r="0" b="0"/>
             <wp:wrapTight wrapText="bothSides">
               <wp:wrapPolygon edited="0">
-                <wp:start x="-76" y="0"/>
-                <wp:lineTo x="-76" y="21251"/>
-                <wp:lineTo x="21385" y="21251"/>
-                <wp:lineTo x="21385" y="0"/>
-                <wp:lineTo x="-76" y="0"/>
+                <wp:start x="-107" y="0"/>
+                <wp:lineTo x="-107" y="21212"/>
+                <wp:lineTo x="21382" y="21212"/>
+                <wp:lineTo x="21382" y="0"/>
+                <wp:lineTo x="-107" y="0"/>
               </wp:wrapPolygon>
             </wp:wrapTight>
             <wp:docPr id="24" name="Imagen 1" descr=""/>
@@ -3210,7 +3210,7 @@
                 <wp:positionV relativeFrom="paragraph">
                   <wp:posOffset>137795</wp:posOffset>
                 </wp:positionV>
-                <wp:extent cx="2490470" cy="139065"/>
+                <wp:extent cx="2491105" cy="139065"/>
                 <wp:effectExtent l="0" t="0" r="6350" b="0"/>
                 <wp:wrapTight wrapText="bothSides">
                   <wp:wrapPolygon edited="0">
@@ -3229,7 +3229,7 @@
                       <wps:spPr>
                         <a:xfrm>
                           <a:off x="0" y="0"/>
-                          <a:ext cx="2489760" cy="138600"/>
+                          <a:ext cx="2490480" cy="138600"/>
                         </a:xfrm>
                         <a:prstGeom prst="rect">
                           <a:avLst/>
@@ -3300,7 +3300,7 @@
           </mc:Choice>
           <mc:Fallback>
             <w:pict>
-              <v:rect id="shape_0" ID="Text Box 1" stroked="f" style="position:absolute;margin-left:122.15pt;margin-top:10.85pt;width:196pt;height:10.85pt;mso-position-horizontal-relative:margin" wp14:anchorId="3915D887">
+              <v:rect id="shape_0" ID="Text Box 1" stroked="f" style="position:absolute;margin-left:122.15pt;margin-top:10.85pt;width:196.05pt;height:10.85pt;mso-position-horizontal-relative:margin" wp14:anchorId="3915D887">
                 <w10:wrap type="square"/>
                 <v:fill o:detectmouseclick="t" on="false"/>
                 <v:stroke color="#3465a4" joinstyle="round" endcap="flat"/>
@@ -5051,7 +5051,7 @@
         <mc:AlternateContent>
           <mc:Choice Requires="wps">
             <w:drawing>
-              <wp:anchor behindDoc="1" distT="0" distB="0" distL="114300" distR="114300" simplePos="0" locked="0" layoutInCell="1" allowOverlap="1" relativeHeight="19" wp14:anchorId="16D0574C">
+              <wp:anchor behindDoc="1" distT="0" distB="0" distL="114300" distR="114300" simplePos="0" locked="0" layoutInCell="1" allowOverlap="1" relativeHeight="18" wp14:anchorId="16D0574C">
                 <wp:simplePos x="0" y="0"/>
                 <wp:positionH relativeFrom="column">
                   <wp:posOffset>3279775</wp:posOffset>
@@ -5059,7 +5059,7 @@
                 <wp:positionV relativeFrom="paragraph">
                   <wp:posOffset>2759075</wp:posOffset>
                 </wp:positionV>
-                <wp:extent cx="2565400" cy="278765"/>
+                <wp:extent cx="2566035" cy="278765"/>
                 <wp:effectExtent l="0" t="0" r="7620" b="13335"/>
                 <wp:wrapTight wrapText="bothSides">
                   <wp:wrapPolygon edited="0">
@@ -5078,7 +5078,7 @@
                       <wps:spPr>
                         <a:xfrm>
                           <a:off x="0" y="0"/>
-                          <a:ext cx="2564640" cy="278280"/>
+                          <a:ext cx="2565360" cy="278280"/>
                         </a:xfrm>
                         <a:prstGeom prst="rect">
                           <a:avLst/>
@@ -5149,7 +5149,7 @@
           </mc:Choice>
           <mc:Fallback>
             <w:pict>
-              <v:rect id="shape_0" ID="Text Box 1" stroked="f" style="position:absolute;margin-left:258.25pt;margin-top:217.25pt;width:201.9pt;height:21.85pt" wp14:anchorId="16D0574C">
+              <v:rect id="shape_0" ID="Text Box 1" stroked="f" style="position:absolute;margin-left:258.25pt;margin-top:217.25pt;width:201.95pt;height:21.85pt" wp14:anchorId="16D0574C">
                 <w10:wrap type="square"/>
                 <v:fill o:detectmouseclick="t" on="false"/>
                 <v:stroke color="#3465a4" joinstyle="round" endcap="flat"/>
@@ -5202,7 +5202,7 @@
           </mc:Fallback>
         </mc:AlternateContent>
         <w:drawing>
-          <wp:anchor behindDoc="0" distT="0" distB="0" distL="114300" distR="114300" simplePos="0" locked="0" layoutInCell="1" allowOverlap="1" relativeHeight="21">
+          <wp:anchor behindDoc="0" distT="0" distB="0" distL="114300" distR="114300" simplePos="0" locked="0" layoutInCell="1" allowOverlap="1" relativeHeight="26">
             <wp:simplePos x="0" y="0"/>
             <wp:positionH relativeFrom="column">
               <wp:posOffset>3287395</wp:posOffset>
@@ -5215,9 +5215,9 @@
             <wp:wrapTight wrapText="bothSides">
               <wp:wrapPolygon edited="0">
                 <wp:start x="-45" y="0"/>
-                <wp:lineTo x="-45" y="21259"/>
-                <wp:lineTo x="21415" y="21259"/>
-                <wp:lineTo x="21415" y="0"/>
+                <wp:lineTo x="-45" y="21209"/>
+                <wp:lineTo x="21369" y="21209"/>
+                <wp:lineTo x="21369" y="0"/>
                 <wp:lineTo x="-45" y="0"/>
               </wp:wrapPolygon>
             </wp:wrapTight>
@@ -5268,7 +5268,7 @@
         <mc:AlternateContent>
           <mc:Choice Requires="wps">
             <w:drawing>
-              <wp:anchor behindDoc="0" distT="0" distB="0" distL="114300" distR="114300" simplePos="0" locked="0" layoutInCell="1" allowOverlap="1" relativeHeight="18" wp14:anchorId="75AE2E59">
+              <wp:anchor behindDoc="0" distT="0" distB="0" distL="114300" distR="114300" simplePos="0" locked="0" layoutInCell="1" allowOverlap="1" relativeHeight="17" wp14:anchorId="75AE2E59">
                 <wp:simplePos x="0" y="0"/>
                 <wp:positionH relativeFrom="column">
                   <wp:posOffset>-434340</wp:posOffset>
@@ -5276,7 +5276,7 @@
                 <wp:positionV relativeFrom="paragraph">
                   <wp:posOffset>2164080</wp:posOffset>
                 </wp:positionV>
-                <wp:extent cx="3521710" cy="139065"/>
+                <wp:extent cx="3522345" cy="139065"/>
                 <wp:effectExtent l="0" t="0" r="3810" b="0"/>
                 <wp:wrapSquare wrapText="bothSides"/>
                 <wp:docPr id="38" name="Text Box 1"/>
@@ -5287,7 +5287,7 @@
                       <wps:spPr>
                         <a:xfrm>
                           <a:off x="0" y="0"/>
-                          <a:ext cx="3521160" cy="138600"/>
+                          <a:ext cx="3521880" cy="138600"/>
                         </a:xfrm>
                         <a:prstGeom prst="rect">
                           <a:avLst/>
@@ -5358,7 +5358,7 @@
           </mc:Choice>
           <mc:Fallback>
             <w:pict>
-              <v:rect id="shape_0" ID="Text Box 1" stroked="f" style="position:absolute;margin-left:-34.2pt;margin-top:170.4pt;width:277.2pt;height:10.85pt" wp14:anchorId="75AE2E59">
+              <v:rect id="shape_0" ID="Text Box 1" stroked="f" style="position:absolute;margin-left:-34.2pt;margin-top:170.4pt;width:277.25pt;height:10.85pt" wp14:anchorId="75AE2E59">
                 <w10:wrap type="square"/>
                 <v:fill o:detectmouseclick="t" on="false"/>
                 <v:stroke color="#3465a4" joinstyle="round" endcap="flat"/>
@@ -5411,7 +5411,7 @@
           </mc:Fallback>
         </mc:AlternateContent>
         <w:drawing>
-          <wp:anchor behindDoc="0" distT="0" distB="0" distL="114300" distR="114300" simplePos="0" locked="0" layoutInCell="1" allowOverlap="1" relativeHeight="17">
+          <wp:anchor behindDoc="0" distT="0" distB="0" distL="114300" distR="114300" simplePos="0" locked="0" layoutInCell="1" allowOverlap="1" relativeHeight="21">
             <wp:simplePos x="0" y="0"/>
             <wp:positionH relativeFrom="margin">
               <wp:posOffset>-434340</wp:posOffset>
@@ -5485,7 +5485,7 @@
         <mc:AlternateContent>
           <mc:Choice Requires="wps">
             <w:drawing>
-              <wp:anchor behindDoc="1" distT="0" distB="0" distL="114300" distR="114300" simplePos="0" locked="0" layoutInCell="1" allowOverlap="1" relativeHeight="16" wp14:anchorId="5C55671F">
+              <wp:anchor behindDoc="1" distT="0" distB="0" distL="114300" distR="114300" simplePos="0" locked="0" layoutInCell="1" allowOverlap="1" relativeHeight="15" wp14:anchorId="5C55671F">
                 <wp:simplePos x="0" y="0"/>
                 <wp:positionH relativeFrom="column">
                   <wp:posOffset>-294005</wp:posOffset>
@@ -5493,7 +5493,7 @@
                 <wp:positionV relativeFrom="paragraph">
                   <wp:posOffset>2872105</wp:posOffset>
                 </wp:positionV>
-                <wp:extent cx="2760980" cy="139065"/>
+                <wp:extent cx="2761615" cy="139065"/>
                 <wp:effectExtent l="0" t="0" r="2540" b="0"/>
                 <wp:wrapTight wrapText="bothSides">
                   <wp:wrapPolygon edited="0">
@@ -5512,7 +5512,7 @@
                       <wps:spPr>
                         <a:xfrm>
                           <a:off x="0" y="0"/>
-                          <a:ext cx="2760480" cy="138600"/>
+                          <a:ext cx="2760840" cy="138600"/>
                         </a:xfrm>
                         <a:prstGeom prst="rect">
                           <a:avLst/>
@@ -5583,7 +5583,7 @@
           </mc:Choice>
           <mc:Fallback>
             <w:pict>
-              <v:rect id="shape_0" ID="Text Box 1" stroked="f" style="position:absolute;margin-left:-23.15pt;margin-top:226.15pt;width:217.3pt;height:10.85pt" wp14:anchorId="5C55671F">
+              <v:rect id="shape_0" ID="Text Box 1" stroked="f" style="position:absolute;margin-left:-23.15pt;margin-top:226.15pt;width:217.35pt;height:10.85pt" wp14:anchorId="5C55671F">
                 <w10:wrap type="square"/>
                 <v:fill o:detectmouseclick="t" on="false"/>
                 <v:stroke color="#3465a4" joinstyle="round" endcap="flat"/>
@@ -5639,6 +5639,59 @@
           <wp:anchor behindDoc="0" distT="0" distB="0" distL="114300" distR="114300" simplePos="0" locked="0" layoutInCell="1" allowOverlap="1" relativeHeight="14">
             <wp:simplePos x="0" y="0"/>
             <wp:positionH relativeFrom="margin">
+              <wp:posOffset>2708910</wp:posOffset>
+            </wp:positionH>
+            <wp:positionV relativeFrom="paragraph">
+              <wp:posOffset>902335</wp:posOffset>
+            </wp:positionV>
+            <wp:extent cx="3054350" cy="1927860"/>
+            <wp:effectExtent l="0" t="0" r="0" b="0"/>
+            <wp:wrapTight wrapText="bothSides">
+              <wp:wrapPolygon edited="0">
+                <wp:start x="-107" y="0"/>
+                <wp:lineTo x="-107" y="21226"/>
+                <wp:lineTo x="21410" y="21226"/>
+                <wp:lineTo x="21410" y="0"/>
+                <wp:lineTo x="-107" y="0"/>
+              </wp:wrapPolygon>
+            </wp:wrapTight>
+            <wp:docPr id="43" name="Picture 1077919252" descr="A diagram of a laboratory&#10;&#10;Description automatically generated"/>
+            <wp:cNvGraphicFramePr>
+              <a:graphicFrameLocks xmlns:a="http://schemas.openxmlformats.org/drawingml/2006/main" noChangeAspect="1"/>
+            </wp:cNvGraphicFramePr>
+            <a:graphic xmlns:a="http://schemas.openxmlformats.org/drawingml/2006/main">
+              <a:graphicData uri="http://schemas.openxmlformats.org/drawingml/2006/picture">
+                <pic:pic xmlns:pic="http://schemas.openxmlformats.org/drawingml/2006/picture">
+                  <pic:nvPicPr>
+                    <pic:cNvPr id="43" name="Picture 1077919252" descr="A diagram of a laboratory&#10;&#10;Description automatically generated"/>
+                    <pic:cNvPicPr>
+                      <a:picLocks noChangeAspect="1" noChangeArrowheads="1"/>
+                    </pic:cNvPicPr>
+                  </pic:nvPicPr>
+                  <pic:blipFill>
+                    <a:blip r:embed="rId25"/>
+                    <a:stretch>
+                      <a:fillRect/>
+                    </a:stretch>
+                  </pic:blipFill>
+                  <pic:spPr bwMode="auto">
+                    <a:xfrm>
+                      <a:off x="0" y="0"/>
+                      <a:ext cx="3054350" cy="1927860"/>
+                    </a:xfrm>
+                    <a:prstGeom prst="rect">
+                      <a:avLst/>
+                    </a:prstGeom>
+                  </pic:spPr>
+                </pic:pic>
+              </a:graphicData>
+            </a:graphic>
+          </wp:anchor>
+        </w:drawing>
+        <w:drawing>
+          <wp:anchor behindDoc="0" distT="0" distB="0" distL="114300" distR="114300" simplePos="0" locked="0" layoutInCell="1" allowOverlap="1" relativeHeight="16">
+            <wp:simplePos x="0" y="0"/>
+            <wp:positionH relativeFrom="margin">
               <wp:posOffset>-344805</wp:posOffset>
             </wp:positionH>
             <wp:positionV relativeFrom="paragraph">
@@ -5649,13 +5702,13 @@
             <wp:wrapTight wrapText="bothSides">
               <wp:wrapPolygon edited="0">
                 <wp:start x="-44" y="0"/>
-                <wp:lineTo x="-44" y="21172"/>
-                <wp:lineTo x="21331" y="21172"/>
-                <wp:lineTo x="21331" y="0"/>
+                <wp:lineTo x="-44" y="21108"/>
+                <wp:lineTo x="21286" y="21108"/>
+                <wp:lineTo x="21286" y="0"/>
                 <wp:lineTo x="-44" y="0"/>
               </wp:wrapPolygon>
             </wp:wrapTight>
-            <wp:docPr id="43" name="Imagen19" descr="A screenshot of a computer&#10;&#10;Description automatically generated"/>
+            <wp:docPr id="44" name="Imagen19" descr="A screenshot of a computer&#10;&#10;Description automatically generated"/>
             <wp:cNvGraphicFramePr>
               <a:graphicFrameLocks xmlns:a="http://schemas.openxmlformats.org/drawingml/2006/main" noChangeAspect="1"/>
             </wp:cNvGraphicFramePr>
@@ -5663,13 +5716,13 @@
               <a:graphicData uri="http://schemas.openxmlformats.org/drawingml/2006/picture">
                 <pic:pic xmlns:pic="http://schemas.openxmlformats.org/drawingml/2006/picture">
                   <pic:nvPicPr>
-                    <pic:cNvPr id="43" name="Imagen19" descr="A screenshot of a computer&#10;&#10;Description automatically generated"/>
+                    <pic:cNvPr id="44" name="Imagen19" descr="A screenshot of a computer&#10;&#10;Description automatically generated"/>
                     <pic:cNvPicPr>
                       <a:picLocks noChangeAspect="1" noChangeArrowheads="1"/>
                     </pic:cNvPicPr>
                   </pic:nvPicPr>
                   <pic:blipFill>
-                    <a:blip r:embed="rId25"/>
+                    <a:blip r:embed="rId26"/>
                     <a:stretch>
                       <a:fillRect/>
                     </a:stretch>
@@ -5688,59 +5741,6 @@
             </a:graphic>
           </wp:anchor>
         </w:drawing>
-        <w:drawing>
-          <wp:anchor behindDoc="0" distT="0" distB="0" distL="114300" distR="114300" simplePos="0" locked="0" layoutInCell="1" allowOverlap="1" relativeHeight="15">
-            <wp:simplePos x="0" y="0"/>
-            <wp:positionH relativeFrom="margin">
-              <wp:posOffset>2708910</wp:posOffset>
-            </wp:positionH>
-            <wp:positionV relativeFrom="paragraph">
-              <wp:posOffset>902335</wp:posOffset>
-            </wp:positionV>
-            <wp:extent cx="3054350" cy="1927860"/>
-            <wp:effectExtent l="0" t="0" r="0" b="0"/>
-            <wp:wrapTight wrapText="bothSides">
-              <wp:wrapPolygon edited="0">
-                <wp:start x="-76" y="0"/>
-                <wp:lineTo x="-76" y="21265"/>
-                <wp:lineTo x="21414" y="21265"/>
-                <wp:lineTo x="21414" y="0"/>
-                <wp:lineTo x="-76" y="0"/>
-              </wp:wrapPolygon>
-            </wp:wrapTight>
-            <wp:docPr id="44" name="Picture 1077919252" descr="A diagram of a laboratory&#10;&#10;Description automatically generated"/>
-            <wp:cNvGraphicFramePr>
-              <a:graphicFrameLocks xmlns:a="http://schemas.openxmlformats.org/drawingml/2006/main" noChangeAspect="1"/>
-            </wp:cNvGraphicFramePr>
-            <a:graphic xmlns:a="http://schemas.openxmlformats.org/drawingml/2006/main">
-              <a:graphicData uri="http://schemas.openxmlformats.org/drawingml/2006/picture">
-                <pic:pic xmlns:pic="http://schemas.openxmlformats.org/drawingml/2006/picture">
-                  <pic:nvPicPr>
-                    <pic:cNvPr id="44" name="Picture 1077919252" descr="A diagram of a laboratory&#10;&#10;Description automatically generated"/>
-                    <pic:cNvPicPr>
-                      <a:picLocks noChangeAspect="1" noChangeArrowheads="1"/>
-                    </pic:cNvPicPr>
-                  </pic:nvPicPr>
-                  <pic:blipFill>
-                    <a:blip r:embed="rId26"/>
-                    <a:stretch>
-                      <a:fillRect/>
-                    </a:stretch>
-                  </pic:blipFill>
-                  <pic:spPr bwMode="auto">
-                    <a:xfrm>
-                      <a:off x="0" y="0"/>
-                      <a:ext cx="3054350" cy="1927860"/>
-                    </a:xfrm>
-                    <a:prstGeom prst="rect">
-                      <a:avLst/>
-                    </a:prstGeom>
-                  </pic:spPr>
-                </pic:pic>
-              </a:graphicData>
-            </a:graphic>
-          </wp:anchor>
-        </w:drawing>
       </w:r>
       <w:r>
         <w:rPr>
@@ -5761,7 +5761,7 @@
         <mc:AlternateContent>
           <mc:Choice Requires="wps">
             <w:drawing>
-              <wp:anchor behindDoc="1" distT="0" distB="0" distL="114300" distR="114300" simplePos="0" locked="0" layoutInCell="1" allowOverlap="1" relativeHeight="20" wp14:anchorId="791F25C8">
+              <wp:anchor behindDoc="1" distT="0" distB="0" distL="114300" distR="114300" simplePos="0" locked="0" layoutInCell="1" allowOverlap="1" relativeHeight="19" wp14:anchorId="791F25C8">
                 <wp:simplePos x="0" y="0"/>
                 <wp:positionH relativeFrom="column">
                   <wp:posOffset>2655570</wp:posOffset>
@@ -5769,7 +5769,7 @@
                 <wp:positionV relativeFrom="paragraph">
                   <wp:posOffset>2058670</wp:posOffset>
                 </wp:positionV>
-                <wp:extent cx="3055620" cy="139065"/>
+                <wp:extent cx="3056255" cy="139065"/>
                 <wp:effectExtent l="0" t="0" r="12700" b="0"/>
                 <wp:wrapTight wrapText="bothSides">
                   <wp:wrapPolygon edited="0">
@@ -5788,7 +5788,7 @@
                       <wps:spPr>
                         <a:xfrm>
                           <a:off x="0" y="0"/>
-                          <a:ext cx="3054960" cy="138600"/>
+                          <a:ext cx="3055680" cy="138600"/>
                         </a:xfrm>
                         <a:prstGeom prst="rect">
                           <a:avLst/>
@@ -5859,7 +5859,7 @@
           </mc:Choice>
           <mc:Fallback>
             <w:pict>
-              <v:rect id="shape_0" ID="Text Box 1" stroked="f" style="position:absolute;margin-left:209.1pt;margin-top:162.1pt;width:240.5pt;height:10.85pt" wp14:anchorId="791F25C8">
+              <v:rect id="shape_0" ID="Text Box 1" stroked="f" style="position:absolute;margin-left:209.1pt;margin-top:162.1pt;width:240.55pt;height:10.85pt" wp14:anchorId="791F25C8">
                 <w10:wrap type="square"/>
                 <v:fill o:detectmouseclick="t" on="false"/>
                 <v:stroke color="#3465a4" joinstyle="round" endcap="flat"/>
@@ -6263,7 +6263,7 @@
                 <wp:positionV relativeFrom="paragraph">
                   <wp:posOffset>3665220</wp:posOffset>
                 </wp:positionV>
-                <wp:extent cx="3422650" cy="139065"/>
+                <wp:extent cx="3423285" cy="139065"/>
                 <wp:effectExtent l="0" t="0" r="7620" b="0"/>
                 <wp:wrapSquare wrapText="bothSides"/>
                 <wp:docPr id="48" name="Text Box 1"/>
@@ -6274,7 +6274,7 @@
                       <wps:spPr>
                         <a:xfrm>
                           <a:off x="0" y="0"/>
-                          <a:ext cx="3422160" cy="138600"/>
+                          <a:ext cx="3422520" cy="138600"/>
                         </a:xfrm>
                         <a:prstGeom prst="rect">
                           <a:avLst/>
@@ -6345,7 +6345,7 @@
           </mc:Choice>
           <mc:Fallback>
             <w:pict>
-              <v:rect id="shape_0" ID="Text Box 1" stroked="f" style="position:absolute;margin-left:70.5pt;margin-top:288.6pt;width:269.4pt;height:10.85pt" wp14:anchorId="2011B039">
+              <v:rect id="shape_0" ID="Text Box 1" stroked="f" style="position:absolute;margin-left:70.5pt;margin-top:288.6pt;width:269.45pt;height:10.85pt" wp14:anchorId="2011B039">
                 <w10:wrap type="square"/>
                 <v:fill o:detectmouseclick="t" on="false"/>
                 <v:stroke color="#3465a4" joinstyle="round" endcap="flat"/>
@@ -6398,7 +6398,7 @@
           </mc:Fallback>
         </mc:AlternateContent>
         <w:drawing>
-          <wp:anchor behindDoc="1" distT="0" distB="0" distL="114300" distR="114300" simplePos="0" locked="0" layoutInCell="1" allowOverlap="1" relativeHeight="27">
+          <wp:anchor behindDoc="1" distT="0" distB="0" distL="114300" distR="114300" simplePos="0" locked="0" layoutInCell="1" allowOverlap="1" relativeHeight="25">
             <wp:simplePos x="0" y="0"/>
             <wp:positionH relativeFrom="margin">
               <wp:align>center</wp:align>
@@ -6653,9 +6653,9 @@
             <wp:wrapTight wrapText="bothSides">
               <wp:wrapPolygon edited="0">
                 <wp:start x="-77" y="0"/>
-                <wp:lineTo x="-77" y="20984"/>
-                <wp:lineTo x="21288" y="20984"/>
-                <wp:lineTo x="21288" y="0"/>
+                <wp:lineTo x="-77" y="20850"/>
+                <wp:lineTo x="21210" y="20850"/>
+                <wp:lineTo x="21210" y="0"/>
                 <wp:lineTo x="-77" y="0"/>
               </wp:wrapPolygon>
             </wp:wrapTight>
@@ -6752,7 +6752,7 @@
         <mc:AlternateContent>
           <mc:Choice Requires="wps">
             <w:drawing>
-              <wp:anchor behindDoc="1" distT="0" distB="0" distL="114300" distR="114300" simplePos="0" locked="0" layoutInCell="1" allowOverlap="1" relativeHeight="23" wp14:anchorId="78D17288">
+              <wp:anchor behindDoc="1" distT="0" distB="0" distL="114300" distR="114300" simplePos="0" locked="0" layoutInCell="1" allowOverlap="1" relativeHeight="22" wp14:anchorId="78D17288">
                 <wp:simplePos x="0" y="0"/>
                 <wp:positionH relativeFrom="column">
                   <wp:posOffset>3540760</wp:posOffset>
@@ -6760,7 +6760,7 @@
                 <wp:positionV relativeFrom="paragraph">
                   <wp:posOffset>279400</wp:posOffset>
                 </wp:positionV>
-                <wp:extent cx="2232025" cy="139065"/>
+                <wp:extent cx="2232660" cy="139065"/>
                 <wp:effectExtent l="0" t="0" r="17145" b="0"/>
                 <wp:wrapTight wrapText="bothSides">
                   <wp:wrapPolygon edited="0">
@@ -6779,7 +6779,7 @@
                       <wps:spPr>
                         <a:xfrm>
                           <a:off x="0" y="0"/>
-                          <a:ext cx="2231280" cy="138600"/>
+                          <a:ext cx="2232000" cy="138600"/>
                         </a:xfrm>
                         <a:prstGeom prst="rect">
                           <a:avLst/>
@@ -6850,7 +6850,7 @@
           </mc:Choice>
           <mc:Fallback>
             <w:pict>
-              <v:rect id="shape_0" ID="Text Box 1" stroked="f" style="position:absolute;margin-left:278.8pt;margin-top:22pt;width:175.65pt;height:10.85pt" wp14:anchorId="78D17288">
+              <v:rect id="shape_0" ID="Text Box 1" stroked="f" style="position:absolute;margin-left:278.8pt;margin-top:22pt;width:175.7pt;height:10.85pt" wp14:anchorId="78D17288">
                 <w10:wrap type="square"/>
                 <v:fill o:detectmouseclick="t" on="false"/>
                 <v:stroke color="#3465a4" joinstyle="round" endcap="flat"/>
@@ -6962,7 +6962,7 @@
                 <wp:positionV relativeFrom="paragraph">
                   <wp:posOffset>2331085</wp:posOffset>
                 </wp:positionV>
-                <wp:extent cx="2480310" cy="278765"/>
+                <wp:extent cx="2480945" cy="278765"/>
                 <wp:effectExtent l="0" t="0" r="16510" b="13335"/>
                 <wp:wrapSquare wrapText="bothSides"/>
                 <wp:docPr id="54" name="Text Box 1"/>
@@ -6973,7 +6973,7 @@
                       <wps:spPr>
                         <a:xfrm>
                           <a:off x="0" y="0"/>
-                          <a:ext cx="2479680" cy="278280"/>
+                          <a:ext cx="2480400" cy="278280"/>
                         </a:xfrm>
                         <a:prstGeom prst="rect">
                           <a:avLst/>
@@ -7044,7 +7044,7 @@
           </mc:Choice>
           <mc:Fallback>
             <w:pict>
-              <v:rect id="shape_0" ID="Text Box 1" stroked="f" style="position:absolute;margin-left:258.25pt;margin-top:183.55pt;width:195.2pt;height:21.85pt" wp14:anchorId="76BB3E72">
+              <v:rect id="shape_0" ID="Text Box 1" stroked="f" style="position:absolute;margin-left:258.25pt;margin-top:183.55pt;width:195.25pt;height:21.85pt" wp14:anchorId="76BB3E72">
                 <w10:wrap type="square"/>
                 <v:fill o:detectmouseclick="t" on="false"/>
                 <v:stroke color="#3465a4" joinstyle="round" endcap="flat"/>
@@ -7107,7 +7107,7 @@
                 <wp:positionV relativeFrom="paragraph">
                   <wp:posOffset>2056130</wp:posOffset>
                 </wp:positionV>
-                <wp:extent cx="3375025" cy="139065"/>
+                <wp:extent cx="3375660" cy="139065"/>
                 <wp:effectExtent l="0" t="0" r="17145" b="0"/>
                 <wp:wrapSquare wrapText="bothSides"/>
                 <wp:docPr id="56" name="Text Box 1"/>
@@ -7118,7 +7118,7 @@
                       <wps:spPr>
                         <a:xfrm>
                           <a:off x="0" y="0"/>
-                          <a:ext cx="3374280" cy="138600"/>
+                          <a:ext cx="3375000" cy="138600"/>
                         </a:xfrm>
                         <a:prstGeom prst="rect">
                           <a:avLst/>
@@ -7188,7 +7188,7 @@
           </mc:Choice>
           <mc:Fallback>
             <w:pict>
-              <v:rect id="shape_0" ID="Text Box 1" stroked="f" style="position:absolute;margin-left:-14.15pt;margin-top:161.9pt;width:265.65pt;height:10.85pt" wp14:anchorId="2F663651">
+              <v:rect id="shape_0" ID="Text Box 1" stroked="f" style="position:absolute;margin-left:-14.15pt;margin-top:161.9pt;width:265.7pt;height:10.85pt" wp14:anchorId="2F663651">
                 <w10:wrap type="square"/>
                 <v:fill o:detectmouseclick="t" on="false"/>
                 <v:stroke color="#3465a4" joinstyle="round" endcap="flat"/>
@@ -7240,7 +7240,7 @@
           </mc:Fallback>
         </mc:AlternateContent>
         <w:drawing>
-          <wp:anchor behindDoc="0" distT="0" distB="0" distL="114300" distR="114300" simplePos="0" locked="0" layoutInCell="1" allowOverlap="1" relativeHeight="26">
+          <wp:anchor behindDoc="0" distT="0" distB="0" distL="114300" distR="114300" simplePos="0" locked="0" layoutInCell="1" allowOverlap="1" relativeHeight="27">
             <wp:simplePos x="0" y="0"/>
             <wp:positionH relativeFrom="column">
               <wp:posOffset>-172085</wp:posOffset>
@@ -7285,7 +7285,7 @@
           </wp:anchor>
         </w:drawing>
         <w:drawing>
-          <wp:anchor behindDoc="0" distT="0" distB="0" distL="114300" distR="114300" simplePos="0" locked="0" layoutInCell="1" allowOverlap="1" relativeHeight="33">
+          <wp:anchor behindDoc="0" distT="0" distB="0" distL="114300" distR="114300" simplePos="0" locked="0" layoutInCell="1" allowOverlap="1" relativeHeight="32">
             <wp:simplePos x="0" y="0"/>
             <wp:positionH relativeFrom="column">
               <wp:posOffset>3264535</wp:posOffset>
@@ -7375,7 +7375,7 @@
                 <wp:positionV relativeFrom="paragraph">
                   <wp:posOffset>3169285</wp:posOffset>
                 </wp:positionV>
-                <wp:extent cx="2845435" cy="139065"/>
+                <wp:extent cx="2846070" cy="139065"/>
                 <wp:effectExtent l="0" t="0" r="13335" b="0"/>
                 <wp:wrapSquare wrapText="bothSides"/>
                 <wp:docPr id="60" name="Text Box 1"/>
@@ -7386,7 +7386,7 @@
                       <wps:spPr>
                         <a:xfrm>
                           <a:off x="0" y="0"/>
-                          <a:ext cx="2844720" cy="138600"/>
+                          <a:ext cx="2845440" cy="138600"/>
                         </a:xfrm>
                         <a:prstGeom prst="rect">
                           <a:avLst/>
@@ -7457,7 +7457,7 @@
           </mc:Choice>
           <mc:Fallback>
             <w:pict>
-              <v:rect id="shape_0" ID="Text Box 1" stroked="f" style="position:absolute;margin-left:-21.95pt;margin-top:249.55pt;width:223.95pt;height:10.85pt" wp14:anchorId="59DE3FF6">
+              <v:rect id="shape_0" ID="Text Box 1" stroked="f" style="position:absolute;margin-left:-21.95pt;margin-top:249.55pt;width:224pt;height:10.85pt" wp14:anchorId="59DE3FF6">
                 <w10:wrap type="square"/>
                 <v:fill o:detectmouseclick="t" on="false"/>
                 <v:stroke color="#3465a4" joinstyle="round" endcap="flat"/>
@@ -7512,7 +7512,7 @@
         <mc:AlternateContent>
           <mc:Choice Requires="wps">
             <w:drawing>
-              <wp:anchor behindDoc="0" distT="0" distB="0" distL="114300" distR="114300" simplePos="0" locked="0" layoutInCell="1" allowOverlap="1" relativeHeight="32" wp14:anchorId="5E1DAE22">
+              <wp:anchor behindDoc="0" distT="0" distB="0" distL="114300" distR="114300" simplePos="0" locked="0" layoutInCell="1" allowOverlap="1" relativeHeight="33" wp14:anchorId="5E1DAE22">
                 <wp:simplePos x="0" y="0"/>
                 <wp:positionH relativeFrom="column">
                   <wp:posOffset>2948940</wp:posOffset>
@@ -7520,7 +7520,7 @@
                 <wp:positionV relativeFrom="paragraph">
                   <wp:posOffset>3118485</wp:posOffset>
                 </wp:positionV>
-                <wp:extent cx="2443480" cy="278765"/>
+                <wp:extent cx="2444115" cy="278765"/>
                 <wp:effectExtent l="0" t="0" r="15240" b="13335"/>
                 <wp:wrapSquare wrapText="bothSides"/>
                 <wp:docPr id="62" name="Text Box 1"/>
@@ -7531,7 +7531,7 @@
                       <wps:spPr>
                         <a:xfrm>
                           <a:off x="0" y="0"/>
-                          <a:ext cx="2442960" cy="278280"/>
+                          <a:ext cx="2443320" cy="278280"/>
                         </a:xfrm>
                         <a:prstGeom prst="rect">
                           <a:avLst/>
@@ -7601,7 +7601,7 @@
           </mc:Choice>
           <mc:Fallback>
             <w:pict>
-              <v:rect id="shape_0" ID="Text Box 1" stroked="f" style="position:absolute;margin-left:232.2pt;margin-top:245.55pt;width:192.3pt;height:21.85pt" wp14:anchorId="5E1DAE22">
+              <v:rect id="shape_0" ID="Text Box 1" stroked="f" style="position:absolute;margin-left:232.2pt;margin-top:245.55pt;width:192.35pt;height:21.85pt" wp14:anchorId="5E1DAE22">
                 <w10:wrap type="square"/>
                 <v:fill o:detectmouseclick="t" on="false"/>
                 <v:stroke color="#3465a4" joinstyle="round" endcap="flat"/>
@@ -7653,7 +7653,7 @@
           </mc:Fallback>
         </mc:AlternateContent>
         <w:drawing>
-          <wp:anchor behindDoc="0" distT="0" distB="0" distL="114300" distR="114300" simplePos="0" locked="0" layoutInCell="1" allowOverlap="1" relativeHeight="22">
+          <wp:anchor behindDoc="0" distT="0" distB="0" distL="114300" distR="114300" simplePos="0" locked="0" layoutInCell="1" allowOverlap="1" relativeHeight="20">
             <wp:simplePos x="0" y="0"/>
             <wp:positionH relativeFrom="column">
               <wp:posOffset>-278765</wp:posOffset>
@@ -7698,7 +7698,7 @@
           </wp:anchor>
         </w:drawing>
         <w:drawing>
-          <wp:anchor behindDoc="0" distT="0" distB="0" distL="114300" distR="114300" simplePos="0" locked="0" layoutInCell="1" allowOverlap="1" relativeHeight="25">
+          <wp:anchor behindDoc="0" distT="0" distB="0" distL="114300" distR="114300" simplePos="0" locked="0" layoutInCell="1" allowOverlap="1" relativeHeight="23">
             <wp:simplePos x="0" y="0"/>
             <wp:positionH relativeFrom="margin">
               <wp:posOffset>2964180</wp:posOffset>
@@ -8133,12 +8133,10 @@
           <w:szCs w:val="24"/>
           <w:lang w:eastAsia="es-ES"/>
         </w:rPr>
-      </w:r>
-      <w:r>
         <mc:AlternateContent>
           <mc:Choice Requires="wps">
             <w:drawing>
-              <wp:anchor behindDoc="0" distT="0" distB="0" distL="0" distR="0" simplePos="0" locked="0" layoutInCell="1" allowOverlap="1" relativeHeight="82">
+              <wp:anchor behindDoc="0" distT="0" distB="0" distL="0" distR="0" simplePos="0" locked="0" layoutInCell="1" allowOverlap="1" relativeHeight="85">
                 <wp:simplePos x="0" y="0"/>
                 <wp:positionH relativeFrom="column">
                   <wp:posOffset>764540</wp:posOffset>
@@ -8146,21 +8144,33 @@
                 <wp:positionV relativeFrom="paragraph">
                   <wp:posOffset>635</wp:posOffset>
                 </wp:positionV>
-                <wp:extent cx="3900805" cy="3456940"/>
+                <wp:extent cx="3901440" cy="3457575"/>
                 <wp:effectExtent l="0" t="0" r="0" b="0"/>
                 <wp:wrapSquare wrapText="largest"/>
                 <wp:docPr id="66" name="Marco19"/>
                 <a:graphic xmlns:a="http://schemas.openxmlformats.org/drawingml/2006/main">
                   <a:graphicData uri="http://schemas.microsoft.com/office/word/2010/wordprocessingShape">
                     <wps:wsp>
-                      <wps:cNvSpPr txBox="1"/>
+                      <wps:cNvSpPr/>
                       <wps:spPr>
                         <a:xfrm>
                           <a:off x="0" y="0"/>
-                          <a:ext cx="3900805" cy="3456940"/>
+                          <a:ext cx="3900960" cy="3457080"/>
                         </a:xfrm>
-                        <a:prstGeom prst="rect"/>
+                        <a:prstGeom prst="rect">
+                          <a:avLst/>
+                        </a:prstGeom>
+                        <a:noFill/>
+                        <a:ln>
+                          <a:noFill/>
+                        </a:ln>
                       </wps:spPr>
+                      <wps:style>
+                        <a:lnRef idx="0"/>
+                        <a:fillRef idx="0"/>
+                        <a:effectRef idx="0"/>
+                        <a:fontRef idx="minor"/>
+                      </wps:style>
                       <wps:txbx>
                         <w:txbxContent>
                           <w:p>
@@ -8175,7 +8185,7 @@
                                 <wp:inline distT="0" distB="0" distL="0" distR="0">
                                   <wp:extent cx="3900805" cy="3025775"/>
                                   <wp:effectExtent l="0" t="0" r="0" b="0"/>
-                                  <wp:docPr id="67" name="Imagen28" descr=""/>
+                                  <wp:docPr id="68" name="Imagen28" descr=""/>
                                   <wp:cNvGraphicFramePr>
                                     <a:graphicFrameLocks xmlns:a="http://schemas.openxmlformats.org/drawingml/2006/main" noChangeAspect="1"/>
                                   </wp:cNvGraphicFramePr>
@@ -8183,7 +8193,7 @@
                                     <a:graphicData uri="http://schemas.openxmlformats.org/drawingml/2006/picture">
                                       <pic:pic xmlns:pic="http://schemas.openxmlformats.org/drawingml/2006/picture">
                                         <pic:nvPicPr>
-                                          <pic:cNvPr id="67" name="Imagen28" descr=""/>
+                                          <pic:cNvPr id="68" name="Imagen28" descr=""/>
                                           <pic:cNvPicPr>
                                             <a:picLocks noChangeAspect="1" noChangeArrowheads="1"/>
                                           </pic:cNvPicPr>
@@ -8208,6 +8218,9 @@
                                   </a:graphic>
                                 </wp:inline>
                               </w:drawing>
+                            </w:r>
+                            <w:r>
+                              <w:rPr/>
                               <w:t xml:space="preserve">Ilustración </w:t>
                             </w:r>
                             <w:r>
@@ -8237,7 +8250,7 @@
                           </w:p>
                         </w:txbxContent>
                       </wps:txbx>
-                      <wps:bodyPr anchor="t" lIns="0" tIns="0" rIns="0" bIns="0">
+                      <wps:bodyPr lIns="0" rIns="0" tIns="0" bIns="0">
                         <a:noAutofit/>
                       </wps:bodyPr>
                     </wps:wsp>
@@ -8248,8 +8261,11 @@
           </mc:Choice>
           <mc:Fallback>
             <w:pict>
-              <v:rect style="position:absolute;rotation:0;width:307.15pt;height:272.2pt;mso-wrap-distance-left:0pt;mso-wrap-distance-right:0pt;mso-wrap-distance-top:0pt;mso-wrap-distance-bottom:0pt;margin-top:0.05pt;mso-position-vertical-relative:text;margin-left:60.2pt;mso-position-horizontal-relative:text">
-                <v:textbox inset="0in,0in,0in,0in">
+              <v:rect id="shape_0" ID="Marco19" stroked="f" style="position:absolute;margin-left:60.2pt;margin-top:0.05pt;width:307.1pt;height:272.15pt">
+                <w10:wrap type="square"/>
+                <v:fill o:detectmouseclick="t" on="false"/>
+                <v:stroke color="#3465a4" joinstyle="round" endcap="flat"/>
+                <v:textbox>
                   <w:txbxContent>
                     <w:p>
                       <w:pPr>
@@ -8263,7 +8279,7 @@
                           <wp:inline distT="0" distB="0" distL="0" distR="0">
                             <wp:extent cx="3900805" cy="3025775"/>
                             <wp:effectExtent l="0" t="0" r="0" b="0"/>
-                            <wp:docPr id="68" name="Imagen28" descr=""/>
+                            <wp:docPr id="69" name="Imagen28" descr=""/>
                             <wp:cNvGraphicFramePr>
                               <a:graphicFrameLocks xmlns:a="http://schemas.openxmlformats.org/drawingml/2006/main" noChangeAspect="1"/>
                             </wp:cNvGraphicFramePr>
@@ -8271,7 +8287,7 @@
                               <a:graphicData uri="http://schemas.openxmlformats.org/drawingml/2006/picture">
                                 <pic:pic xmlns:pic="http://schemas.openxmlformats.org/drawingml/2006/picture">
                                   <pic:nvPicPr>
-                                    <pic:cNvPr id="68" name="Imagen28" descr=""/>
+                                    <pic:cNvPr id="69" name="Imagen28" descr=""/>
                                     <pic:cNvPicPr>
                                       <a:picLocks noChangeAspect="1" noChangeArrowheads="1"/>
                                     </pic:cNvPicPr>
@@ -8296,6 +8312,9 @@
                             </a:graphic>
                           </wp:inline>
                         </w:drawing>
+                      </w:r>
+                      <w:r>
+                        <w:rPr/>
                         <w:t xml:space="preserve">Ilustración </w:t>
                       </w:r>
                       <w:r>
@@ -8325,7 +8344,6 @@
                     </w:p>
                   </w:txbxContent>
                 </v:textbox>
-                <w10:wrap type="square" side="largest"/>
               </v:rect>
             </w:pict>
           </mc:Fallback>
@@ -8772,7 +8790,14 @@
         </w:rPr>
       </w:pPr>
       <w:r>
-        <w:rPr/>
+        <w:rPr>
+          <w:rFonts w:cs="Times New Roman"/>
+          <w:b w:val="false"/>
+          <w:color w:val="333333"/>
+          <w:sz w:val="24"/>
+          <w:szCs w:val="24"/>
+          <w:lang w:eastAsia="es-ES"/>
+        </w:rPr>
       </w:r>
     </w:p>
     <w:p>
@@ -8790,7 +8815,14 @@
         </w:rPr>
       </w:pPr>
       <w:r>
-        <w:rPr/>
+        <w:rPr>
+          <w:rFonts w:cs="Times New Roman"/>
+          <w:b w:val="false"/>
+          <w:color w:val="333333"/>
+          <w:sz w:val="24"/>
+          <w:szCs w:val="24"/>
+          <w:lang w:eastAsia="es-ES"/>
+        </w:rPr>
       </w:r>
     </w:p>
     <w:p>
@@ -8808,7 +8840,14 @@
         </w:rPr>
       </w:pPr>
       <w:r>
-        <w:rPr/>
+        <w:rPr>
+          <w:rFonts w:cs="Times New Roman"/>
+          <w:b w:val="false"/>
+          <w:color w:val="333333"/>
+          <w:sz w:val="24"/>
+          <w:szCs w:val="24"/>
+          <w:lang w:eastAsia="es-ES"/>
+        </w:rPr>
       </w:r>
     </w:p>
     <w:p>
@@ -8826,7 +8865,14 @@
         </w:rPr>
       </w:pPr>
       <w:r>
-        <w:rPr/>
+        <w:rPr>
+          <w:rFonts w:cs="Times New Roman"/>
+          <w:b w:val="false"/>
+          <w:color w:val="333333"/>
+          <w:sz w:val="24"/>
+          <w:szCs w:val="24"/>
+          <w:lang w:eastAsia="es-ES"/>
+        </w:rPr>
       </w:r>
     </w:p>
     <w:p>
@@ -8844,7 +8890,14 @@
         </w:rPr>
       </w:pPr>
       <w:r>
-        <w:rPr/>
+        <w:rPr>
+          <w:rFonts w:cs="Times New Roman"/>
+          <w:b w:val="false"/>
+          <w:color w:val="333333"/>
+          <w:sz w:val="24"/>
+          <w:szCs w:val="24"/>
+          <w:lang w:eastAsia="es-ES"/>
+        </w:rPr>
       </w:r>
     </w:p>
     <w:p>
@@ -8862,16 +8915,6 @@
         </w:rPr>
       </w:pPr>
       <w:r>
-        <w:rPr/>
-      </w:r>
-    </w:p>
-    <w:p>
-      <w:pPr>
-        <w:pStyle w:val="Normal"/>
-        <w:spacing w:lineRule="atLeast" w:line="285"/>
-        <w:rPr/>
-      </w:pPr>
-      <w:r>
         <w:rPr>
           <w:rFonts w:cs="Times New Roman"/>
           <w:b w:val="false"/>
@@ -8880,6 +8923,23 @@
           <w:szCs w:val="24"/>
           <w:lang w:eastAsia="es-ES"/>
         </w:rPr>
+      </w:r>
+    </w:p>
+    <w:p>
+      <w:pPr>
+        <w:pStyle w:val="Normal"/>
+        <w:spacing w:lineRule="atLeast" w:line="285"/>
+        <w:rPr/>
+      </w:pPr>
+      <w:r>
+        <w:rPr>
+          <w:rFonts w:cs="Times New Roman"/>
+          <w:b w:val="false"/>
+          <w:color w:val="333333"/>
+          <w:sz w:val="24"/>
+          <w:szCs w:val="24"/>
+          <w:lang w:eastAsia="es-ES"/>
+        </w:rPr>
         <w:t>Teniendo como resultado el siguiente lo siguiente:</w:t>
       </w:r>
     </w:p>
@@ -8912,12 +8972,10 @@
           <w:sz w:val="32"/>
           <w:szCs w:val="32"/>
         </w:rPr>
-      </w:r>
-      <w:r>
         <mc:AlternateContent>
           <mc:Choice Requires="wps">
             <w:drawing>
-              <wp:anchor behindDoc="0" distT="0" distB="0" distL="0" distR="0" simplePos="0" locked="0" layoutInCell="1" allowOverlap="1" relativeHeight="80">
+              <wp:anchor behindDoc="0" distT="0" distB="0" distL="0" distR="0" simplePos="0" locked="0" layoutInCell="1" allowOverlap="1" relativeHeight="84">
                 <wp:simplePos x="0" y="0"/>
                 <wp:positionH relativeFrom="column">
                   <wp:posOffset>526415</wp:posOffset>
@@ -8925,21 +8983,33 @@
                 <wp:positionV relativeFrom="paragraph">
                   <wp:posOffset>88265</wp:posOffset>
                 </wp:positionV>
-                <wp:extent cx="4034155" cy="2762250"/>
+                <wp:extent cx="4034790" cy="2762885"/>
                 <wp:effectExtent l="0" t="0" r="0" b="0"/>
                 <wp:wrapSquare wrapText="largest"/>
-                <wp:docPr id="69" name="Marco20"/>
+                <wp:docPr id="70" name="Marco20"/>
                 <a:graphic xmlns:a="http://schemas.openxmlformats.org/drawingml/2006/main">
                   <a:graphicData uri="http://schemas.microsoft.com/office/word/2010/wordprocessingShape">
                     <wps:wsp>
-                      <wps:cNvSpPr txBox="1"/>
+                      <wps:cNvSpPr/>
                       <wps:spPr>
                         <a:xfrm>
                           <a:off x="0" y="0"/>
-                          <a:ext cx="4034155" cy="2762250"/>
+                          <a:ext cx="4034160" cy="2762280"/>
                         </a:xfrm>
-                        <a:prstGeom prst="rect"/>
+                        <a:prstGeom prst="rect">
+                          <a:avLst/>
+                        </a:prstGeom>
+                        <a:noFill/>
+                        <a:ln>
+                          <a:noFill/>
+                        </a:ln>
                       </wps:spPr>
+                      <wps:style>
+                        <a:lnRef idx="0"/>
+                        <a:fillRef idx="0"/>
+                        <a:effectRef idx="0"/>
+                        <a:fontRef idx="minor"/>
+                      </wps:style>
                       <wps:txbx>
                         <w:txbxContent>
                           <w:p>
@@ -8954,7 +9024,7 @@
                                 <wp:inline distT="0" distB="0" distL="0" distR="0">
                                   <wp:extent cx="4034155" cy="2331085"/>
                                   <wp:effectExtent l="0" t="0" r="0" b="0"/>
-                                  <wp:docPr id="70" name="Imagen27" descr=""/>
+                                  <wp:docPr id="72" name="Imagen27" descr=""/>
                                   <wp:cNvGraphicFramePr>
                                     <a:graphicFrameLocks xmlns:a="http://schemas.openxmlformats.org/drawingml/2006/main" noChangeAspect="1"/>
                                   </wp:cNvGraphicFramePr>
@@ -8962,7 +9032,7 @@
                                     <a:graphicData uri="http://schemas.openxmlformats.org/drawingml/2006/picture">
                                       <pic:pic xmlns:pic="http://schemas.openxmlformats.org/drawingml/2006/picture">
                                         <pic:nvPicPr>
-                                          <pic:cNvPr id="70" name="Imagen27" descr=""/>
+                                          <pic:cNvPr id="72" name="Imagen27" descr=""/>
                                           <pic:cNvPicPr>
                                             <a:picLocks noChangeAspect="1" noChangeArrowheads="1"/>
                                           </pic:cNvPicPr>
@@ -8987,6 +9057,9 @@
                                   </a:graphic>
                                 </wp:inline>
                               </w:drawing>
+                            </w:r>
+                            <w:r>
+                              <w:rPr/>
                               <w:t xml:space="preserve">Ilustración </w:t>
                             </w:r>
                             <w:r>
@@ -9016,7 +9089,7 @@
                           </w:p>
                         </w:txbxContent>
                       </wps:txbx>
-                      <wps:bodyPr anchor="t" lIns="0" tIns="0" rIns="0" bIns="0">
+                      <wps:bodyPr lIns="0" rIns="0" tIns="0" bIns="0">
                         <a:noAutofit/>
                       </wps:bodyPr>
                     </wps:wsp>
@@ -9027,8 +9100,11 @@
           </mc:Choice>
           <mc:Fallback>
             <w:pict>
-              <v:rect style="position:absolute;rotation:0;width:317.65pt;height:217.5pt;mso-wrap-distance-left:0pt;mso-wrap-distance-right:0pt;mso-wrap-distance-top:0pt;mso-wrap-distance-bottom:0pt;margin-top:6.95pt;mso-position-vertical-relative:text;margin-left:41.45pt;mso-position-horizontal-relative:text">
-                <v:textbox inset="0in,0in,0in,0in">
+              <v:rect id="shape_0" ID="Marco20" stroked="f" style="position:absolute;margin-left:41.45pt;margin-top:6.95pt;width:317.6pt;height:217.45pt">
+                <w10:wrap type="square"/>
+                <v:fill o:detectmouseclick="t" on="false"/>
+                <v:stroke color="#3465a4" joinstyle="round" endcap="flat"/>
+                <v:textbox>
                   <w:txbxContent>
                     <w:p>
                       <w:pPr>
@@ -9042,7 +9118,7 @@
                           <wp:inline distT="0" distB="0" distL="0" distR="0">
                             <wp:extent cx="4034155" cy="2331085"/>
                             <wp:effectExtent l="0" t="0" r="0" b="0"/>
-                            <wp:docPr id="71" name="Imagen27" descr=""/>
+                            <wp:docPr id="73" name="Imagen27" descr=""/>
                             <wp:cNvGraphicFramePr>
                               <a:graphicFrameLocks xmlns:a="http://schemas.openxmlformats.org/drawingml/2006/main" noChangeAspect="1"/>
                             </wp:cNvGraphicFramePr>
@@ -9050,7 +9126,7 @@
                               <a:graphicData uri="http://schemas.openxmlformats.org/drawingml/2006/picture">
                                 <pic:pic xmlns:pic="http://schemas.openxmlformats.org/drawingml/2006/picture">
                                   <pic:nvPicPr>
-                                    <pic:cNvPr id="71" name="Imagen27" descr=""/>
+                                    <pic:cNvPr id="73" name="Imagen27" descr=""/>
                                     <pic:cNvPicPr>
                                       <a:picLocks noChangeAspect="1" noChangeArrowheads="1"/>
                                     </pic:cNvPicPr>
@@ -9075,6 +9151,9 @@
                             </a:graphic>
                           </wp:inline>
                         </w:drawing>
+                      </w:r>
+                      <w:r>
+                        <w:rPr/>
                         <w:t xml:space="preserve">Ilustración </w:t>
                       </w:r>
                       <w:r>
@@ -9104,155 +9183,1001 @@
                     </w:p>
                   </w:txbxContent>
                 </v:textbox>
+              </v:rect>
+            </w:pict>
+          </mc:Fallback>
+        </mc:AlternateContent>
+      </w:r>
+    </w:p>
+    <w:p>
+      <w:pPr>
+        <w:pStyle w:val="TtuloApartado1sinnivel"/>
+        <w:rPr>
+          <w:sz w:val="32"/>
+          <w:szCs w:val="32"/>
+        </w:rPr>
+      </w:pPr>
+      <w:r>
+        <w:rPr>
+          <w:sz w:val="32"/>
+          <w:szCs w:val="32"/>
+        </w:rPr>
+      </w:r>
+    </w:p>
+    <w:p>
+      <w:pPr>
+        <w:pStyle w:val="Normal"/>
+        <w:rPr>
+          <w:sz w:val="32"/>
+          <w:szCs w:val="32"/>
+        </w:rPr>
+      </w:pPr>
+      <w:r>
+        <w:rPr>
+          <w:sz w:val="32"/>
+          <w:szCs w:val="32"/>
+        </w:rPr>
+      </w:r>
+    </w:p>
+    <w:p>
+      <w:pPr>
+        <w:pStyle w:val="Normal"/>
+        <w:rPr>
+          <w:sz w:val="32"/>
+          <w:szCs w:val="32"/>
+        </w:rPr>
+      </w:pPr>
+      <w:r>
+        <w:rPr>
+          <w:sz w:val="32"/>
+          <w:szCs w:val="32"/>
+        </w:rPr>
+      </w:r>
+    </w:p>
+    <w:p>
+      <w:pPr>
+        <w:pStyle w:val="Normal"/>
+        <w:rPr>
+          <w:sz w:val="32"/>
+          <w:szCs w:val="32"/>
+        </w:rPr>
+      </w:pPr>
+      <w:r>
+        <w:rPr>
+          <w:sz w:val="32"/>
+          <w:szCs w:val="32"/>
+        </w:rPr>
+      </w:r>
+    </w:p>
+    <w:p>
+      <w:pPr>
+        <w:pStyle w:val="Normal"/>
+        <w:rPr>
+          <w:sz w:val="32"/>
+          <w:szCs w:val="32"/>
+        </w:rPr>
+      </w:pPr>
+      <w:r>
+        <w:rPr>
+          <w:sz w:val="32"/>
+          <w:szCs w:val="32"/>
+        </w:rPr>
+      </w:r>
+    </w:p>
+    <w:p>
+      <w:pPr>
+        <w:pStyle w:val="Normal"/>
+        <w:rPr>
+          <w:sz w:val="32"/>
+          <w:szCs w:val="32"/>
+        </w:rPr>
+      </w:pPr>
+      <w:r>
+        <w:rPr>
+          <w:sz w:val="32"/>
+          <w:szCs w:val="32"/>
+        </w:rPr>
+      </w:r>
+    </w:p>
+    <w:p>
+      <w:pPr>
+        <w:pStyle w:val="Normal"/>
+        <w:rPr>
+          <w:rFonts w:ascii="Calibri" w:hAnsi="Calibri" w:eastAsia="Times New Roman" w:cs="Times New Roman"/>
+          <w:b w:val="false"/>
+          <w:b w:val="false"/>
+          <w:color w:val="333333"/>
+          <w:kern w:val="0"/>
+          <w:sz w:val="24"/>
+          <w:szCs w:val="24"/>
+          <w:lang w:val="es-ES" w:eastAsia="es-ES" w:bidi="ar-SA"/>
+        </w:rPr>
+      </w:pPr>
+      <w:r>
+        <w:rPr>
+          <w:rFonts w:eastAsia="Times New Roman" w:cs="Times New Roman"/>
+          <w:b w:val="false"/>
+          <w:color w:val="333333"/>
+          <w:kern w:val="0"/>
+          <w:sz w:val="24"/>
+          <w:szCs w:val="24"/>
+          <w:lang w:val="es-ES" w:eastAsia="es-ES" w:bidi="ar-SA"/>
+        </w:rPr>
+      </w:r>
+    </w:p>
+    <w:p>
+      <w:pPr>
+        <w:pStyle w:val="Normal"/>
+        <w:rPr>
+          <w:rFonts w:ascii="Calibri" w:hAnsi="Calibri" w:eastAsia="Times New Roman" w:cs="Times New Roman"/>
+          <w:b w:val="false"/>
+          <w:b w:val="false"/>
+          <w:color w:val="333333"/>
+          <w:kern w:val="0"/>
+          <w:sz w:val="24"/>
+          <w:szCs w:val="24"/>
+          <w:lang w:val="es-ES" w:eastAsia="es-ES" w:bidi="ar-SA"/>
+        </w:rPr>
+      </w:pPr>
+      <w:r>
+        <w:rPr>
+          <w:rFonts w:eastAsia="Times New Roman" w:cs="Times New Roman"/>
+          <w:b w:val="false"/>
+          <w:color w:val="333333"/>
+          <w:kern w:val="0"/>
+          <w:sz w:val="24"/>
+          <w:szCs w:val="24"/>
+          <w:lang w:val="es-ES" w:eastAsia="es-ES" w:bidi="ar-SA"/>
+        </w:rPr>
+      </w:r>
+    </w:p>
+    <w:p>
+      <w:pPr>
+        <w:pStyle w:val="Normal"/>
+        <w:rPr>
+          <w:sz w:val="32"/>
+          <w:szCs w:val="32"/>
+        </w:rPr>
+      </w:pPr>
+      <w:r>
+        <w:rPr>
+          <w:rFonts w:eastAsia="Times New Roman" w:cs="Times New Roman"/>
+          <w:b w:val="false"/>
+          <w:color w:val="333333"/>
+          <w:kern w:val="0"/>
+          <w:sz w:val="24"/>
+          <w:szCs w:val="24"/>
+          <w:lang w:val="es-ES" w:eastAsia="es-ES" w:bidi="ar-SA"/>
+        </w:rPr>
+        <w:t>La solución contempla 65 movimientos, un uso máximo de memoria de un poco más de 10 mega bites y tiempo de procesamiento de medio segundo en encontrar la solución.</w:t>
+      </w:r>
+      <w:r>
+        <w:rPr>
+          <w:rFonts w:eastAsia="Times New Roman" w:cs="Times New Roman"/>
+          <w:b w:val="false"/>
+          <w:color w:val="333333"/>
+          <w:kern w:val="0"/>
+          <w:sz w:val="32"/>
+          <w:szCs w:val="32"/>
+          <w:lang w:val="es-ES" w:eastAsia="es-ES" w:bidi="ar-SA"/>
+        </w:rPr>
+        <w:t xml:space="preserve"> </w:t>
+      </w:r>
+    </w:p>
+    <w:p>
+      <w:pPr>
+        <w:pStyle w:val="Normal"/>
+        <w:rPr>
+          <w:rFonts w:ascii="Calibri" w:hAnsi="Calibri" w:eastAsia="Times New Roman" w:cs="Times New Roman"/>
+          <w:b w:val="false"/>
+          <w:b w:val="false"/>
+          <w:color w:val="333333"/>
+          <w:kern w:val="0"/>
+          <w:sz w:val="24"/>
+          <w:szCs w:val="24"/>
+          <w:lang w:val="es-ES" w:eastAsia="es-ES" w:bidi="ar-SA"/>
+        </w:rPr>
+      </w:pPr>
+      <w:r>
+        <w:rPr>
+          <w:rFonts w:eastAsia="Times New Roman" w:cs="Times New Roman"/>
+          <w:b w:val="false"/>
+          <w:color w:val="333333"/>
+          <w:kern w:val="0"/>
+          <w:sz w:val="24"/>
+          <w:szCs w:val="24"/>
+          <w:lang w:val="es-ES" w:eastAsia="es-ES" w:bidi="ar-SA"/>
+        </w:rPr>
+      </w:r>
+    </w:p>
+    <w:p>
+      <w:pPr>
+        <w:pStyle w:val="Normal"/>
+        <w:rPr>
+          <w:rFonts w:ascii="Calibri" w:hAnsi="Calibri" w:eastAsia="Times New Roman" w:cs="Times New Roman"/>
+          <w:b w:val="false"/>
+          <w:b w:val="false"/>
+          <w:color w:val="333333"/>
+          <w:kern w:val="0"/>
+          <w:sz w:val="24"/>
+          <w:szCs w:val="24"/>
+          <w:lang w:val="es-ES" w:eastAsia="es-ES" w:bidi="ar-SA"/>
+        </w:rPr>
+      </w:pPr>
+      <w:r>
+        <w:rPr>
+          <w:rFonts w:eastAsia="Times New Roman" w:cs="Times New Roman"/>
+          <w:b w:val="false"/>
+          <w:color w:val="333333"/>
+          <w:kern w:val="0"/>
+          <w:sz w:val="24"/>
+          <w:szCs w:val="24"/>
+          <w:lang w:val="es-ES" w:eastAsia="es-ES" w:bidi="ar-SA"/>
+        </w:rPr>
+      </w:r>
+    </w:p>
+    <w:p>
+      <w:pPr>
+        <w:pStyle w:val="Normal"/>
+        <w:rPr>
+          <w:rFonts w:ascii="Calibri" w:hAnsi="Calibri" w:eastAsia="Times New Roman" w:cs="Times New Roman"/>
+          <w:b w:val="false"/>
+          <w:b w:val="false"/>
+          <w:color w:val="333333"/>
+          <w:kern w:val="0"/>
+          <w:sz w:val="24"/>
+          <w:szCs w:val="24"/>
+          <w:lang w:val="es-ES" w:eastAsia="es-ES" w:bidi="ar-SA"/>
+        </w:rPr>
+      </w:pPr>
+      <w:r>
+        <w:rPr>
+          <w:rFonts w:eastAsia="Times New Roman" w:cs="Times New Roman"/>
+          <w:b w:val="false"/>
+          <w:color w:val="333333"/>
+          <w:kern w:val="0"/>
+          <w:sz w:val="24"/>
+          <w:szCs w:val="24"/>
+          <w:lang w:val="es-ES" w:eastAsia="es-ES" w:bidi="ar-SA"/>
+        </w:rPr>
+      </w:r>
+    </w:p>
+    <w:p>
+      <w:pPr>
+        <w:pStyle w:val="Normal"/>
+        <w:rPr>
+          <w:rFonts w:ascii="Calibri" w:hAnsi="Calibri" w:eastAsia="Times New Roman" w:cs="Times New Roman"/>
+          <w:b w:val="false"/>
+          <w:b w:val="false"/>
+          <w:color w:val="333333"/>
+          <w:kern w:val="0"/>
+          <w:sz w:val="24"/>
+          <w:szCs w:val="24"/>
+          <w:lang w:val="es-ES" w:eastAsia="es-ES" w:bidi="ar-SA"/>
+        </w:rPr>
+      </w:pPr>
+      <w:r>
+        <w:rPr>
+          <w:rFonts w:eastAsia="Times New Roman" w:cs="Times New Roman"/>
+          <w:b w:val="false"/>
+          <w:color w:val="333333"/>
+          <w:kern w:val="0"/>
+          <w:sz w:val="24"/>
+          <w:szCs w:val="24"/>
+          <w:lang w:val="es-ES" w:eastAsia="es-ES" w:bidi="ar-SA"/>
+        </w:rPr>
+      </w:r>
+    </w:p>
+    <w:p>
+      <w:pPr>
+        <w:pStyle w:val="Normal"/>
+        <w:rPr>
+          <w:rFonts w:ascii="Calibri" w:hAnsi="Calibri" w:eastAsia="Times New Roman" w:cs="Times New Roman"/>
+          <w:b w:val="false"/>
+          <w:b w:val="false"/>
+          <w:color w:val="333333"/>
+          <w:kern w:val="0"/>
+          <w:sz w:val="24"/>
+          <w:szCs w:val="24"/>
+          <w:lang w:val="es-ES" w:eastAsia="es-ES" w:bidi="ar-SA"/>
+        </w:rPr>
+      </w:pPr>
+      <w:r>
+        <w:rPr>
+          <w:rFonts w:eastAsia="Times New Roman" w:cs="Times New Roman"/>
+          <w:b w:val="false"/>
+          <w:color w:val="333333"/>
+          <w:kern w:val="0"/>
+          <w:sz w:val="24"/>
+          <w:szCs w:val="24"/>
+          <w:lang w:val="es-ES" w:eastAsia="es-ES" w:bidi="ar-SA"/>
+        </w:rPr>
+      </w:r>
+    </w:p>
+    <w:p>
+      <w:pPr>
+        <w:pStyle w:val="Normal"/>
+        <w:rPr>
+          <w:rFonts w:ascii="Calibri" w:hAnsi="Calibri" w:eastAsia="Times New Roman" w:cs="Times New Roman"/>
+          <w:b w:val="false"/>
+          <w:b w:val="false"/>
+          <w:color w:val="333333"/>
+          <w:kern w:val="0"/>
+          <w:sz w:val="24"/>
+          <w:szCs w:val="24"/>
+          <w:lang w:val="es-ES" w:eastAsia="es-ES" w:bidi="ar-SA"/>
+        </w:rPr>
+      </w:pPr>
+      <w:r>
+        <w:rPr>
+          <w:rFonts w:eastAsia="Times New Roman" w:cs="Times New Roman"/>
+          <w:b w:val="false"/>
+          <w:color w:val="333333"/>
+          <w:kern w:val="0"/>
+          <w:sz w:val="24"/>
+          <w:szCs w:val="24"/>
+          <w:lang w:val="es-ES" w:eastAsia="es-ES" w:bidi="ar-SA"/>
+        </w:rPr>
+      </w:r>
+    </w:p>
+    <w:p>
+      <w:pPr>
+        <w:pStyle w:val="Normal"/>
+        <w:rPr>
+          <w:rFonts w:ascii="Calibri" w:hAnsi="Calibri" w:eastAsia="Times New Roman" w:cs="Times New Roman"/>
+          <w:b w:val="false"/>
+          <w:b w:val="false"/>
+          <w:color w:val="333333"/>
+          <w:kern w:val="0"/>
+          <w:sz w:val="24"/>
+          <w:szCs w:val="24"/>
+          <w:lang w:val="es-ES" w:eastAsia="es-ES" w:bidi="ar-SA"/>
+        </w:rPr>
+      </w:pPr>
+      <w:r>
+        <w:rPr>
+          <w:rFonts w:eastAsia="Times New Roman" w:cs="Times New Roman"/>
+          <w:b w:val="false"/>
+          <w:color w:val="333333"/>
+          <w:kern w:val="0"/>
+          <w:sz w:val="24"/>
+          <w:szCs w:val="24"/>
+          <w:lang w:val="es-ES" w:eastAsia="es-ES" w:bidi="ar-SA"/>
+        </w:rPr>
+      </w:r>
+    </w:p>
+    <w:p>
+      <w:pPr>
+        <w:pStyle w:val="Normal"/>
+        <w:rPr>
+          <w:rFonts w:ascii="Calibri" w:hAnsi="Calibri" w:eastAsia="Times New Roman" w:cs="Times New Roman"/>
+          <w:b w:val="false"/>
+          <w:b w:val="false"/>
+          <w:color w:val="333333"/>
+          <w:kern w:val="0"/>
+          <w:sz w:val="24"/>
+          <w:szCs w:val="24"/>
+          <w:lang w:val="es-ES" w:eastAsia="es-ES" w:bidi="ar-SA"/>
+        </w:rPr>
+      </w:pPr>
+      <w:r>
+        <w:rPr>
+          <w:rFonts w:eastAsia="Times New Roman" w:cs="Times New Roman"/>
+          <w:b w:val="false"/>
+          <w:color w:val="333333"/>
+          <w:kern w:val="0"/>
+          <w:sz w:val="24"/>
+          <w:szCs w:val="24"/>
+          <w:lang w:val="es-ES" w:eastAsia="es-ES" w:bidi="ar-SA"/>
+        </w:rPr>
+      </w:r>
+    </w:p>
+    <w:p>
+      <w:pPr>
+        <w:pStyle w:val="Normal"/>
+        <w:rPr>
+          <w:rFonts w:ascii="Calibri" w:hAnsi="Calibri" w:eastAsia="Times New Roman" w:cs="Times New Roman"/>
+          <w:b w:val="false"/>
+          <w:b w:val="false"/>
+          <w:color w:val="333333"/>
+          <w:kern w:val="0"/>
+          <w:sz w:val="24"/>
+          <w:szCs w:val="24"/>
+          <w:lang w:val="es-ES" w:eastAsia="es-ES" w:bidi="ar-SA"/>
+        </w:rPr>
+      </w:pPr>
+      <w:r>
+        <w:rPr>
+          <w:rFonts w:eastAsia="Times New Roman" w:cs="Times New Roman"/>
+          <w:b w:val="false"/>
+          <w:color w:val="333333"/>
+          <w:kern w:val="0"/>
+          <w:sz w:val="24"/>
+          <w:szCs w:val="24"/>
+          <w:lang w:val="es-ES" w:eastAsia="es-ES" w:bidi="ar-SA"/>
+        </w:rPr>
+      </w:r>
+    </w:p>
+    <w:p>
+      <w:pPr>
+        <w:pStyle w:val="Normal"/>
+        <w:rPr>
+          <w:rFonts w:ascii="Calibri" w:hAnsi="Calibri" w:eastAsia="Times New Roman" w:cs="Times New Roman"/>
+          <w:b w:val="false"/>
+          <w:b w:val="false"/>
+          <w:color w:val="333333"/>
+          <w:kern w:val="0"/>
+          <w:sz w:val="24"/>
+          <w:szCs w:val="24"/>
+          <w:lang w:val="es-ES" w:eastAsia="es-ES" w:bidi="ar-SA"/>
+        </w:rPr>
+      </w:pPr>
+      <w:r>
+        <w:rPr>
+          <w:rFonts w:eastAsia="Times New Roman" w:cs="Times New Roman"/>
+          <w:b w:val="false"/>
+          <w:color w:val="333333"/>
+          <w:kern w:val="0"/>
+          <w:sz w:val="24"/>
+          <w:szCs w:val="24"/>
+          <w:lang w:val="es-ES" w:eastAsia="es-ES" w:bidi="ar-SA"/>
+        </w:rPr>
+      </w:r>
+    </w:p>
+    <w:p>
+      <w:pPr>
+        <w:pStyle w:val="Normal"/>
+        <w:rPr>
+          <w:rFonts w:ascii="Calibri" w:hAnsi="Calibri" w:eastAsia="Times New Roman" w:cs="Times New Roman"/>
+          <w:b w:val="false"/>
+          <w:b w:val="false"/>
+          <w:color w:val="333333"/>
+          <w:kern w:val="0"/>
+          <w:sz w:val="24"/>
+          <w:szCs w:val="24"/>
+          <w:lang w:val="es-ES" w:eastAsia="es-ES" w:bidi="ar-SA"/>
+        </w:rPr>
+      </w:pPr>
+      <w:r>
+        <w:rPr>
+          <w:rFonts w:eastAsia="Times New Roman" w:cs="Times New Roman"/>
+          <w:b w:val="false"/>
+          <w:color w:val="333333"/>
+          <w:kern w:val="0"/>
+          <w:sz w:val="24"/>
+          <w:szCs w:val="24"/>
+          <w:lang w:val="es-ES" w:eastAsia="es-ES" w:bidi="ar-SA"/>
+        </w:rPr>
+      </w:r>
+    </w:p>
+    <w:p>
+      <w:pPr>
+        <w:pStyle w:val="Normal"/>
+        <w:rPr>
+          <w:sz w:val="24"/>
+          <w:szCs w:val="24"/>
+        </w:rPr>
+      </w:pPr>
+      <w:r>
+        <w:rPr>
+          <w:rFonts w:eastAsia="Times New Roman" w:cs="Times New Roman"/>
+          <w:b w:val="false"/>
+          <w:color w:val="333333"/>
+          <w:kern w:val="0"/>
+          <w:sz w:val="24"/>
+          <w:szCs w:val="24"/>
+          <w:lang w:val="es-ES" w:eastAsia="es-ES" w:bidi="ar-SA"/>
+        </w:rPr>
+        <w:t>El resultado del plan se muestra a continuación.</w:t>
+      </w:r>
+    </w:p>
+    <w:p>
+      <w:pPr>
+        <w:pStyle w:val="Normal"/>
+        <w:rPr>
+          <w:sz w:val="32"/>
+          <w:szCs w:val="32"/>
+        </w:rPr>
+      </w:pPr>
+      <w:r>
+        <w:rPr>
+          <w:sz w:val="32"/>
+          <w:szCs w:val="32"/>
+        </w:rPr>
+      </w:r>
+      <w:r>
+        <mc:AlternateContent>
+          <mc:Choice Requires="wps">
+            <w:drawing>
+              <wp:anchor behindDoc="0" distT="0" distB="0" distL="0" distR="0" simplePos="0" locked="0" layoutInCell="1" allowOverlap="1" relativeHeight="168">
+                <wp:simplePos x="0" y="0"/>
+                <wp:positionH relativeFrom="column">
+                  <wp:align>center</wp:align>
+                </wp:positionH>
+                <wp:positionV relativeFrom="paragraph">
+                  <wp:posOffset>635</wp:posOffset>
+                </wp:positionV>
+                <wp:extent cx="5219700" cy="8058785"/>
+                <wp:effectExtent l="0" t="0" r="0" b="0"/>
+                <wp:wrapSquare wrapText="largest"/>
+                <wp:docPr id="74" name="Marco21"/>
+                <a:graphic xmlns:a="http://schemas.openxmlformats.org/drawingml/2006/main">
+                  <a:graphicData uri="http://schemas.microsoft.com/office/word/2010/wordprocessingShape">
+                    <wps:wsp>
+                      <wps:cNvSpPr txBox="1"/>
+                      <wps:spPr>
+                        <a:xfrm>
+                          <a:off x="0" y="0"/>
+                          <a:ext cx="5219700" cy="8058785"/>
+                        </a:xfrm>
+                        <a:prstGeom prst="rect"/>
+                      </wps:spPr>
+                      <wps:txbx>
+                        <w:txbxContent>
+                          <w:p>
+                            <w:pPr>
+                              <w:pStyle w:val="Ilustracin"/>
+                              <w:spacing w:before="120" w:after="120"/>
+                              <w:rPr/>
+                            </w:pPr>
+                            <w:r>
+                              <w:rPr/>
+                              <w:drawing>
+                                <wp:inline distT="0" distB="0" distL="0" distR="0">
+                                  <wp:extent cx="5219700" cy="2934970"/>
+                                  <wp:effectExtent l="0" t="0" r="0" b="0"/>
+                                  <wp:docPr id="75" name="Imagen29" descr=""/>
+                                  <wp:cNvGraphicFramePr>
+                                    <a:graphicFrameLocks xmlns:a="http://schemas.openxmlformats.org/drawingml/2006/main" noChangeAspect="1"/>
+                                  </wp:cNvGraphicFramePr>
+                                  <a:graphic xmlns:a="http://schemas.openxmlformats.org/drawingml/2006/main">
+                                    <a:graphicData uri="http://schemas.openxmlformats.org/drawingml/2006/picture">
+                                      <pic:pic xmlns:pic="http://schemas.openxmlformats.org/drawingml/2006/picture">
+                                        <pic:nvPicPr>
+                                          <pic:cNvPr id="75" name="Imagen29" descr=""/>
+                                          <pic:cNvPicPr>
+                                            <a:picLocks noChangeAspect="1" noChangeArrowheads="1"/>
+                                          </pic:cNvPicPr>
+                                        </pic:nvPicPr>
+                                        <pic:blipFill>
+                                          <a:blip r:embed="rId36"/>
+                                          <a:stretch>
+                                            <a:fillRect/>
+                                          </a:stretch>
+                                        </pic:blipFill>
+                                        <pic:spPr bwMode="auto">
+                                          <a:xfrm>
+                                            <a:off x="0" y="0"/>
+                                            <a:ext cx="5219700" cy="2934970"/>
+                                          </a:xfrm>
+                                          <a:prstGeom prst="rect">
+                                            <a:avLst/>
+                                          </a:prstGeom>
+                                        </pic:spPr>
+                                      </pic:pic>
+                                    </a:graphicData>
+                                  </a:graphic>
+                                </wp:inline>
+                              </w:drawing>
+                              <w:t xml:space="preserve">Ilustración </w:t>
+                            </w:r>
+                            <w:r>
+                              <w:rPr/>
+                              <w:fldChar w:fldCharType="begin"/>
+                            </w:r>
+                            <w:r>
+                              <w:rPr/>
+                              <w:instrText> SEQ Ilustración \* ARABIC </w:instrText>
+                            </w:r>
+                            <w:r>
+                              <w:rPr/>
+                              <w:fldChar w:fldCharType="separate"/>
+                            </w:r>
+                            <w:r>
+                              <w:rPr/>
+                              <w:t>32</w:t>
+                            </w:r>
+                            <w:r>
+                              <w:rPr/>
+                              <w:fldChar w:fldCharType="end"/>
+                            </w:r>
+                            <w:r>
+                              <w:rPr/>
+                              <w:t xml:space="preserve">: Primera parte de </w:t>
+                            </w:r>
+                            <w:r>
+                              <w:rPr/>
+                              <w:t>la solución</w:t>
+                            </w:r>
+                            <w:r>
+                              <w:rPr/>
+                              <w:t xml:space="preserve"> del plan</w:t>
+                            </w:r>
+                            <w:r>
+                              <w:rPr/>
+                              <w:t>ner</w:t>
+                            </w:r>
+                            <w:r>
+                              <w:rPr/>
+                              <w:t>.</w:t>
+                            </w:r>
+                          </w:p>
+                          <w:p>
+                            <w:pPr>
+                              <w:pStyle w:val="Ilustracin"/>
+                              <w:rPr/>
+                            </w:pPr>
+                            <w:r>
+                              <w:rPr/>
+                            </w:r>
+                          </w:p>
+                          <w:p>
+                            <w:pPr>
+                              <w:pStyle w:val="Ilustracin"/>
+                              <w:rPr/>
+                            </w:pPr>
+                            <w:r>
+                              <w:rPr/>
+                            </w:r>
+                          </w:p>
+                          <w:p>
+                            <w:pPr>
+                              <w:pStyle w:val="Ilustracin"/>
+                              <w:spacing w:before="120" w:after="120"/>
+                              <w:rPr/>
+                            </w:pPr>
+                            <w:r>
+                              <w:rPr/>
+                            </w:r>
+                          </w:p>
+                        </w:txbxContent>
+                      </wps:txbx>
+                      <wps:bodyPr anchor="t" lIns="0" tIns="0" rIns="0" bIns="0">
+                        <a:noAutofit/>
+                      </wps:bodyPr>
+                    </wps:wsp>
+                  </a:graphicData>
+                </a:graphic>
+              </wp:anchor>
+            </w:drawing>
+          </mc:Choice>
+          <mc:Fallback>
+            <w:pict>
+              <v:rect style="position:absolute;rotation:0;width:411pt;height:634.55pt;mso-wrap-distance-left:0pt;mso-wrap-distance-right:0pt;mso-wrap-distance-top:0pt;mso-wrap-distance-bottom:0pt;margin-top:0pt;mso-position-vertical:top;mso-position-vertical-relative:text;margin-left:0pt;mso-position-horizontal:center;mso-position-horizontal-relative:text">
+                <v:textbox inset="0in,0in,0in,0in">
+                  <w:txbxContent>
+                    <w:p>
+                      <w:pPr>
+                        <w:pStyle w:val="Ilustracin"/>
+                        <w:spacing w:before="120" w:after="120"/>
+                        <w:rPr/>
+                      </w:pPr>
+                      <w:r>
+                        <w:rPr/>
+                        <w:drawing>
+                          <wp:inline distT="0" distB="0" distL="0" distR="0">
+                            <wp:extent cx="5219700" cy="2934970"/>
+                            <wp:effectExtent l="0" t="0" r="0" b="0"/>
+                            <wp:docPr id="76" name="Imagen29" descr=""/>
+                            <wp:cNvGraphicFramePr>
+                              <a:graphicFrameLocks xmlns:a="http://schemas.openxmlformats.org/drawingml/2006/main" noChangeAspect="1"/>
+                            </wp:cNvGraphicFramePr>
+                            <a:graphic xmlns:a="http://schemas.openxmlformats.org/drawingml/2006/main">
+                              <a:graphicData uri="http://schemas.openxmlformats.org/drawingml/2006/picture">
+                                <pic:pic xmlns:pic="http://schemas.openxmlformats.org/drawingml/2006/picture">
+                                  <pic:nvPicPr>
+                                    <pic:cNvPr id="76" name="Imagen29" descr=""/>
+                                    <pic:cNvPicPr>
+                                      <a:picLocks noChangeAspect="1" noChangeArrowheads="1"/>
+                                    </pic:cNvPicPr>
+                                  </pic:nvPicPr>
+                                  <pic:blipFill>
+                                    <a:blip r:embed="rId36"/>
+                                    <a:stretch>
+                                      <a:fillRect/>
+                                    </a:stretch>
+                                  </pic:blipFill>
+                                  <pic:spPr bwMode="auto">
+                                    <a:xfrm>
+                                      <a:off x="0" y="0"/>
+                                      <a:ext cx="5219700" cy="2934970"/>
+                                    </a:xfrm>
+                                    <a:prstGeom prst="rect">
+                                      <a:avLst/>
+                                    </a:prstGeom>
+                                  </pic:spPr>
+                                </pic:pic>
+                              </a:graphicData>
+                            </a:graphic>
+                          </wp:inline>
+                        </w:drawing>
+                        <w:t xml:space="preserve">Ilustración </w:t>
+                      </w:r>
+                      <w:r>
+                        <w:rPr/>
+                        <w:fldChar w:fldCharType="begin"/>
+                      </w:r>
+                      <w:r>
+                        <w:rPr/>
+                        <w:instrText> SEQ Ilustración \* ARABIC </w:instrText>
+                      </w:r>
+                      <w:r>
+                        <w:rPr/>
+                        <w:fldChar w:fldCharType="separate"/>
+                      </w:r>
+                      <w:r>
+                        <w:rPr/>
+                        <w:t>32</w:t>
+                      </w:r>
+                      <w:r>
+                        <w:rPr/>
+                        <w:fldChar w:fldCharType="end"/>
+                      </w:r>
+                      <w:r>
+                        <w:rPr/>
+                        <w:t xml:space="preserve">: Primera parte de </w:t>
+                      </w:r>
+                      <w:r>
+                        <w:rPr/>
+                        <w:t>la solución</w:t>
+                      </w:r>
+                      <w:r>
+                        <w:rPr/>
+                        <w:t xml:space="preserve"> del plan</w:t>
+                      </w:r>
+                      <w:r>
+                        <w:rPr/>
+                        <w:t>ner</w:t>
+                      </w:r>
+                      <w:r>
+                        <w:rPr/>
+                        <w:t>.</w:t>
+                      </w:r>
+                    </w:p>
+                    <w:p>
+                      <w:pPr>
+                        <w:pStyle w:val="Ilustracin"/>
+                        <w:rPr/>
+                      </w:pPr>
+                      <w:r>
+                        <w:rPr/>
+                      </w:r>
+                    </w:p>
+                    <w:p>
+                      <w:pPr>
+                        <w:pStyle w:val="Ilustracin"/>
+                        <w:rPr/>
+                      </w:pPr>
+                      <w:r>
+                        <w:rPr/>
+                      </w:r>
+                    </w:p>
+                    <w:p>
+                      <w:pPr>
+                        <w:pStyle w:val="Ilustracin"/>
+                        <w:spacing w:before="120" w:after="120"/>
+                        <w:rPr/>
+                      </w:pPr>
+                      <w:r>
+                        <w:rPr/>
+                      </w:r>
+                    </w:p>
+                  </w:txbxContent>
+                </v:textbox>
                 <w10:wrap type="square" side="largest"/>
               </v:rect>
             </w:pict>
           </mc:Fallback>
         </mc:AlternateContent>
       </w:r>
-    </w:p>
-    <w:p>
-      <w:pPr>
-        <w:pStyle w:val="TtuloApartado1sinnivel"/>
+      <w:r>
+        <mc:AlternateContent>
+          <mc:Choice Requires="wps">
+            <w:drawing>
+              <wp:anchor behindDoc="0" distT="0" distB="0" distL="0" distR="0" simplePos="0" locked="0" layoutInCell="1" allowOverlap="1" relativeHeight="171">
+                <wp:simplePos x="0" y="0"/>
+                <wp:positionH relativeFrom="column">
+                  <wp:align>center</wp:align>
+                </wp:positionH>
+                <wp:positionV relativeFrom="paragraph">
+                  <wp:posOffset>635</wp:posOffset>
+                </wp:positionV>
+                <wp:extent cx="5219700" cy="3366135"/>
+                <wp:effectExtent l="0" t="0" r="0" b="0"/>
+                <wp:wrapSquare wrapText="largest"/>
+                <wp:docPr id="77" name="Marco22"/>
+                <a:graphic xmlns:a="http://schemas.openxmlformats.org/drawingml/2006/main">
+                  <a:graphicData uri="http://schemas.microsoft.com/office/word/2010/wordprocessingShape">
+                    <wps:wsp>
+                      <wps:cNvSpPr txBox="1"/>
+                      <wps:spPr>
+                        <a:xfrm>
+                          <a:off x="0" y="0"/>
+                          <a:ext cx="5219700" cy="3366135"/>
+                        </a:xfrm>
+                        <a:prstGeom prst="rect"/>
+                      </wps:spPr>
+                      <wps:txbx>
+                        <w:txbxContent>
+                          <w:p>
+                            <w:pPr>
+                              <w:pStyle w:val="Ilustracin"/>
+                              <w:spacing w:before="120" w:after="120"/>
+                              <w:rPr/>
+                            </w:pPr>
+                            <w:r>
+                              <w:rPr/>
+                              <w:drawing>
+                                <wp:inline distT="0" distB="0" distL="0" distR="0">
+                                  <wp:extent cx="5219700" cy="2934970"/>
+                                  <wp:effectExtent l="0" t="0" r="0" b="0"/>
+                                  <wp:docPr id="78" name="Imagen30" descr=""/>
+                                  <wp:cNvGraphicFramePr>
+                                    <a:graphicFrameLocks xmlns:a="http://schemas.openxmlformats.org/drawingml/2006/main" noChangeAspect="1"/>
+                                  </wp:cNvGraphicFramePr>
+                                  <a:graphic xmlns:a="http://schemas.openxmlformats.org/drawingml/2006/main">
+                                    <a:graphicData uri="http://schemas.openxmlformats.org/drawingml/2006/picture">
+                                      <pic:pic xmlns:pic="http://schemas.openxmlformats.org/drawingml/2006/picture">
+                                        <pic:nvPicPr>
+                                          <pic:cNvPr id="78" name="Imagen30" descr=""/>
+                                          <pic:cNvPicPr>
+                                            <a:picLocks noChangeAspect="1" noChangeArrowheads="1"/>
+                                          </pic:cNvPicPr>
+                                        </pic:nvPicPr>
+                                        <pic:blipFill>
+                                          <a:blip r:embed="rId37"/>
+                                          <a:stretch>
+                                            <a:fillRect/>
+                                          </a:stretch>
+                                        </pic:blipFill>
+                                        <pic:spPr bwMode="auto">
+                                          <a:xfrm>
+                                            <a:off x="0" y="0"/>
+                                            <a:ext cx="5219700" cy="2934970"/>
+                                          </a:xfrm>
+                                          <a:prstGeom prst="rect">
+                                            <a:avLst/>
+                                          </a:prstGeom>
+                                        </pic:spPr>
+                                      </pic:pic>
+                                    </a:graphicData>
+                                  </a:graphic>
+                                </wp:inline>
+                              </w:drawing>
+                              <w:t xml:space="preserve">Ilustración </w:t>
+                            </w:r>
+                            <w:r>
+                              <w:rPr/>
+                              <w:fldChar w:fldCharType="begin"/>
+                            </w:r>
+                            <w:r>
+                              <w:rPr/>
+                              <w:instrText> SEQ Ilustración \* ARABIC </w:instrText>
+                            </w:r>
+                            <w:r>
+                              <w:rPr/>
+                              <w:fldChar w:fldCharType="separate"/>
+                            </w:r>
+                            <w:r>
+                              <w:rPr/>
+                              <w:t>33</w:t>
+                            </w:r>
+                            <w:r>
+                              <w:rPr/>
+                              <w:fldChar w:fldCharType="end"/>
+                            </w:r>
+                            <w:r>
+                              <w:rPr/>
+                              <w:t>: Segunda parte de la solución  del planner.</w:t>
+                            </w:r>
+                          </w:p>
+                        </w:txbxContent>
+                      </wps:txbx>
+                      <wps:bodyPr anchor="t" lIns="0" tIns="0" rIns="0" bIns="0">
+                        <a:noAutofit/>
+                      </wps:bodyPr>
+                    </wps:wsp>
+                  </a:graphicData>
+                </a:graphic>
+              </wp:anchor>
+            </w:drawing>
+          </mc:Choice>
+          <mc:Fallback>
+            <w:pict>
+              <v:rect style="position:absolute;rotation:0;width:411pt;height:265.05pt;mso-wrap-distance-left:0pt;mso-wrap-distance-right:0pt;mso-wrap-distance-top:0pt;mso-wrap-distance-bottom:0pt;margin-top:0pt;mso-position-vertical:top;mso-position-vertical-relative:text;margin-left:0pt;mso-position-horizontal:center;mso-position-horizontal-relative:text">
+                <v:textbox inset="0in,0in,0in,0in">
+                  <w:txbxContent>
+                    <w:p>
+                      <w:pPr>
+                        <w:pStyle w:val="Ilustracin"/>
+                        <w:spacing w:before="120" w:after="120"/>
+                        <w:rPr/>
+                      </w:pPr>
+                      <w:r>
+                        <w:rPr/>
+                        <w:drawing>
+                          <wp:inline distT="0" distB="0" distL="0" distR="0">
+                            <wp:extent cx="5219700" cy="2934970"/>
+                            <wp:effectExtent l="0" t="0" r="0" b="0"/>
+                            <wp:docPr id="79" name="Imagen30" descr=""/>
+                            <wp:cNvGraphicFramePr>
+                              <a:graphicFrameLocks xmlns:a="http://schemas.openxmlformats.org/drawingml/2006/main" noChangeAspect="1"/>
+                            </wp:cNvGraphicFramePr>
+                            <a:graphic xmlns:a="http://schemas.openxmlformats.org/drawingml/2006/main">
+                              <a:graphicData uri="http://schemas.openxmlformats.org/drawingml/2006/picture">
+                                <pic:pic xmlns:pic="http://schemas.openxmlformats.org/drawingml/2006/picture">
+                                  <pic:nvPicPr>
+                                    <pic:cNvPr id="79" name="Imagen30" descr=""/>
+                                    <pic:cNvPicPr>
+                                      <a:picLocks noChangeAspect="1" noChangeArrowheads="1"/>
+                                    </pic:cNvPicPr>
+                                  </pic:nvPicPr>
+                                  <pic:blipFill>
+                                    <a:blip r:embed="rId37"/>
+                                    <a:stretch>
+                                      <a:fillRect/>
+                                    </a:stretch>
+                                  </pic:blipFill>
+                                  <pic:spPr bwMode="auto">
+                                    <a:xfrm>
+                                      <a:off x="0" y="0"/>
+                                      <a:ext cx="5219700" cy="2934970"/>
+                                    </a:xfrm>
+                                    <a:prstGeom prst="rect">
+                                      <a:avLst/>
+                                    </a:prstGeom>
+                                  </pic:spPr>
+                                </pic:pic>
+                              </a:graphicData>
+                            </a:graphic>
+                          </wp:inline>
+                        </w:drawing>
+                        <w:t xml:space="preserve">Ilustración </w:t>
+                      </w:r>
+                      <w:r>
+                        <w:rPr/>
+                        <w:fldChar w:fldCharType="begin"/>
+                      </w:r>
+                      <w:r>
+                        <w:rPr/>
+                        <w:instrText> SEQ Ilustración \* ARABIC </w:instrText>
+                      </w:r>
+                      <w:r>
+                        <w:rPr/>
+                        <w:fldChar w:fldCharType="separate"/>
+                      </w:r>
+                      <w:r>
+                        <w:rPr/>
+                        <w:t>33</w:t>
+                      </w:r>
+                      <w:r>
+                        <w:rPr/>
+                        <w:fldChar w:fldCharType="end"/>
+                      </w:r>
+                      <w:r>
+                        <w:rPr/>
+                        <w:t>: Segunda parte de la solución  del planner.</w:t>
+                      </w:r>
+                    </w:p>
+                  </w:txbxContent>
+                </v:textbox>
+                <w10:wrap type="square" side="largest"/>
+              </v:rect>
+            </w:pict>
+          </mc:Fallback>
+        </mc:AlternateContent>
+      </w:r>
+    </w:p>
+    <w:p>
+      <w:pPr>
+        <w:pStyle w:val="Normal"/>
         <w:rPr>
           <w:sz w:val="32"/>
           <w:szCs w:val="32"/>
         </w:rPr>
       </w:pPr>
       <w:r>
-        <w:rPr>
-          <w:sz w:val="32"/>
-          <w:szCs w:val="32"/>
-        </w:rPr>
-      </w:r>
-    </w:p>
-    <w:p>
-      <w:pPr>
-        <w:pStyle w:val="Normal"/>
-        <w:rPr>
-          <w:sz w:val="32"/>
-          <w:szCs w:val="32"/>
-        </w:rPr>
-      </w:pPr>
-      <w:r>
-        <w:rPr>
-          <w:sz w:val="32"/>
-          <w:szCs w:val="32"/>
-        </w:rPr>
-      </w:r>
-    </w:p>
-    <w:p>
-      <w:pPr>
-        <w:pStyle w:val="Normal"/>
-        <w:rPr>
-          <w:sz w:val="32"/>
-          <w:szCs w:val="32"/>
-        </w:rPr>
-      </w:pPr>
-      <w:r>
-        <w:rPr>
-          <w:sz w:val="32"/>
-          <w:szCs w:val="32"/>
-        </w:rPr>
-      </w:r>
-    </w:p>
-    <w:p>
-      <w:pPr>
-        <w:pStyle w:val="Normal"/>
-        <w:rPr>
-          <w:sz w:val="32"/>
-          <w:szCs w:val="32"/>
-        </w:rPr>
-      </w:pPr>
-      <w:r>
-        <w:rPr>
-          <w:sz w:val="32"/>
-          <w:szCs w:val="32"/>
-        </w:rPr>
-      </w:r>
-    </w:p>
-    <w:p>
-      <w:pPr>
-        <w:pStyle w:val="Normal"/>
-        <w:rPr>
-          <w:sz w:val="32"/>
-          <w:szCs w:val="32"/>
-        </w:rPr>
-      </w:pPr>
-      <w:r>
-        <w:rPr>
-          <w:sz w:val="32"/>
-          <w:szCs w:val="32"/>
-        </w:rPr>
-      </w:r>
-    </w:p>
-    <w:p>
-      <w:pPr>
-        <w:pStyle w:val="Normal"/>
-        <w:rPr>
-          <w:sz w:val="32"/>
-          <w:szCs w:val="32"/>
-        </w:rPr>
-      </w:pPr>
-      <w:r>
-        <w:rPr>
-          <w:sz w:val="32"/>
-          <w:szCs w:val="32"/>
-        </w:rPr>
-      </w:r>
-    </w:p>
-    <w:p>
-      <w:pPr>
-        <w:pStyle w:val="Normal"/>
-        <w:rPr>
-          <w:sz w:val="32"/>
-          <w:szCs w:val="32"/>
-        </w:rPr>
-      </w:pPr>
-      <w:r>
-        <w:rPr>
-          <w:sz w:val="32"/>
-          <w:szCs w:val="32"/>
-        </w:rPr>
-      </w:r>
-    </w:p>
-    <w:p>
-      <w:pPr>
-        <w:pStyle w:val="Normal"/>
-        <w:rPr>
-          <w:sz w:val="32"/>
-          <w:szCs w:val="32"/>
-        </w:rPr>
-      </w:pPr>
-      <w:r>
-        <w:rPr/>
-      </w:r>
-    </w:p>
-    <w:p>
-      <w:pPr>
-        <w:pStyle w:val="Normal"/>
-        <w:rPr>
-          <w:sz w:val="32"/>
-          <w:szCs w:val="32"/>
-        </w:rPr>
-      </w:pPr>
-      <w:r>
-        <w:rPr>
-          <w:rFonts w:cs="Times New Roman"/>
-          <w:b w:val="false"/>
-          <w:color w:val="333333"/>
-          <w:sz w:val="24"/>
-          <w:szCs w:val="24"/>
-          <w:lang w:eastAsia="es-ES"/>
-        </w:rPr>
-        <w:t>La solución contempla 65 movimientos, un uso máximo de memoria de un poco más de 10 mega bites y tiempo de procesamiento de medio segundo en encontrar la solución.</w:t>
-      </w:r>
-      <w:r>
-        <w:rPr>
-          <w:sz w:val="32"/>
-          <w:szCs w:val="32"/>
-        </w:rPr>
-        <w:t xml:space="preserve"> </w:t>
+        <w:rPr/>
       </w:r>
     </w:p>
     <w:p>
@@ -9549,7 +10474,7 @@
         <w:rPr/>
         <w:t>Asale, R.-. (s. f.). Planificación | Diccionario de la Lengua Española. «Diccionario de la lengua española» - Edición del Tricentenario. </w:t>
       </w:r>
-      <w:hyperlink r:id="rId36">
+      <w:hyperlink r:id="rId38">
         <w:r>
           <w:rPr>
             <w:rStyle w:val="EnlacedeInternet"/>
@@ -9571,7 +10496,7 @@
         <w:rPr/>
         <w:t xml:space="preserve">Vazquez, J. (2012). Obtenido de </w:t>
       </w:r>
-      <w:hyperlink r:id="rId37">
+      <w:hyperlink r:id="rId39">
         <w:r>
           <w:rPr>
             <w:rStyle w:val="EnlacedeInternet"/>
@@ -9616,7 +10541,7 @@
         <w:rPr/>
         <w:t xml:space="preserve">Obtenido de Departamento de Ciencias de la Computación e IA: </w:t>
       </w:r>
-      <w:hyperlink r:id="rId38">
+      <w:hyperlink r:id="rId40">
         <w:r>
           <w:rPr>
             <w:rStyle w:val="EnlacedeInternet"/>
@@ -9638,7 +10563,7 @@
         <w:rPr/>
         <w:t xml:space="preserve">IPC 2018. (2018). INTERNATIONAL PLANNING COMPETITION 2018. Recuperado 22 de agosto de 2023, de </w:t>
       </w:r>
-      <w:hyperlink r:id="rId39">
+      <w:hyperlink r:id="rId41">
         <w:r>
           <w:rPr>
             <w:rStyle w:val="EnlacedeInternet"/>
@@ -9660,7 +10585,7 @@
         <w:rPr/>
         <w:t xml:space="preserve">Agentes planificadores. (s. f.). [Diapositivas]. Universidad Politécnica de Cataluña. </w:t>
       </w:r>
-      <w:hyperlink r:id="rId40">
+      <w:hyperlink r:id="rId42">
         <w:r>
           <w:rPr>
             <w:rStyle w:val="EnlacedeInternet"/>
@@ -9686,7 +10611,7 @@
         </w:rPr>
         <w:t xml:space="preserve">Competitions – ICAPS. (s. f.). </w:t>
       </w:r>
-      <w:hyperlink r:id="rId41">
+      <w:hyperlink r:id="rId43">
         <w:r>
           <w:rPr>
             <w:rStyle w:val="EnlacedeInternet"/>
@@ -9745,7 +10670,7 @@
         </w:rPr>
         <w:t>Apptainer. (s. f.). Singularity 3.5.3 mConfig Not recognizing Installed Go · Issue #5099 · Apptainer/Singularity. GitHub. </w:t>
       </w:r>
-      <w:hyperlink r:id="rId42">
+      <w:hyperlink r:id="rId44">
         <w:r>
           <w:rPr>
             <w:rStyle w:val="EnlacedeInternet"/>
@@ -9841,15 +10766,15 @@
       <mc:AlternateContent>
         <mc:Choice Requires="wps">
           <w:drawing>
-            <wp:anchor behindDoc="1" distT="0" distB="0" distL="0" distR="0" simplePos="0" locked="0" layoutInCell="1" allowOverlap="1" relativeHeight="79" wp14:anchorId="4F8098F8">
+            <wp:anchor behindDoc="1" distT="0" distB="0" distL="0" distR="0" simplePos="0" locked="0" layoutInCell="1" allowOverlap="1" relativeHeight="83" wp14:anchorId="4F8098F8">
               <wp:simplePos x="0" y="0"/>
               <wp:positionH relativeFrom="column">
-                <wp:posOffset>-2268220</wp:posOffset>
+                <wp:posOffset>-2267585</wp:posOffset>
               </wp:positionH>
               <wp:positionV relativeFrom="page">
-                <wp:posOffset>9260840</wp:posOffset>
+                <wp:posOffset>9259570</wp:posOffset>
               </wp:positionV>
-              <wp:extent cx="2519680" cy="323850"/>
+              <wp:extent cx="2520315" cy="324485"/>
               <wp:effectExtent l="12065" t="6985" r="8255" b="8255"/>
               <wp:wrapNone/>
               <wp:docPr id="2" name="Cuadro de texto 30"/>
@@ -9860,7 +10785,7 @@
                     <wps:spPr>
                       <a:xfrm rot="16200000">
                         <a:off x="0" y="0"/>
-                        <a:ext cx="2518920" cy="323280"/>
+                        <a:ext cx="2519640" cy="324000"/>
                       </a:xfrm>
                       <a:prstGeom prst="rect">
                         <a:avLst/>
@@ -9908,7 +10833,7 @@
         </mc:Choice>
         <mc:Fallback>
           <w:pict>
-            <v:rect id="shape_0" ID="Cuadro de texto 30" stroked="f" style="position:absolute;margin-left:-178.6pt;margin-top:729.2pt;width:198.3pt;height:25.4pt;rotation:270;mso-position-vertical-relative:page" wp14:anchorId="4F8098F8">
+            <v:rect id="shape_0" ID="Cuadro de texto 30" stroked="f" style="position:absolute;margin-left:-178.55pt;margin-top:729.1pt;width:198.35pt;height:25.45pt;rotation:270;mso-position-vertical-relative:page" wp14:anchorId="4F8098F8">
               <w10:wrap type="square"/>
               <v:fill o:detectmouseclick="t" on="false"/>
               <v:stroke color="#3465a4" weight="6480" joinstyle="round" endcap="flat"/>
@@ -9945,7 +10870,7 @@
       <mc:AlternateContent>
         <mc:Choice Requires="wps">
           <w:drawing>
-            <wp:anchor behindDoc="1" distT="0" distB="0" distL="114300" distR="252095" simplePos="0" locked="0" layoutInCell="1" allowOverlap="0" relativeHeight="56" wp14:anchorId="2FFF6ED7">
+            <wp:anchor behindDoc="1" distT="0" distB="0" distL="114300" distR="252095" simplePos="0" locked="0" layoutInCell="1" allowOverlap="0" relativeHeight="58" wp14:anchorId="2FFF6ED7">
               <wp:simplePos x="0" y="0"/>
               <wp:positionH relativeFrom="rightMargin">
                 <wp:posOffset>144145</wp:posOffset>
@@ -9953,7 +10878,7 @@
               <wp:positionV relativeFrom="page">
                 <wp:posOffset>9959975</wp:posOffset>
               </wp:positionV>
-              <wp:extent cx="253365" cy="721360"/>
+              <wp:extent cx="254000" cy="721995"/>
               <wp:effectExtent l="0" t="0" r="0" b="4445"/>
               <wp:wrapTight wrapText="bothSides">
                 <wp:wrapPolygon edited="0">
@@ -9972,7 +10897,7 @@
                     <wps:spPr>
                       <a:xfrm>
                         <a:off x="0" y="0"/>
-                        <a:ext cx="252720" cy="720720"/>
+                        <a:ext cx="253440" cy="721440"/>
                       </a:xfrm>
                       <a:prstGeom prst="rect">
                         <a:avLst/>
@@ -10045,7 +10970,7 @@
                               <w:rFonts w:cs="UnitOT-Light"/>
                               <w:color w:val="FFFFFF"/>
                             </w:rPr>
-                            <w:t>23</w:t>
+                            <w:t>25</w:t>
                           </w:r>
                           <w:r>
                             <w:rPr>
@@ -10070,7 +10995,7 @@
         </mc:Choice>
         <mc:Fallback>
           <w:pict>
-            <v:rect id="shape_0" ID="Rectángulo 34" fillcolor="#0098cd" stroked="f" style="position:absolute;margin-left:11.35pt;margin-top:784.25pt;width:19.85pt;height:56.7pt;mso-position-horizontal-relative:page;mso-position-vertical-relative:page" wp14:anchorId="2FFF6ED7">
+            <v:rect id="shape_0" ID="Rectángulo 34" fillcolor="#0098cd" stroked="f" style="position:absolute;margin-left:11.35pt;margin-top:784.25pt;width:19.9pt;height:56.75pt;mso-position-horizontal-relative:page;mso-position-vertical-relative:page" wp14:anchorId="2FFF6ED7">
               <w10:wrap type="square"/>
               <v:fill o:detectmouseclick="t" type="solid" color2="#ff6732"/>
               <v:stroke color="#3465a4" weight="12600" joinstyle="miter" endcap="flat"/>
@@ -10121,7 +11046,7 @@
                         <w:rFonts w:cs="UnitOT-Light"/>
                         <w:color w:val="FFFFFF"/>
                       </w:rPr>
-                      <w:t>23</w:t>
+                      <w:t>25</w:t>
                     </w:r>
                     <w:r>
                       <w:rPr>

</xml_diff>